<commit_message>
Draft for introduction initial paragraph
</commit_message>
<xml_diff>
--- a/Report.docx
+++ b/Report.docx
@@ -4899,10 +4899,6 @@
     <w:p>
       <w:pPr>
         <w:pStyle w:val="BodyText"/>
-        <w:numPr>
-          <w:ilvl w:val="0"/>
-          <w:numId w:val="3"/>
-        </w:numPr>
         <w:spacing w:before="180"/>
         <w:rPr>
           <w:color w:val="000000" w:themeColor="text1"/>
@@ -4913,34 +4909,70 @@
           <w:color w:val="000000" w:themeColor="text1"/>
           <w:spacing w:val="-2"/>
         </w:rPr>
-        <w:t>Looking at the professional League of Legends Esports scene and comparing stats from teams from 3 different regions.</w:t>
-      </w:r>
-    </w:p>
-    <w:p>
-      <w:pPr>
-        <w:pStyle w:val="BodyText"/>
-        <w:numPr>
-          <w:ilvl w:val="0"/>
-          <w:numId w:val="3"/>
-        </w:numPr>
-        <w:spacing w:before="180"/>
+        <w:t>The focus of this project is to visualise data from 3 regions in the professional League of Legends Esports scene from 2015-2017 and to see where teams and regions outperformed one another</w:t>
+      </w:r>
+      <w:r>
         <w:rPr>
           <w:color w:val="000000" w:themeColor="text1"/>
-        </w:rPr>
-      </w:pPr>
+          <w:spacing w:val="-2"/>
+        </w:rPr>
+        <w:t xml:space="preserve"> in aspects of the game</w:t>
+      </w:r>
       <w:r>
         <w:rPr>
           <w:color w:val="000000" w:themeColor="text1"/>
           <w:spacing w:val="-2"/>
         </w:rPr>
-        <w:t>Looking at data from 2015-2018 covering 3 seasons and a half (from 2018)</w:t>
+        <w:t>. The initial data sourced from Kaggle will be used to compare</w:t>
       </w:r>
       <w:r>
         <w:rPr>
           <w:color w:val="000000" w:themeColor="text1"/>
           <w:spacing w:val="-2"/>
         </w:rPr>
-        <w:t xml:space="preserve"> sourced from Kaggle</w:t>
+        <w:t xml:space="preserve"> the</w:t>
+      </w:r>
+      <w:r>
+        <w:rPr>
+          <w:color w:val="000000" w:themeColor="text1"/>
+          <w:spacing w:val="-2"/>
+        </w:rPr>
+        <w:t xml:space="preserve"> various aspects of the game including roles. This will be presented in </w:t>
+      </w:r>
+      <w:r>
+        <w:rPr>
+          <w:color w:val="000000" w:themeColor="text1"/>
+          <w:spacing w:val="-2"/>
+        </w:rPr>
+        <w:t>an</w:t>
+      </w:r>
+      <w:r>
+        <w:rPr>
+          <w:color w:val="000000" w:themeColor="text1"/>
+          <w:spacing w:val="-2"/>
+        </w:rPr>
+        <w:t xml:space="preserve"> </w:t>
+      </w:r>
+      <w:r>
+        <w:rPr>
+          <w:color w:val="000000" w:themeColor="text1"/>
+          <w:spacing w:val="-2"/>
+        </w:rPr>
+        <w:t xml:space="preserve">interactive web page that will allows users to explore the visualisations in different manners that may affect the </w:t>
+      </w:r>
+      <w:r>
+        <w:rPr>
+          <w:color w:val="000000" w:themeColor="text1"/>
+          <w:spacing w:val="-2"/>
+        </w:rPr>
+        <w:t>visualisations</w:t>
+      </w:r>
+      <w:r>
+        <w:rPr>
+          <w:color w:val="000000" w:themeColor="text1"/>
+          <w:spacing w:val="-2"/>
+        </w:rPr>
+        <w:t xml:space="preserve">.  </w:t>
       </w:r>
     </w:p>
     <w:p>
@@ -7363,7 +7395,14 @@
         <w:rPr>
           <w:color w:val="1F4E79"/>
         </w:rPr>
-        <w:t xml:space="preserve">the question -- </w:t>
+        <w:t xml:space="preserve">the </w:t>
+      </w:r>
+      <w:r>
+        <w:rPr>
+          <w:color w:val="1F4E79"/>
+        </w:rPr>
+        <w:lastRenderedPageBreak/>
+        <w:t xml:space="preserve">question -- </w:t>
       </w:r>
       <w:r>
         <w:rPr>
@@ -7383,7 +7422,6 @@
         <w:rPr>
           <w:color w:val="1F4E79"/>
         </w:rPr>
-        <w:lastRenderedPageBreak/>
         <w:t>The</w:t>
       </w:r>
       <w:r>

</xml_diff>

<commit_message>
Draft for 'Research problem & questions'
</commit_message>
<xml_diff>
--- a/Report.docx
+++ b/Report.docx
@@ -5325,6 +5325,28 @@
     <w:p>
       <w:pPr>
         <w:pStyle w:val="BodyText"/>
+        <w:spacing w:before="57"/>
+        <w:ind w:left="100"/>
+        <w:rPr>
+          <w:spacing w:val="-2"/>
+        </w:rPr>
+      </w:pPr>
+      <w:r>
+        <w:rPr>
+          <w:spacing w:val="-2"/>
+        </w:rPr>
+        <w:t>A focus of this project would be able</w:t>
+      </w:r>
+      <w:r>
+        <w:rPr>
+          <w:spacing w:val="-2"/>
+        </w:rPr>
+        <w:t xml:space="preserve"> to determine which is the team that performs the best within a region based on factors of the games and individual roles. Where then the next question would be which is the best team out of the 3 regions to be compared which will be judged on the same factors. With this information the question now would be does it match with the results of the individual regions ranking and their ranking in the global world championship Worlds.</w:t>
+      </w:r>
+    </w:p>
+    <w:p>
+      <w:pPr>
+        <w:pStyle w:val="BodyText"/>
         <w:numPr>
           <w:ilvl w:val="0"/>
           <w:numId w:val="3"/>
@@ -7037,6 +7059,7 @@
         <w:rPr>
           <w:spacing w:val="-2"/>
         </w:rPr>
+        <w:lastRenderedPageBreak/>
         <w:t>Background</w:t>
       </w:r>
     </w:p>
@@ -7395,14 +7418,7 @@
         <w:rPr>
           <w:color w:val="1F4E79"/>
         </w:rPr>
-        <w:t xml:space="preserve">the </w:t>
-      </w:r>
-      <w:r>
-        <w:rPr>
-          <w:color w:val="1F4E79"/>
-        </w:rPr>
-        <w:lastRenderedPageBreak/>
-        <w:t xml:space="preserve">question -- </w:t>
+        <w:t xml:space="preserve">the question -- </w:t>
       </w:r>
       <w:r>
         <w:rPr>

</xml_diff>

<commit_message>
Changes to Introduction initial paragraph
</commit_message>
<xml_diff>
--- a/Report.docx
+++ b/Report.docx
@@ -4902,6 +4902,7 @@
         <w:spacing w:before="180"/>
         <w:rPr>
           <w:color w:val="000000" w:themeColor="text1"/>
+          <w:spacing w:val="-2"/>
         </w:rPr>
       </w:pPr>
       <w:r>
@@ -4909,13 +4910,55 @@
           <w:color w:val="000000" w:themeColor="text1"/>
           <w:spacing w:val="-2"/>
         </w:rPr>
-        <w:t>The focus of this project is to visualise data from 3 regions in the professional League of Legends Esports scene from 2015-2017 and to see where teams and regions outperformed one another</w:t>
+        <w:t xml:space="preserve">The focus of this project is to visualise data from </w:t>
       </w:r>
       <w:r>
         <w:rPr>
           <w:color w:val="000000" w:themeColor="text1"/>
           <w:spacing w:val="-2"/>
         </w:rPr>
+        <w:t>three</w:t>
+      </w:r>
+      <w:r>
+        <w:rPr>
+          <w:color w:val="000000" w:themeColor="text1"/>
+          <w:spacing w:val="-2"/>
+        </w:rPr>
+        <w:t xml:space="preserve"> regions</w:t>
+      </w:r>
+      <w:r>
+        <w:rPr>
+          <w:color w:val="000000" w:themeColor="text1"/>
+          <w:spacing w:val="-2"/>
+        </w:rPr>
+        <w:t xml:space="preserve"> (LEC – Europe/Middle East/Africa; LCS – North America; and LCK – South Korea))</w:t>
+      </w:r>
+      <w:r>
+        <w:rPr>
+          <w:color w:val="000000" w:themeColor="text1"/>
+          <w:spacing w:val="-2"/>
+        </w:rPr>
+        <w:t xml:space="preserve"> in the professional League of Legends </w:t>
+      </w:r>
+      <w:r>
+        <w:rPr>
+          <w:color w:val="000000" w:themeColor="text1"/>
+          <w:spacing w:val="-2"/>
+        </w:rPr>
+        <w:t>eS</w:t>
+      </w:r>
+      <w:r>
+        <w:rPr>
+          <w:color w:val="000000" w:themeColor="text1"/>
+          <w:spacing w:val="-2"/>
+        </w:rPr>
+        <w:t>ports scene from 2015-2017 and see where teams and regions outperformed one another</w:t>
+      </w:r>
+      <w:r>
+        <w:rPr>
+          <w:color w:val="000000" w:themeColor="text1"/>
+          <w:spacing w:val="-2"/>
+        </w:rPr>
         <w:t xml:space="preserve"> in aspects of the game</w:t>
       </w:r>
       <w:r>
@@ -4923,13 +4966,83 @@
           <w:color w:val="000000" w:themeColor="text1"/>
           <w:spacing w:val="-2"/>
         </w:rPr>
-        <w:t>. The initial data sourced from Kaggle will be used to compare</w:t>
+        <w:t xml:space="preserve">. </w:t>
       </w:r>
       <w:r>
         <w:rPr>
           <w:color w:val="000000" w:themeColor="text1"/>
           <w:spacing w:val="-2"/>
         </w:rPr>
+        <w:t>These aspects are the total gold difference in games, the individual gold differences between the roles of the game (top, jungle, mid, bot</w:t>
+      </w:r>
+      <w:r>
+        <w:rPr>
+          <w:color w:val="000000" w:themeColor="text1"/>
+          <w:spacing w:val="-2"/>
+        </w:rPr>
+        <w:t>,</w:t>
+      </w:r>
+      <w:r>
+        <w:rPr>
+          <w:color w:val="000000" w:themeColor="text1"/>
+          <w:spacing w:val="-2"/>
+        </w:rPr>
+        <w:t xml:space="preserve"> and support), kills</w:t>
+      </w:r>
+      <w:r>
+        <w:rPr>
+          <w:color w:val="000000" w:themeColor="text1"/>
+          <w:spacing w:val="-2"/>
+        </w:rPr>
+        <w:t>,</w:t>
+      </w:r>
+      <w:r>
+        <w:rPr>
+          <w:color w:val="000000" w:themeColor="text1"/>
+          <w:spacing w:val="-2"/>
+        </w:rPr>
+        <w:t xml:space="preserve"> and objectives (Baron Nashor, Dragons, Rift Herald).</w:t>
+      </w:r>
+      <w:r>
+        <w:rPr>
+          <w:color w:val="000000" w:themeColor="text1"/>
+          <w:spacing w:val="-2"/>
+        </w:rPr>
+        <w:t xml:space="preserve"> </w:t>
+      </w:r>
+      <w:r>
+        <w:rPr>
+          <w:color w:val="000000" w:themeColor="text1"/>
+          <w:spacing w:val="-2"/>
+        </w:rPr>
+        <w:t xml:space="preserve">The initial data </w:t>
+      </w:r>
+      <w:r>
+        <w:rPr>
+          <w:color w:val="000000" w:themeColor="text1"/>
+          <w:spacing w:val="-2"/>
+        </w:rPr>
+        <w:t xml:space="preserve">that </w:t>
+      </w:r>
+      <w:r>
+        <w:rPr>
+          <w:color w:val="000000" w:themeColor="text1"/>
+          <w:spacing w:val="-2"/>
+        </w:rPr>
+        <w:t xml:space="preserve">was </w:t>
+      </w:r>
+      <w:r>
+        <w:rPr>
+          <w:color w:val="000000" w:themeColor="text1"/>
+          <w:spacing w:val="-2"/>
+        </w:rPr>
+        <w:t>sourced from Kaggle will be used to compare</w:t>
+      </w:r>
+      <w:r>
+        <w:rPr>
+          <w:color w:val="000000" w:themeColor="text1"/>
+          <w:spacing w:val="-2"/>
+        </w:rPr>
         <w:t xml:space="preserve"> the</w:t>
       </w:r>
       <w:r>
@@ -4937,13 +5050,55 @@
           <w:color w:val="000000" w:themeColor="text1"/>
           <w:spacing w:val="-2"/>
         </w:rPr>
-        <w:t xml:space="preserve"> various aspects of the game including roles. This will be presented in </w:t>
+        <w:t>se</w:t>
       </w:r>
       <w:r>
         <w:rPr>
           <w:color w:val="000000" w:themeColor="text1"/>
           <w:spacing w:val="-2"/>
         </w:rPr>
+        <w:t xml:space="preserve"> various aspects </w:t>
+      </w:r>
+      <w:r>
+        <w:rPr>
+          <w:color w:val="000000" w:themeColor="text1"/>
+          <w:spacing w:val="-2"/>
+        </w:rPr>
+        <w:t>and</w:t>
+      </w:r>
+      <w:r>
+        <w:rPr>
+          <w:color w:val="000000" w:themeColor="text1"/>
+          <w:spacing w:val="-2"/>
+        </w:rPr>
+        <w:t xml:space="preserve"> present</w:t>
+      </w:r>
+      <w:r>
+        <w:rPr>
+          <w:color w:val="000000" w:themeColor="text1"/>
+          <w:spacing w:val="-2"/>
+        </w:rPr>
+        <w:t xml:space="preserve"> </w:t>
+      </w:r>
+      <w:r>
+        <w:rPr>
+          <w:color w:val="000000" w:themeColor="text1"/>
+          <w:spacing w:val="-2"/>
+        </w:rPr>
+        <w:t>them</w:t>
+      </w:r>
+      <w:r>
+        <w:rPr>
+          <w:color w:val="000000" w:themeColor="text1"/>
+          <w:spacing w:val="-2"/>
+        </w:rPr>
+        <w:t xml:space="preserve"> in </w:t>
+      </w:r>
+      <w:r>
+        <w:rPr>
+          <w:color w:val="000000" w:themeColor="text1"/>
+          <w:spacing w:val="-2"/>
+        </w:rPr>
         <w:t>an</w:t>
       </w:r>
       <w:r>
@@ -4958,7 +5113,7 @@
           <w:color w:val="000000" w:themeColor="text1"/>
           <w:spacing w:val="-2"/>
         </w:rPr>
-        <w:t xml:space="preserve">interactive web page that will allows users to explore the visualisations in different manners that may affect the </w:t>
+        <w:t xml:space="preserve">interactive web page that will allow users to explore the visualisations in different manners that may affect the </w:t>
       </w:r>
       <w:r>
         <w:rPr>
@@ -4972,7 +5127,7 @@
           <w:color w:val="000000" w:themeColor="text1"/>
           <w:spacing w:val="-2"/>
         </w:rPr>
-        <w:t xml:space="preserve">.  </w:t>
+        <w:t>.</w:t>
       </w:r>
     </w:p>
     <w:p>
@@ -4980,8 +5135,6 @@
         <w:pStyle w:val="Heading3"/>
         <w:spacing w:before="181"/>
       </w:pPr>
-      <w:bookmarkStart w:id="1" w:name="_bookmark1"/>
-      <w:bookmarkEnd w:id="1"/>
       <w:r>
         <w:t>Research</w:t>
       </w:r>
@@ -5437,8 +5590,8 @@
         <w:pStyle w:val="Heading3"/>
         <w:spacing w:before="183"/>
       </w:pPr>
-      <w:bookmarkStart w:id="2" w:name="_bookmark2"/>
-      <w:bookmarkEnd w:id="2"/>
+      <w:bookmarkStart w:id="1" w:name="_bookmark2"/>
+      <w:bookmarkEnd w:id="1"/>
       <w:r>
         <w:rPr>
           <w:spacing w:val="-4"/>
@@ -5772,8 +5925,8 @@
         <w:pStyle w:val="Heading3"/>
         <w:spacing w:before="181"/>
       </w:pPr>
-      <w:bookmarkStart w:id="3" w:name="_bookmark3"/>
-      <w:bookmarkEnd w:id="3"/>
+      <w:bookmarkStart w:id="2" w:name="_bookmark3"/>
+      <w:bookmarkEnd w:id="2"/>
       <w:r>
         <w:rPr>
           <w:spacing w:val="-2"/>
@@ -6249,7 +6402,14 @@
         <w:rPr>
           <w:color w:val="000000" w:themeColor="text1"/>
         </w:rPr>
-        <w:t xml:space="preserve">Finally, the last objective would be to focus on the styling of the webpage to make the visualisations stand out and be clear. This will require researching into html and css in a more advanced manner than </w:t>
+        <w:t xml:space="preserve">Finally, the last objective would be to focus on the styling of the webpage to make the visualisations </w:t>
+      </w:r>
+      <w:r>
+        <w:rPr>
+          <w:color w:val="000000" w:themeColor="text1"/>
+        </w:rPr>
+        <w:lastRenderedPageBreak/>
+        <w:t xml:space="preserve">stand out and be clear. This will require researching into html and css in a more advanced manner than </w:t>
       </w:r>
       <w:r>
         <w:rPr>
@@ -6301,7 +6461,6 @@
           <w:color w:val="000000" w:themeColor="text1"/>
           <w:spacing w:val="-2"/>
         </w:rPr>
-        <w:lastRenderedPageBreak/>
         <w:t>Scrape for more data to add on</w:t>
       </w:r>
     </w:p>
@@ -6357,8 +6516,8 @@
         <w:pStyle w:val="Heading3"/>
         <w:spacing w:before="183"/>
       </w:pPr>
-      <w:bookmarkStart w:id="4" w:name="_bookmark4"/>
-      <w:bookmarkEnd w:id="4"/>
+      <w:bookmarkStart w:id="3" w:name="_bookmark4"/>
+      <w:bookmarkEnd w:id="3"/>
       <w:r>
         <w:t>Legal,</w:t>
       </w:r>
@@ -7123,8 +7282,8 @@
         <w:pStyle w:val="Heading3"/>
         <w:spacing w:before="165"/>
       </w:pPr>
-      <w:bookmarkStart w:id="5" w:name="_bookmark5"/>
-      <w:bookmarkEnd w:id="5"/>
+      <w:bookmarkStart w:id="4" w:name="_bookmark5"/>
+      <w:bookmarkEnd w:id="4"/>
       <w:r>
         <w:rPr>
           <w:spacing w:val="-2"/>
@@ -7723,8 +7882,8 @@
         <w:pStyle w:val="Heading3"/>
         <w:spacing w:before="162"/>
       </w:pPr>
-      <w:bookmarkStart w:id="6" w:name="_bookmark6"/>
-      <w:bookmarkEnd w:id="6"/>
+      <w:bookmarkStart w:id="5" w:name="_bookmark6"/>
+      <w:bookmarkEnd w:id="5"/>
       <w:r>
         <w:t>Report</w:t>
       </w:r>
@@ -7984,8 +8143,8 @@
         </w:tabs>
         <w:ind w:hanging="361"/>
       </w:pPr>
-      <w:bookmarkStart w:id="7" w:name="_bookmark7"/>
-      <w:bookmarkEnd w:id="7"/>
+      <w:bookmarkStart w:id="6" w:name="_bookmark7"/>
+      <w:bookmarkEnd w:id="6"/>
       <w:r>
         <w:lastRenderedPageBreak/>
         <w:t>Literature</w:t>
@@ -9050,8 +9209,8 @@
         </w:tabs>
         <w:ind w:hanging="361"/>
       </w:pPr>
-      <w:bookmarkStart w:id="8" w:name="_bookmark8"/>
-      <w:bookmarkEnd w:id="8"/>
+      <w:bookmarkStart w:id="7" w:name="_bookmark8"/>
+      <w:bookmarkEnd w:id="7"/>
       <w:r>
         <w:lastRenderedPageBreak/>
         <w:t>Design</w:t>
@@ -10760,8 +10919,8 @@
         </w:tabs>
         <w:ind w:hanging="361"/>
       </w:pPr>
-      <w:bookmarkStart w:id="9" w:name="_bookmark9"/>
-      <w:bookmarkEnd w:id="9"/>
+      <w:bookmarkStart w:id="8" w:name="_bookmark9"/>
+      <w:bookmarkEnd w:id="8"/>
       <w:r>
         <w:lastRenderedPageBreak/>
         <w:t>Implementation</w:t>
@@ -11789,8 +11948,8 @@
       <w:pPr>
         <w:pStyle w:val="Heading3"/>
       </w:pPr>
-      <w:bookmarkStart w:id="10" w:name="_bookmark10"/>
-      <w:bookmarkEnd w:id="10"/>
+      <w:bookmarkStart w:id="9" w:name="_bookmark10"/>
+      <w:bookmarkEnd w:id="9"/>
       <w:r>
         <w:rPr>
           <w:spacing w:val="-2"/>
@@ -12720,8 +12879,8 @@
       <w:pPr>
         <w:pStyle w:val="Heading3"/>
       </w:pPr>
-      <w:bookmarkStart w:id="11" w:name="_bookmark11"/>
-      <w:bookmarkEnd w:id="11"/>
+      <w:bookmarkStart w:id="10" w:name="_bookmark11"/>
+      <w:bookmarkEnd w:id="10"/>
       <w:r>
         <w:t>Related</w:t>
       </w:r>
@@ -13480,8 +13639,8 @@
         </w:tabs>
         <w:ind w:hanging="361"/>
       </w:pPr>
-      <w:bookmarkStart w:id="12" w:name="_bookmark12"/>
-      <w:bookmarkEnd w:id="12"/>
+      <w:bookmarkStart w:id="11" w:name="_bookmark12"/>
+      <w:bookmarkEnd w:id="11"/>
       <w:r>
         <w:rPr>
           <w:spacing w:val="-2"/>
@@ -13864,8 +14023,8 @@
       <w:pPr>
         <w:pStyle w:val="Heading3"/>
       </w:pPr>
-      <w:bookmarkStart w:id="13" w:name="_bookmark13"/>
-      <w:bookmarkEnd w:id="13"/>
+      <w:bookmarkStart w:id="12" w:name="_bookmark13"/>
+      <w:bookmarkEnd w:id="12"/>
       <w:r>
         <w:rPr>
           <w:spacing w:val="-2"/>
@@ -14457,8 +14616,8 @@
       <w:pPr>
         <w:pStyle w:val="Heading3"/>
       </w:pPr>
-      <w:bookmarkStart w:id="14" w:name="_bookmark14"/>
-      <w:bookmarkEnd w:id="14"/>
+      <w:bookmarkStart w:id="13" w:name="_bookmark14"/>
+      <w:bookmarkEnd w:id="13"/>
       <w:r>
         <w:t>Future</w:t>
       </w:r>
@@ -15002,8 +15161,8 @@
         </w:tabs>
         <w:ind w:hanging="361"/>
       </w:pPr>
-      <w:bookmarkStart w:id="15" w:name="_bookmark15"/>
-      <w:bookmarkEnd w:id="15"/>
+      <w:bookmarkStart w:id="14" w:name="_bookmark15"/>
+      <w:bookmarkEnd w:id="14"/>
       <w:r>
         <w:rPr>
           <w:spacing w:val="-2"/>
@@ -15867,8 +16026,8 @@
         </w:tabs>
         <w:ind w:hanging="361"/>
       </w:pPr>
-      <w:bookmarkStart w:id="16" w:name="_bookmark16"/>
-      <w:bookmarkEnd w:id="16"/>
+      <w:bookmarkStart w:id="15" w:name="_bookmark16"/>
+      <w:bookmarkEnd w:id="15"/>
       <w:r>
         <w:rPr>
           <w:spacing w:val="-2"/>

</xml_diff>

<commit_message>
Additions to Intro - RQs
</commit_message>
<xml_diff>
--- a/Report.docx
+++ b/Report.docx
@@ -1441,6 +1441,7 @@
         </w:rPr>
         <w:t xml:space="preserve"> </w:t>
       </w:r>
+      <w:proofErr w:type="spellStart"/>
       <w:r>
         <w:rPr>
           <w:b/>
@@ -1448,6 +1449,7 @@
         </w:rPr>
         <w:t>colour</w:t>
       </w:r>
+      <w:proofErr w:type="spellEnd"/>
       <w:r>
         <w:rPr>
           <w:spacing w:val="-2"/>
@@ -1881,7 +1883,15 @@
         <w:t xml:space="preserve"> </w:t>
       </w:r>
       <w:r>
-        <w:t>work and Intellectual Property Rights (IPR) over any technical work. There are situations where this might not be as simple, for example when working with a company or on a larger university project. There are strategies you can utilise:</w:t>
+        <w:t xml:space="preserve">work and Intellectual Property Rights (IPR) over any technical work. There are situations where this might not be as simple, for example when working with a company or on a larger university project. There are strategies you can </w:t>
+      </w:r>
+      <w:proofErr w:type="spellStart"/>
+      <w:r>
+        <w:t>utilise</w:t>
+      </w:r>
+      <w:proofErr w:type="spellEnd"/>
+      <w:r>
+        <w:t>:</w:t>
       </w:r>
     </w:p>
     <w:p>
@@ -2667,7 +2677,25 @@
           <w:sz w:val="52"/>
           <w:szCs w:val="52"/>
         </w:rPr>
-        <w:t>The best region and team in pro LoL Esports</w:t>
+        <w:t xml:space="preserve">The best region and team in pro </w:t>
+      </w:r>
+      <w:proofErr w:type="spellStart"/>
+      <w:r>
+        <w:rPr>
+          <w:spacing w:val="-14"/>
+          <w:sz w:val="52"/>
+          <w:szCs w:val="52"/>
+        </w:rPr>
+        <w:t>LoL</w:t>
+      </w:r>
+      <w:proofErr w:type="spellEnd"/>
+      <w:r>
+        <w:rPr>
+          <w:spacing w:val="-14"/>
+          <w:sz w:val="52"/>
+          <w:szCs w:val="52"/>
+        </w:rPr>
+        <w:t xml:space="preserve"> Esports</w:t>
       </w:r>
     </w:p>
     <w:p>
@@ -5092,7 +5120,21 @@
           <w:color w:val="000000" w:themeColor="text1"/>
           <w:spacing w:val="-2"/>
         </w:rPr>
-        <w:t xml:space="preserve"> in </w:t>
+        <w:t xml:space="preserve"> </w:t>
+      </w:r>
+      <w:r>
+        <w:rPr>
+          <w:color w:val="000000" w:themeColor="text1"/>
+          <w:spacing w:val="-2"/>
+        </w:rPr>
+        <w:t>on</w:t>
+      </w:r>
+      <w:r>
+        <w:rPr>
+          <w:color w:val="000000" w:themeColor="text1"/>
+          <w:spacing w:val="-2"/>
+        </w:rPr>
+        <w:t xml:space="preserve"> </w:t>
       </w:r>
       <w:r>
         <w:rPr>
@@ -5488,13 +5530,449 @@
         <w:rPr>
           <w:spacing w:val="-2"/>
         </w:rPr>
-        <w:t>A focus of this project would be able</w:t>
-      </w:r>
-      <w:r>
-        <w:rPr>
-          <w:spacing w:val="-2"/>
-        </w:rPr>
-        <w:t xml:space="preserve"> to determine which is the team that performs the best within a region based on factors of the games and individual roles. Where then the next question would be which is the best team out of the 3 regions to be compared which will be judged on the same factors. With this information the question now would be does it match with the results of the individual regions ranking and their ranking in the global world championship Worlds.</w:t>
+        <w:t>A focus of this project would be</w:t>
+      </w:r>
+      <w:r>
+        <w:rPr>
+          <w:spacing w:val="-2"/>
+        </w:rPr>
+        <w:t xml:space="preserve"> to determine which team performs the best within a region based on factors of the game and individual roles. </w:t>
+      </w:r>
+      <w:r>
+        <w:rPr>
+          <w:spacing w:val="-2"/>
+        </w:rPr>
+        <w:t>T</w:t>
+      </w:r>
+      <w:r>
+        <w:rPr>
+          <w:spacing w:val="-2"/>
+        </w:rPr>
+        <w:t xml:space="preserve">hen the next question would </w:t>
+      </w:r>
+      <w:r>
+        <w:rPr>
+          <w:spacing w:val="-2"/>
+        </w:rPr>
+        <w:t>be</w:t>
+      </w:r>
+      <w:r>
+        <w:rPr>
+          <w:spacing w:val="-2"/>
+        </w:rPr>
+        <w:t xml:space="preserve"> which is the best team out of the 3 regions to be compared</w:t>
+      </w:r>
+      <w:r>
+        <w:rPr>
+          <w:spacing w:val="-2"/>
+        </w:rPr>
+        <w:t>,</w:t>
+      </w:r>
+      <w:r>
+        <w:rPr>
+          <w:spacing w:val="-2"/>
+        </w:rPr>
+        <w:t xml:space="preserve"> which will be judged on the same factors. With this information</w:t>
+      </w:r>
+      <w:r>
+        <w:rPr>
+          <w:spacing w:val="-2"/>
+        </w:rPr>
+        <w:t>,</w:t>
+      </w:r>
+      <w:r>
+        <w:rPr>
+          <w:spacing w:val="-2"/>
+        </w:rPr>
+        <w:t xml:space="preserve"> the question now would </w:t>
+      </w:r>
+      <w:r>
+        <w:rPr>
+          <w:spacing w:val="-2"/>
+        </w:rPr>
+        <w:t>be</w:t>
+      </w:r>
+      <w:r>
+        <w:rPr>
+          <w:spacing w:val="-2"/>
+        </w:rPr>
+        <w:t xml:space="preserve"> does it match with the results of the individual regions ranking</w:t>
+      </w:r>
+      <w:r>
+        <w:rPr>
+          <w:spacing w:val="-2"/>
+        </w:rPr>
+        <w:t>s</w:t>
+      </w:r>
+      <w:r>
+        <w:rPr>
+          <w:spacing w:val="-2"/>
+        </w:rPr>
+        <w:t xml:space="preserve"> and their ranking in the global world championship Worlds.</w:t>
+      </w:r>
+    </w:p>
+    <w:p>
+      <w:pPr>
+        <w:pStyle w:val="BodyText"/>
+        <w:spacing w:before="57"/>
+        <w:ind w:left="100"/>
+        <w:rPr>
+          <w:spacing w:val="-2"/>
+        </w:rPr>
+      </w:pPr>
+      <w:r>
+        <w:rPr>
+          <w:spacing w:val="-2"/>
+        </w:rPr>
+        <w:t>These research questions serve a purpose</w:t>
+      </w:r>
+      <w:r>
+        <w:rPr>
+          <w:spacing w:val="-2"/>
+        </w:rPr>
+        <w:t>,</w:t>
+      </w:r>
+      <w:r>
+        <w:rPr>
+          <w:spacing w:val="-2"/>
+        </w:rPr>
+        <w:t xml:space="preserve"> </w:t>
+      </w:r>
+      <w:r>
+        <w:rPr>
+          <w:spacing w:val="-2"/>
+        </w:rPr>
+        <w:t>as the answers found will show how relevant and impactful the factors of the game as visualised are within the game. It will show whether there is a correlation between these factors and the results of teams and regions or whether there is a need for more factors of the game to be taken into consideration.</w:t>
+      </w:r>
+    </w:p>
+    <w:p>
+      <w:pPr>
+        <w:pStyle w:val="Heading3"/>
+        <w:spacing w:before="183"/>
+      </w:pPr>
+      <w:bookmarkStart w:id="1" w:name="_bookmark2"/>
+      <w:bookmarkEnd w:id="1"/>
+      <w:r>
+        <w:rPr>
+          <w:spacing w:val="-4"/>
+        </w:rPr>
+        <w:t>Aims</w:t>
+      </w:r>
+    </w:p>
+    <w:p>
+      <w:pPr>
+        <w:pStyle w:val="BodyText"/>
+        <w:spacing w:before="31"/>
+        <w:ind w:left="100"/>
+      </w:pPr>
+      <w:r>
+        <w:rPr>
+          <w:color w:val="1F4E79"/>
+          <w:u w:val="single" w:color="1F4E79"/>
+        </w:rPr>
+        <w:t>GUIDANCE</w:t>
+      </w:r>
+      <w:r>
+        <w:rPr>
+          <w:color w:val="1F4E79"/>
+          <w:spacing w:val="-4"/>
+          <w:u w:val="single" w:color="1F4E79"/>
+        </w:rPr>
+        <w:t xml:space="preserve"> </w:t>
+      </w:r>
+      <w:r>
+        <w:rPr>
+          <w:color w:val="1F4E79"/>
+          <w:u w:val="single" w:color="1F4E79"/>
+        </w:rPr>
+        <w:t>(text</w:t>
+      </w:r>
+      <w:r>
+        <w:rPr>
+          <w:color w:val="1F4E79"/>
+          <w:spacing w:val="-3"/>
+          <w:u w:val="single" w:color="1F4E79"/>
+        </w:rPr>
+        <w:t xml:space="preserve"> </w:t>
+      </w:r>
+      <w:r>
+        <w:rPr>
+          <w:color w:val="1F4E79"/>
+          <w:u w:val="single" w:color="1F4E79"/>
+        </w:rPr>
+        <w:t>in</w:t>
+      </w:r>
+      <w:r>
+        <w:rPr>
+          <w:color w:val="1F4E79"/>
+          <w:spacing w:val="-4"/>
+          <w:u w:val="single" w:color="1F4E79"/>
+        </w:rPr>
+        <w:t xml:space="preserve"> </w:t>
+      </w:r>
+      <w:r>
+        <w:rPr>
+          <w:color w:val="1F4E79"/>
+          <w:u w:val="single" w:color="1F4E79"/>
+        </w:rPr>
+        <w:t>blue</w:t>
+      </w:r>
+      <w:r>
+        <w:rPr>
+          <w:color w:val="1F4E79"/>
+          <w:spacing w:val="-5"/>
+          <w:u w:val="single" w:color="1F4E79"/>
+        </w:rPr>
+        <w:t xml:space="preserve"> </w:t>
+      </w:r>
+      <w:r>
+        <w:rPr>
+          <w:color w:val="1F4E79"/>
+          <w:u w:val="single" w:color="1F4E79"/>
+        </w:rPr>
+        <w:t>can</w:t>
+      </w:r>
+      <w:r>
+        <w:rPr>
+          <w:color w:val="1F4E79"/>
+          <w:spacing w:val="-5"/>
+          <w:u w:val="single" w:color="1F4E79"/>
+        </w:rPr>
+        <w:t xml:space="preserve"> </w:t>
+      </w:r>
+      <w:r>
+        <w:rPr>
+          <w:color w:val="1F4E79"/>
+          <w:u w:val="single" w:color="1F4E79"/>
+        </w:rPr>
+        <w:t>be</w:t>
+      </w:r>
+      <w:r>
+        <w:rPr>
+          <w:color w:val="1F4E79"/>
+          <w:spacing w:val="-3"/>
+          <w:u w:val="single" w:color="1F4E79"/>
+        </w:rPr>
+        <w:t xml:space="preserve"> </w:t>
+      </w:r>
+      <w:r>
+        <w:rPr>
+          <w:color w:val="1F4E79"/>
+          <w:u w:val="single" w:color="1F4E79"/>
+        </w:rPr>
+        <w:t>deleted</w:t>
+      </w:r>
+      <w:r>
+        <w:rPr>
+          <w:color w:val="1F4E79"/>
+          <w:spacing w:val="-4"/>
+          <w:u w:val="single" w:color="1F4E79"/>
+        </w:rPr>
+        <w:t xml:space="preserve"> </w:t>
+      </w:r>
+      <w:r>
+        <w:rPr>
+          <w:color w:val="1F4E79"/>
+          <w:u w:val="single" w:color="1F4E79"/>
+        </w:rPr>
+        <w:t>from</w:t>
+      </w:r>
+      <w:r>
+        <w:rPr>
+          <w:color w:val="1F4E79"/>
+          <w:spacing w:val="-3"/>
+          <w:u w:val="single" w:color="1F4E79"/>
+        </w:rPr>
+        <w:t xml:space="preserve"> </w:t>
+      </w:r>
+      <w:r>
+        <w:rPr>
+          <w:color w:val="1F4E79"/>
+          <w:u w:val="single" w:color="1F4E79"/>
+        </w:rPr>
+        <w:t>your</w:t>
+      </w:r>
+      <w:r>
+        <w:rPr>
+          <w:color w:val="1F4E79"/>
+          <w:spacing w:val="-3"/>
+          <w:u w:val="single" w:color="1F4E79"/>
+        </w:rPr>
+        <w:t xml:space="preserve"> </w:t>
+      </w:r>
+      <w:r>
+        <w:rPr>
+          <w:color w:val="1F4E79"/>
+          <w:u w:val="single" w:color="1F4E79"/>
+        </w:rPr>
+        <w:t>final</w:t>
+      </w:r>
+      <w:r>
+        <w:rPr>
+          <w:color w:val="1F4E79"/>
+          <w:spacing w:val="-5"/>
+          <w:u w:val="single" w:color="1F4E79"/>
+        </w:rPr>
+        <w:t xml:space="preserve"> </w:t>
+      </w:r>
+      <w:r>
+        <w:rPr>
+          <w:color w:val="1F4E79"/>
+          <w:spacing w:val="-2"/>
+          <w:u w:val="single" w:color="1F4E79"/>
+        </w:rPr>
+        <w:t>submission)</w:t>
+      </w:r>
+    </w:p>
+    <w:p>
+      <w:pPr>
+        <w:pStyle w:val="BodyText"/>
+        <w:spacing w:before="2"/>
+        <w:rPr>
+          <w:sz w:val="10"/>
+        </w:rPr>
+      </w:pPr>
+    </w:p>
+    <w:p>
+      <w:pPr>
+        <w:pStyle w:val="BodyText"/>
+        <w:spacing w:before="57"/>
+        <w:ind w:left="100"/>
+        <w:rPr>
+          <w:color w:val="1F4E79"/>
+          <w:spacing w:val="-2"/>
+        </w:rPr>
+      </w:pPr>
+      <w:r>
+        <w:rPr>
+          <w:color w:val="1F4E79"/>
+        </w:rPr>
+        <w:t>Aims</w:t>
+      </w:r>
+      <w:r>
+        <w:rPr>
+          <w:color w:val="1F4E79"/>
+          <w:spacing w:val="-4"/>
+        </w:rPr>
+        <w:t xml:space="preserve"> </w:t>
+      </w:r>
+      <w:r>
+        <w:rPr>
+          <w:color w:val="1F4E79"/>
+        </w:rPr>
+        <w:t>are</w:t>
+      </w:r>
+      <w:r>
+        <w:rPr>
+          <w:color w:val="1F4E79"/>
+          <w:spacing w:val="-2"/>
+        </w:rPr>
+        <w:t xml:space="preserve"> </w:t>
+      </w:r>
+      <w:r>
+        <w:rPr>
+          <w:color w:val="1F4E79"/>
+        </w:rPr>
+        <w:t>broad</w:t>
+      </w:r>
+      <w:r>
+        <w:rPr>
+          <w:color w:val="1F4E79"/>
+          <w:spacing w:val="-4"/>
+        </w:rPr>
+        <w:t xml:space="preserve"> </w:t>
+      </w:r>
+      <w:r>
+        <w:rPr>
+          <w:color w:val="1F4E79"/>
+        </w:rPr>
+        <w:t>statements</w:t>
+      </w:r>
+      <w:r>
+        <w:rPr>
+          <w:color w:val="1F4E79"/>
+          <w:spacing w:val="-6"/>
+        </w:rPr>
+        <w:t xml:space="preserve"> </w:t>
+      </w:r>
+      <w:r>
+        <w:rPr>
+          <w:color w:val="1F4E79"/>
+        </w:rPr>
+        <w:t>of</w:t>
+      </w:r>
+      <w:r>
+        <w:rPr>
+          <w:color w:val="1F4E79"/>
+          <w:spacing w:val="-3"/>
+        </w:rPr>
+        <w:t xml:space="preserve"> </w:t>
+      </w:r>
+      <w:r>
+        <w:rPr>
+          <w:color w:val="1F4E79"/>
+        </w:rPr>
+        <w:t>desired</w:t>
+      </w:r>
+      <w:r>
+        <w:rPr>
+          <w:color w:val="1F4E79"/>
+          <w:spacing w:val="-6"/>
+        </w:rPr>
+        <w:t xml:space="preserve"> </w:t>
+      </w:r>
+      <w:r>
+        <w:rPr>
+          <w:color w:val="1F4E79"/>
+        </w:rPr>
+        <w:t>outcomes</w:t>
+      </w:r>
+      <w:r>
+        <w:rPr>
+          <w:color w:val="1F4E79"/>
+          <w:spacing w:val="-2"/>
+        </w:rPr>
+        <w:t xml:space="preserve"> </w:t>
+      </w:r>
+      <w:r>
+        <w:rPr>
+          <w:color w:val="1F4E79"/>
+        </w:rPr>
+        <w:t>and</w:t>
+      </w:r>
+      <w:r>
+        <w:rPr>
+          <w:color w:val="1F4E79"/>
+          <w:spacing w:val="-4"/>
+        </w:rPr>
+        <w:t xml:space="preserve"> </w:t>
+      </w:r>
+      <w:r>
+        <w:rPr>
+          <w:color w:val="1F4E79"/>
+          <w:spacing w:val="-2"/>
+        </w:rPr>
+        <w:t>intentions.</w:t>
+      </w:r>
+    </w:p>
+    <w:p>
+      <w:pPr>
+        <w:pStyle w:val="BodyText"/>
+        <w:spacing w:before="57"/>
+      </w:pPr>
+      <w:r>
+        <w:t>The first aim would be to have an interactive webpage for users to have the ability to visualise data with the options to manipulate it in certain factor</w:t>
+      </w:r>
+      <w:r>
+        <w:t xml:space="preserve">s. Where users may use the webpage to solve their questions using the visualisations or to see where different teams/regions </w:t>
+      </w:r>
+      <w:proofErr w:type="gramStart"/>
+      <w:r>
+        <w:t>are strongest in.</w:t>
+      </w:r>
+      <w:proofErr w:type="gramEnd"/>
+      <w:r>
+        <w:t xml:space="preserve"> Another would be to source the manipulated data used for this project to the community so that others can use it for their own works, as the original dataset has been used for this project. </w:t>
       </w:r>
     </w:p>
     <w:p>
@@ -5505,98 +5983,23 @@
           <w:numId w:val="3"/>
         </w:numPr>
         <w:spacing w:before="57"/>
-        <w:rPr>
-          <w:color w:val="000000" w:themeColor="text1"/>
-        </w:rPr>
-      </w:pPr>
-      <w:r>
-        <w:rPr>
-          <w:color w:val="000000" w:themeColor="text1"/>
-          <w:spacing w:val="-2"/>
-        </w:rPr>
-        <w:t>Determine which is the best team in a region</w:t>
-      </w:r>
-    </w:p>
-    <w:p>
-      <w:pPr>
-        <w:pStyle w:val="BodyText"/>
-        <w:numPr>
-          <w:ilvl w:val="0"/>
-          <w:numId w:val="3"/>
-        </w:numPr>
-        <w:spacing w:before="57"/>
-        <w:rPr>
-          <w:color w:val="000000" w:themeColor="text1"/>
-        </w:rPr>
-      </w:pPr>
-      <w:r>
-        <w:rPr>
-          <w:color w:val="000000" w:themeColor="text1"/>
-          <w:spacing w:val="-2"/>
-        </w:rPr>
-        <w:t>Determine which region is the best compared to each other</w:t>
-      </w:r>
-    </w:p>
-    <w:p>
-      <w:pPr>
-        <w:pStyle w:val="BodyText"/>
-        <w:numPr>
-          <w:ilvl w:val="0"/>
-          <w:numId w:val="3"/>
-        </w:numPr>
-        <w:spacing w:before="57"/>
-        <w:rPr>
-          <w:color w:val="000000" w:themeColor="text1"/>
-        </w:rPr>
-      </w:pPr>
-      <w:r>
-        <w:rPr>
-          <w:color w:val="000000" w:themeColor="text1"/>
-          <w:spacing w:val="-2"/>
-        </w:rPr>
-        <w:t xml:space="preserve">See if whether the results from Worlds (equivalent to the World Cup) are </w:t>
-      </w:r>
-      <w:r>
-        <w:rPr>
-          <w:color w:val="000000" w:themeColor="text1"/>
-          <w:spacing w:val="-2"/>
-        </w:rPr>
-        <w:t>like</w:t>
-      </w:r>
-      <w:r>
-        <w:rPr>
-          <w:color w:val="000000" w:themeColor="text1"/>
-          <w:spacing w:val="-2"/>
-        </w:rPr>
-        <w:t xml:space="preserve"> the </w:t>
-      </w:r>
-      <w:r>
-        <w:rPr>
-          <w:color w:val="000000" w:themeColor="text1"/>
-          <w:spacing w:val="-2"/>
-        </w:rPr>
-        <w:t>visualized</w:t>
-      </w:r>
-      <w:r>
-        <w:rPr>
-          <w:color w:val="000000" w:themeColor="text1"/>
-          <w:spacing w:val="-2"/>
-        </w:rPr>
-        <w:t xml:space="preserve"> data.</w:t>
+      </w:pPr>
+      <w:r>
+        <w:t>Visualize the data so that it’s clear to all who is performing best in all aspects covered.</w:t>
       </w:r>
     </w:p>
     <w:p>
       <w:pPr>
         <w:pStyle w:val="Heading3"/>
-        <w:spacing w:before="183"/>
-      </w:pPr>
-      <w:bookmarkStart w:id="1" w:name="_bookmark2"/>
-      <w:bookmarkEnd w:id="1"/>
-      <w:r>
-        <w:rPr>
-          <w:spacing w:val="-4"/>
-        </w:rPr>
-        <w:t>Aims</w:t>
+        <w:spacing w:before="181"/>
+      </w:pPr>
+      <w:bookmarkStart w:id="2" w:name="_bookmark3"/>
+      <w:bookmarkEnd w:id="2"/>
+      <w:r>
+        <w:rPr>
+          <w:spacing w:val="-2"/>
+        </w:rPr>
+        <w:t>Objectives</w:t>
       </w:r>
     </w:p>
     <w:p>
@@ -5776,7 +6179,7 @@
     <w:p>
       <w:pPr>
         <w:pStyle w:val="BodyText"/>
-        <w:spacing w:before="57"/>
+        <w:spacing w:before="56"/>
         <w:ind w:left="100"/>
         <w:rPr>
           <w:color w:val="1F4E79"/>
@@ -5787,12 +6190,12 @@
         <w:rPr>
           <w:color w:val="1F4E79"/>
         </w:rPr>
-        <w:t>Aims</w:t>
-      </w:r>
-      <w:r>
-        <w:rPr>
-          <w:color w:val="1F4E79"/>
-          <w:spacing w:val="-4"/>
+        <w:t>Objectives</w:t>
+      </w:r>
+      <w:r>
+        <w:rPr>
+          <w:color w:val="1F4E79"/>
+          <w:spacing w:val="-6"/>
         </w:rPr>
         <w:t xml:space="preserve"> </w:t>
       </w:r>
@@ -5805,559 +6208,239 @@
       <w:r>
         <w:rPr>
           <w:color w:val="1F4E79"/>
-          <w:spacing w:val="-2"/>
-        </w:rPr>
-        <w:t xml:space="preserve"> </w:t>
-      </w:r>
-      <w:r>
-        <w:rPr>
-          <w:color w:val="1F4E79"/>
-        </w:rPr>
-        <w:t>broad</w:t>
-      </w:r>
-      <w:r>
-        <w:rPr>
-          <w:color w:val="1F4E79"/>
-          <w:spacing w:val="-4"/>
-        </w:rPr>
-        <w:t xml:space="preserve"> </w:t>
-      </w:r>
-      <w:r>
-        <w:rPr>
-          <w:color w:val="1F4E79"/>
-        </w:rPr>
-        <w:t>statements</w:t>
-      </w:r>
-      <w:r>
-        <w:rPr>
-          <w:color w:val="1F4E79"/>
-          <w:spacing w:val="-6"/>
-        </w:rPr>
-        <w:t xml:space="preserve"> </w:t>
-      </w:r>
-      <w:r>
-        <w:rPr>
-          <w:color w:val="1F4E79"/>
-        </w:rPr>
-        <w:t>of</w:t>
-      </w:r>
-      <w:r>
-        <w:rPr>
-          <w:color w:val="1F4E79"/>
-          <w:spacing w:val="-3"/>
-        </w:rPr>
-        <w:t xml:space="preserve"> </w:t>
-      </w:r>
-      <w:r>
-        <w:rPr>
-          <w:color w:val="1F4E79"/>
-        </w:rPr>
-        <w:t>desired</w:t>
-      </w:r>
-      <w:r>
-        <w:rPr>
-          <w:color w:val="1F4E79"/>
-          <w:spacing w:val="-6"/>
-        </w:rPr>
-        <w:t xml:space="preserve"> </w:t>
-      </w:r>
-      <w:r>
-        <w:rPr>
-          <w:color w:val="1F4E79"/>
-        </w:rPr>
-        <w:t>outcomes</w:t>
-      </w:r>
-      <w:r>
-        <w:rPr>
-          <w:color w:val="1F4E79"/>
-          <w:spacing w:val="-2"/>
-        </w:rPr>
-        <w:t xml:space="preserve"> </w:t>
-      </w:r>
-      <w:r>
-        <w:rPr>
-          <w:color w:val="1F4E79"/>
-        </w:rPr>
-        <w:t>and</w:t>
-      </w:r>
-      <w:r>
-        <w:rPr>
-          <w:color w:val="1F4E79"/>
-          <w:spacing w:val="-4"/>
-        </w:rPr>
-        <w:t xml:space="preserve"> </w:t>
-      </w:r>
-      <w:r>
-        <w:rPr>
-          <w:color w:val="1F4E79"/>
-          <w:spacing w:val="-2"/>
-        </w:rPr>
-        <w:t>intentions.</w:t>
-      </w:r>
-    </w:p>
-    <w:p>
-      <w:pPr>
-        <w:pStyle w:val="BodyText"/>
-        <w:spacing w:before="57"/>
-      </w:pPr>
-      <w:r>
-        <w:t>The first aim would be to have an interactive webpage for users to have the ability to visualise data with the options to manipulate it in certain factor</w:t>
-      </w:r>
-      <w:r>
-        <w:t xml:space="preserve">s. Where users may use the webpage to solve their questions using the visualisations or to see where different teams/regions are strongest in. Another would be to source the manipulated data used for this project to the community so that others can use it for their own works, as the original dataset has been used for this project. </w:t>
-      </w:r>
-    </w:p>
-    <w:p>
-      <w:pPr>
-        <w:pStyle w:val="BodyText"/>
-        <w:numPr>
-          <w:ilvl w:val="0"/>
-          <w:numId w:val="3"/>
-        </w:numPr>
-        <w:spacing w:before="57"/>
-      </w:pPr>
-      <w:r>
-        <w:t>Visualize the data so that it’s clear to all who is performing best in all aspects covered.</w:t>
-      </w:r>
-    </w:p>
-    <w:p>
-      <w:pPr>
-        <w:pStyle w:val="Heading3"/>
-        <w:spacing w:before="181"/>
-      </w:pPr>
-      <w:bookmarkStart w:id="2" w:name="_bookmark3"/>
-      <w:bookmarkEnd w:id="2"/>
-      <w:r>
-        <w:rPr>
-          <w:spacing w:val="-2"/>
-        </w:rPr>
-        <w:t>Objectives</w:t>
-      </w:r>
-    </w:p>
-    <w:p>
-      <w:pPr>
-        <w:pStyle w:val="BodyText"/>
-        <w:spacing w:before="31"/>
-        <w:ind w:left="100"/>
-      </w:pPr>
-      <w:r>
-        <w:rPr>
-          <w:color w:val="1F4E79"/>
-          <w:u w:val="single" w:color="1F4E79"/>
-        </w:rPr>
-        <w:t>GUIDANCE</w:t>
-      </w:r>
-      <w:r>
-        <w:rPr>
-          <w:color w:val="1F4E79"/>
-          <w:spacing w:val="-4"/>
-          <w:u w:val="single" w:color="1F4E79"/>
-        </w:rPr>
-        <w:t xml:space="preserve"> </w:t>
-      </w:r>
-      <w:r>
-        <w:rPr>
-          <w:color w:val="1F4E79"/>
-          <w:u w:val="single" w:color="1F4E79"/>
-        </w:rPr>
-        <w:t>(text</w:t>
-      </w:r>
-      <w:r>
-        <w:rPr>
-          <w:color w:val="1F4E79"/>
-          <w:spacing w:val="-3"/>
-          <w:u w:val="single" w:color="1F4E79"/>
-        </w:rPr>
-        <w:t xml:space="preserve"> </w:t>
-      </w:r>
-      <w:r>
-        <w:rPr>
-          <w:color w:val="1F4E79"/>
-          <w:u w:val="single" w:color="1F4E79"/>
-        </w:rPr>
-        <w:t>in</w:t>
-      </w:r>
-      <w:r>
-        <w:rPr>
-          <w:color w:val="1F4E79"/>
-          <w:spacing w:val="-4"/>
-          <w:u w:val="single" w:color="1F4E79"/>
-        </w:rPr>
-        <w:t xml:space="preserve"> </w:t>
-      </w:r>
-      <w:r>
-        <w:rPr>
-          <w:color w:val="1F4E79"/>
-          <w:u w:val="single" w:color="1F4E79"/>
-        </w:rPr>
-        <w:t>blue</w:t>
-      </w:r>
-      <w:r>
-        <w:rPr>
-          <w:color w:val="1F4E79"/>
-          <w:spacing w:val="-5"/>
-          <w:u w:val="single" w:color="1F4E79"/>
-        </w:rPr>
-        <w:t xml:space="preserve"> </w:t>
-      </w:r>
-      <w:r>
-        <w:rPr>
-          <w:color w:val="1F4E79"/>
-          <w:u w:val="single" w:color="1F4E79"/>
-        </w:rPr>
-        <w:t>can</w:t>
-      </w:r>
-      <w:r>
-        <w:rPr>
-          <w:color w:val="1F4E79"/>
-          <w:spacing w:val="-5"/>
-          <w:u w:val="single" w:color="1F4E79"/>
-        </w:rPr>
-        <w:t xml:space="preserve"> </w:t>
-      </w:r>
-      <w:r>
-        <w:rPr>
-          <w:color w:val="1F4E79"/>
-          <w:u w:val="single" w:color="1F4E79"/>
+          <w:spacing w:val="-4"/>
+        </w:rPr>
+        <w:t xml:space="preserve"> </w:t>
+      </w:r>
+      <w:r>
+        <w:rPr>
+          <w:color w:val="1F4E79"/>
+        </w:rPr>
+        <w:t>the</w:t>
+      </w:r>
+      <w:r>
+        <w:rPr>
+          <w:color w:val="1F4E79"/>
+          <w:spacing w:val="-2"/>
+        </w:rPr>
+        <w:t xml:space="preserve"> </w:t>
+      </w:r>
+      <w:r>
+        <w:rPr>
+          <w:color w:val="1F4E79"/>
+        </w:rPr>
+        <w:t>tangible</w:t>
+      </w:r>
+      <w:r>
+        <w:rPr>
+          <w:color w:val="1F4E79"/>
+          <w:spacing w:val="-7"/>
+        </w:rPr>
+        <w:t xml:space="preserve"> </w:t>
+      </w:r>
+      <w:r>
+        <w:rPr>
+          <w:color w:val="1F4E79"/>
+        </w:rPr>
+        <w:t>steps</w:t>
+      </w:r>
+      <w:r>
+        <w:rPr>
+          <w:color w:val="1F4E79"/>
+          <w:spacing w:val="-2"/>
+        </w:rPr>
+        <w:t xml:space="preserve"> </w:t>
+      </w:r>
+      <w:r>
+        <w:rPr>
+          <w:color w:val="1F4E79"/>
+        </w:rPr>
+        <w:t>that</w:t>
+      </w:r>
+      <w:r>
+        <w:rPr>
+          <w:color w:val="1F4E79"/>
+          <w:spacing w:val="-3"/>
+        </w:rPr>
+        <w:t xml:space="preserve"> </w:t>
+      </w:r>
+      <w:r>
+        <w:rPr>
+          <w:color w:val="1F4E79"/>
+        </w:rPr>
+        <w:t>will</w:t>
+      </w:r>
+      <w:r>
+        <w:rPr>
+          <w:color w:val="1F4E79"/>
+          <w:spacing w:val="-2"/>
+        </w:rPr>
+        <w:t xml:space="preserve"> </w:t>
+      </w:r>
+      <w:r>
+        <w:rPr>
+          <w:color w:val="1F4E79"/>
         </w:rPr>
         <w:t>be</w:t>
       </w:r>
       <w:r>
         <w:rPr>
           <w:color w:val="1F4E79"/>
-          <w:spacing w:val="-3"/>
-          <w:u w:val="single" w:color="1F4E79"/>
-        </w:rPr>
-        <w:t xml:space="preserve"> </w:t>
-      </w:r>
-      <w:r>
-        <w:rPr>
-          <w:color w:val="1F4E79"/>
-          <w:u w:val="single" w:color="1F4E79"/>
-        </w:rPr>
-        <w:t>deleted</w:t>
-      </w:r>
-      <w:r>
-        <w:rPr>
-          <w:color w:val="1F4E79"/>
-          <w:spacing w:val="-4"/>
-          <w:u w:val="single" w:color="1F4E79"/>
-        </w:rPr>
-        <w:t xml:space="preserve"> </w:t>
-      </w:r>
-      <w:r>
-        <w:rPr>
-          <w:color w:val="1F4E79"/>
-          <w:u w:val="single" w:color="1F4E79"/>
-        </w:rPr>
-        <w:t>from</w:t>
-      </w:r>
-      <w:r>
-        <w:rPr>
-          <w:color w:val="1F4E79"/>
-          <w:spacing w:val="-3"/>
-          <w:u w:val="single" w:color="1F4E79"/>
-        </w:rPr>
-        <w:t xml:space="preserve"> </w:t>
-      </w:r>
-      <w:r>
-        <w:rPr>
-          <w:color w:val="1F4E79"/>
-          <w:u w:val="single" w:color="1F4E79"/>
-        </w:rPr>
-        <w:t>your</w:t>
-      </w:r>
-      <w:r>
-        <w:rPr>
-          <w:color w:val="1F4E79"/>
-          <w:spacing w:val="-3"/>
-          <w:u w:val="single" w:color="1F4E79"/>
-        </w:rPr>
-        <w:t xml:space="preserve"> </w:t>
-      </w:r>
-      <w:r>
-        <w:rPr>
-          <w:color w:val="1F4E79"/>
-          <w:u w:val="single" w:color="1F4E79"/>
-        </w:rPr>
-        <w:t>final</w:t>
-      </w:r>
-      <w:r>
-        <w:rPr>
-          <w:color w:val="1F4E79"/>
-          <w:spacing w:val="-5"/>
-          <w:u w:val="single" w:color="1F4E79"/>
-        </w:rPr>
-        <w:t xml:space="preserve"> </w:t>
-      </w:r>
-      <w:r>
-        <w:rPr>
-          <w:color w:val="1F4E79"/>
-          <w:spacing w:val="-2"/>
-          <w:u w:val="single" w:color="1F4E79"/>
-        </w:rPr>
-        <w:t>submission)</w:t>
-      </w:r>
-    </w:p>
-    <w:p>
-      <w:pPr>
-        <w:pStyle w:val="BodyText"/>
-        <w:spacing w:before="2"/>
-        <w:rPr>
-          <w:sz w:val="10"/>
-        </w:rPr>
-      </w:pPr>
+          <w:spacing w:val="-1"/>
+        </w:rPr>
+        <w:t xml:space="preserve"> </w:t>
+      </w:r>
+      <w:r>
+        <w:rPr>
+          <w:color w:val="1F4E79"/>
+        </w:rPr>
+        <w:t>taken</w:t>
+      </w:r>
+      <w:r>
+        <w:rPr>
+          <w:color w:val="1F4E79"/>
+          <w:spacing w:val="-3"/>
+        </w:rPr>
+        <w:t xml:space="preserve"> </w:t>
+      </w:r>
+      <w:r>
+        <w:rPr>
+          <w:color w:val="1F4E79"/>
+        </w:rPr>
+        <w:t>to</w:t>
+      </w:r>
+      <w:r>
+        <w:rPr>
+          <w:color w:val="1F4E79"/>
+          <w:spacing w:val="-4"/>
+        </w:rPr>
+        <w:t xml:space="preserve"> </w:t>
+      </w:r>
+      <w:r>
+        <w:rPr>
+          <w:color w:val="1F4E79"/>
+        </w:rPr>
+        <w:t>achieve</w:t>
+      </w:r>
+      <w:r>
+        <w:rPr>
+          <w:color w:val="1F4E79"/>
+          <w:spacing w:val="-4"/>
+        </w:rPr>
+        <w:t xml:space="preserve"> </w:t>
+      </w:r>
+      <w:r>
+        <w:rPr>
+          <w:color w:val="1F4E79"/>
+        </w:rPr>
+        <w:t>the</w:t>
+      </w:r>
+      <w:r>
+        <w:rPr>
+          <w:color w:val="1F4E79"/>
+          <w:spacing w:val="-4"/>
+        </w:rPr>
+        <w:t xml:space="preserve"> </w:t>
+      </w:r>
+      <w:r>
+        <w:rPr>
+          <w:color w:val="1F4E79"/>
+        </w:rPr>
+        <w:t>aims</w:t>
+      </w:r>
+      <w:r>
+        <w:rPr>
+          <w:color w:val="1F4E79"/>
+          <w:spacing w:val="1"/>
+        </w:rPr>
+        <w:t xml:space="preserve"> </w:t>
+      </w:r>
+      <w:r>
+        <w:rPr>
+          <w:color w:val="1F4E79"/>
+        </w:rPr>
+        <w:t>--</w:t>
+      </w:r>
+      <w:r>
+        <w:rPr>
+          <w:color w:val="1F4E79"/>
+          <w:spacing w:val="-2"/>
+        </w:rPr>
+        <w:t xml:space="preserve"> </w:t>
+      </w:r>
+      <w:r>
+        <w:rPr>
+          <w:color w:val="1F4E79"/>
+        </w:rPr>
+        <w:t>tasks</w:t>
+      </w:r>
+      <w:r>
+        <w:rPr>
+          <w:color w:val="1F4E79"/>
+          <w:spacing w:val="-2"/>
+        </w:rPr>
+        <w:t xml:space="preserve"> </w:t>
+      </w:r>
+      <w:r>
+        <w:rPr>
+          <w:color w:val="1F4E79"/>
+        </w:rPr>
+        <w:t>that</w:t>
+      </w:r>
+      <w:r>
+        <w:rPr>
+          <w:color w:val="1F4E79"/>
+          <w:spacing w:val="-2"/>
+        </w:rPr>
+        <w:t xml:space="preserve"> </w:t>
+      </w:r>
+      <w:r>
+        <w:rPr>
+          <w:color w:val="1F4E79"/>
+        </w:rPr>
+        <w:t>will</w:t>
+      </w:r>
+      <w:r>
+        <w:rPr>
+          <w:color w:val="1F4E79"/>
+          <w:spacing w:val="-2"/>
+        </w:rPr>
+        <w:t xml:space="preserve"> </w:t>
+      </w:r>
+      <w:r>
+        <w:rPr>
+          <w:color w:val="1F4E79"/>
+        </w:rPr>
+        <w:t>be</w:t>
+      </w:r>
+      <w:r>
+        <w:rPr>
+          <w:color w:val="1F4E79"/>
+          <w:spacing w:val="-1"/>
+        </w:rPr>
+        <w:t xml:space="preserve"> </w:t>
+      </w:r>
+      <w:r>
+        <w:rPr>
+          <w:color w:val="1F4E79"/>
+          <w:spacing w:val="-2"/>
+        </w:rPr>
+        <w:t>done.</w:t>
+      </w:r>
     </w:p>
     <w:p>
       <w:pPr>
         <w:pStyle w:val="BodyText"/>
         <w:spacing w:before="56"/>
-        <w:ind w:left="100"/>
-        <w:rPr>
-          <w:color w:val="1F4E79"/>
-          <w:spacing w:val="-2"/>
-        </w:rPr>
-      </w:pPr>
-      <w:r>
-        <w:rPr>
-          <w:color w:val="1F4E79"/>
-        </w:rPr>
-        <w:t>Objectives</w:t>
-      </w:r>
-      <w:r>
-        <w:rPr>
-          <w:color w:val="1F4E79"/>
-          <w:spacing w:val="-6"/>
-        </w:rPr>
-        <w:t xml:space="preserve"> </w:t>
-      </w:r>
-      <w:r>
-        <w:rPr>
-          <w:color w:val="1F4E79"/>
-        </w:rPr>
-        <w:t>are</w:t>
-      </w:r>
-      <w:r>
-        <w:rPr>
-          <w:color w:val="1F4E79"/>
-          <w:spacing w:val="-4"/>
-        </w:rPr>
-        <w:t xml:space="preserve"> </w:t>
-      </w:r>
-      <w:r>
-        <w:rPr>
-          <w:color w:val="1F4E79"/>
-        </w:rPr>
-        <w:t>the</w:t>
-      </w:r>
-      <w:r>
-        <w:rPr>
-          <w:color w:val="1F4E79"/>
-          <w:spacing w:val="-2"/>
-        </w:rPr>
-        <w:t xml:space="preserve"> </w:t>
-      </w:r>
-      <w:r>
-        <w:rPr>
-          <w:color w:val="1F4E79"/>
-        </w:rPr>
-        <w:t>tangible</w:t>
-      </w:r>
-      <w:r>
-        <w:rPr>
-          <w:color w:val="1F4E79"/>
-          <w:spacing w:val="-7"/>
-        </w:rPr>
-        <w:t xml:space="preserve"> </w:t>
-      </w:r>
-      <w:r>
-        <w:rPr>
-          <w:color w:val="1F4E79"/>
-        </w:rPr>
-        <w:t>steps</w:t>
-      </w:r>
-      <w:r>
-        <w:rPr>
-          <w:color w:val="1F4E79"/>
-          <w:spacing w:val="-2"/>
-        </w:rPr>
-        <w:t xml:space="preserve"> </w:t>
-      </w:r>
-      <w:r>
-        <w:rPr>
-          <w:color w:val="1F4E79"/>
-        </w:rPr>
-        <w:t>that</w:t>
-      </w:r>
-      <w:r>
-        <w:rPr>
-          <w:color w:val="1F4E79"/>
-          <w:spacing w:val="-3"/>
-        </w:rPr>
-        <w:t xml:space="preserve"> </w:t>
-      </w:r>
-      <w:r>
-        <w:rPr>
-          <w:color w:val="1F4E79"/>
-        </w:rPr>
-        <w:t>will</w:t>
-      </w:r>
-      <w:r>
-        <w:rPr>
-          <w:color w:val="1F4E79"/>
-          <w:spacing w:val="-2"/>
-        </w:rPr>
-        <w:t xml:space="preserve"> </w:t>
-      </w:r>
-      <w:r>
-        <w:rPr>
-          <w:color w:val="1F4E79"/>
-        </w:rPr>
-        <w:t>be</w:t>
-      </w:r>
-      <w:r>
-        <w:rPr>
-          <w:color w:val="1F4E79"/>
-          <w:spacing w:val="-1"/>
-        </w:rPr>
-        <w:t xml:space="preserve"> </w:t>
-      </w:r>
-      <w:r>
-        <w:rPr>
-          <w:color w:val="1F4E79"/>
-        </w:rPr>
-        <w:t>taken</w:t>
-      </w:r>
-      <w:r>
-        <w:rPr>
-          <w:color w:val="1F4E79"/>
-          <w:spacing w:val="-3"/>
-        </w:rPr>
-        <w:t xml:space="preserve"> </w:t>
-      </w:r>
-      <w:r>
-        <w:rPr>
-          <w:color w:val="1F4E79"/>
-        </w:rPr>
-        <w:t>to</w:t>
-      </w:r>
-      <w:r>
-        <w:rPr>
-          <w:color w:val="1F4E79"/>
-          <w:spacing w:val="-4"/>
-        </w:rPr>
-        <w:t xml:space="preserve"> </w:t>
-      </w:r>
-      <w:r>
-        <w:rPr>
-          <w:color w:val="1F4E79"/>
-        </w:rPr>
-        <w:t>achieve</w:t>
-      </w:r>
-      <w:r>
-        <w:rPr>
-          <w:color w:val="1F4E79"/>
-          <w:spacing w:val="-4"/>
-        </w:rPr>
-        <w:t xml:space="preserve"> </w:t>
-      </w:r>
-      <w:r>
-        <w:rPr>
-          <w:color w:val="1F4E79"/>
-        </w:rPr>
-        <w:t>the</w:t>
-      </w:r>
-      <w:r>
-        <w:rPr>
-          <w:color w:val="1F4E79"/>
-          <w:spacing w:val="-4"/>
-        </w:rPr>
-        <w:t xml:space="preserve"> </w:t>
-      </w:r>
-      <w:r>
-        <w:rPr>
-          <w:color w:val="1F4E79"/>
-        </w:rPr>
-        <w:t>aims</w:t>
-      </w:r>
-      <w:r>
-        <w:rPr>
-          <w:color w:val="1F4E79"/>
-          <w:spacing w:val="1"/>
-        </w:rPr>
-        <w:t xml:space="preserve"> </w:t>
-      </w:r>
-      <w:r>
-        <w:rPr>
-          <w:color w:val="1F4E79"/>
-        </w:rPr>
-        <w:t>--</w:t>
-      </w:r>
-      <w:r>
-        <w:rPr>
-          <w:color w:val="1F4E79"/>
-          <w:spacing w:val="-2"/>
-        </w:rPr>
-        <w:t xml:space="preserve"> </w:t>
-      </w:r>
-      <w:r>
-        <w:rPr>
-          <w:color w:val="1F4E79"/>
-        </w:rPr>
-        <w:t>tasks</w:t>
-      </w:r>
-      <w:r>
-        <w:rPr>
-          <w:color w:val="1F4E79"/>
-          <w:spacing w:val="-2"/>
-        </w:rPr>
-        <w:t xml:space="preserve"> </w:t>
-      </w:r>
-      <w:r>
-        <w:rPr>
-          <w:color w:val="1F4E79"/>
-        </w:rPr>
-        <w:t>that</w:t>
-      </w:r>
-      <w:r>
-        <w:rPr>
-          <w:color w:val="1F4E79"/>
-          <w:spacing w:val="-2"/>
-        </w:rPr>
-        <w:t xml:space="preserve"> </w:t>
-      </w:r>
-      <w:r>
-        <w:rPr>
-          <w:color w:val="1F4E79"/>
-        </w:rPr>
-        <w:t>will</w:t>
-      </w:r>
-      <w:r>
-        <w:rPr>
-          <w:color w:val="1F4E79"/>
-          <w:spacing w:val="-2"/>
-        </w:rPr>
-        <w:t xml:space="preserve"> </w:t>
-      </w:r>
-      <w:r>
-        <w:rPr>
-          <w:color w:val="1F4E79"/>
-        </w:rPr>
-        <w:t>be</w:t>
-      </w:r>
-      <w:r>
-        <w:rPr>
-          <w:color w:val="1F4E79"/>
-          <w:spacing w:val="-1"/>
-        </w:rPr>
-        <w:t xml:space="preserve"> </w:t>
-      </w:r>
-      <w:r>
-        <w:rPr>
-          <w:color w:val="1F4E79"/>
-          <w:spacing w:val="-2"/>
-        </w:rPr>
-        <w:t>done.</w:t>
+        <w:rPr>
+          <w:color w:val="000000" w:themeColor="text1"/>
+        </w:rPr>
+      </w:pPr>
+      <w:r>
+        <w:rPr>
+          <w:color w:val="000000" w:themeColor="text1"/>
+        </w:rPr>
+        <w:t>The first objective for this project would be to source the data which was found on Kaggle and consists of data from 2015-2018 for over 10 different regions. From there the data is cleaned and selected to focus on what the project entails where only 3 main regions are selected and columns of unnecessary data are filtered out. Then based on the time constraints and when a finished prototype of the project is ready there would then be the idea to scrape further data into the dataset that focuses on other aspects of the game.</w:t>
       </w:r>
     </w:p>
     <w:p>
@@ -6372,7 +6455,21 @@
         <w:rPr>
           <w:color w:val="000000" w:themeColor="text1"/>
         </w:rPr>
-        <w:t>The first objective for this project would be to source the data which was found on Kaggle and consists of data from 2015-2018 for over 10 different regions. From there the data is cleaned and selected to focus on what the project entails where only 3 main regions are selected and columns of unnecessary data are filtered out. Then based on the time constraints and when a finished prototype of the project is ready there would then be the idea to scrape further data into the dataset that focuses on other aspects of the game.</w:t>
+        <w:t xml:space="preserve">Next would be to research what would the best way to visualise the data so that it is able to achieve the aims of the project. This would be done by researching and testing in </w:t>
+      </w:r>
+      <w:proofErr w:type="spellStart"/>
+      <w:r>
+        <w:rPr>
+          <w:color w:val="000000" w:themeColor="text1"/>
+        </w:rPr>
+        <w:t>visualisation</w:t>
+      </w:r>
+      <w:proofErr w:type="spellEnd"/>
+      <w:r>
+        <w:rPr>
+          <w:color w:val="000000" w:themeColor="text1"/>
+        </w:rPr>
+        <w:t xml:space="preserve"> methods that I’m already familiar with like Python and Tableau and looking into other methods like d3js which allows for more interactive visualisations.</w:t>
       </w:r>
     </w:p>
     <w:p>
@@ -6387,29 +6484,28 @@
         <w:rPr>
           <w:color w:val="000000" w:themeColor="text1"/>
         </w:rPr>
-        <w:t>Next would be to research what would the best way to visualise the data so that it is able to achieve the aims of the project. This would be done by researching and testing in visualisation methods that I’m already familiar with like Python and Tableau and looking into other methods like d3js which allows for more interactive visualisations.</w:t>
-      </w:r>
-    </w:p>
-    <w:p>
-      <w:pPr>
-        <w:pStyle w:val="BodyText"/>
-        <w:spacing w:before="56"/>
+        <w:t xml:space="preserve">Finally, the last objective would be to focus on the styling of the webpage to make the visualisations </w:t>
+      </w:r>
+      <w:r>
         <w:rPr>
           <w:color w:val="000000" w:themeColor="text1"/>
         </w:rPr>
-      </w:pPr>
+        <w:lastRenderedPageBreak/>
+        <w:t xml:space="preserve">stand out and be clear. This will require researching into html and </w:t>
+      </w:r>
+      <w:proofErr w:type="spellStart"/>
       <w:r>
         <w:rPr>
           <w:color w:val="000000" w:themeColor="text1"/>
         </w:rPr>
-        <w:t xml:space="preserve">Finally, the last objective would be to focus on the styling of the webpage to make the visualisations </w:t>
-      </w:r>
+        <w:t>css</w:t>
+      </w:r>
+      <w:proofErr w:type="spellEnd"/>
       <w:r>
         <w:rPr>
           <w:color w:val="000000" w:themeColor="text1"/>
         </w:rPr>
-        <w:lastRenderedPageBreak/>
-        <w:t xml:space="preserve">stand out and be clear. This will require researching into html and css in a more advanced manner than </w:t>
+        <w:t xml:space="preserve"> in a more advanced manner than </w:t>
       </w:r>
       <w:r>
         <w:rPr>
@@ -8912,8 +9008,16 @@
         <w:rPr>
           <w:color w:val="1F4E79"/>
         </w:rPr>
-        <w:t>and summarised</w:t>
-      </w:r>
+        <w:t xml:space="preserve">and </w:t>
+      </w:r>
+      <w:proofErr w:type="spellStart"/>
+      <w:r>
+        <w:rPr>
+          <w:color w:val="1F4E79"/>
+        </w:rPr>
+        <w:t>summarised</w:t>
+      </w:r>
+      <w:proofErr w:type="spellEnd"/>
       <w:r>
         <w:rPr>
           <w:color w:val="1F4E79"/>
@@ -9116,8 +9220,13 @@
           <w:numId w:val="5"/>
         </w:numPr>
       </w:pPr>
-      <w:r>
-        <w:t>ClickUp was used to manage the project as a task board</w:t>
+      <w:proofErr w:type="spellStart"/>
+      <w:r>
+        <w:t>ClickUp</w:t>
+      </w:r>
+      <w:proofErr w:type="spellEnd"/>
+      <w:r>
+        <w:t xml:space="preserve"> was used to manage the project as a task board</w:t>
       </w:r>
     </w:p>
     <w:p>
@@ -9128,8 +9237,21 @@
           <w:numId w:val="5"/>
         </w:numPr>
       </w:pPr>
-      <w:r>
-        <w:t>Github was used to store, track and manage all the progress of the project</w:t>
+      <w:proofErr w:type="spellStart"/>
+      <w:r>
+        <w:t>Github</w:t>
+      </w:r>
+      <w:proofErr w:type="spellEnd"/>
+      <w:r>
+        <w:t xml:space="preserve"> was used to store, </w:t>
+      </w:r>
+      <w:proofErr w:type="gramStart"/>
+      <w:r>
+        <w:t>track</w:t>
+      </w:r>
+      <w:proofErr w:type="gramEnd"/>
+      <w:r>
+        <w:t xml:space="preserve"> and manage all the progress of the project</w:t>
       </w:r>
     </w:p>
     <w:p>
@@ -9140,8 +9262,13 @@
           <w:numId w:val="5"/>
         </w:numPr>
       </w:pPr>
-      <w:r>
-        <w:t>Jupyter Notebook used to test data and experiment visualization</w:t>
+      <w:proofErr w:type="spellStart"/>
+      <w:r>
+        <w:t>Jupyter</w:t>
+      </w:r>
+      <w:proofErr w:type="spellEnd"/>
+      <w:r>
+        <w:t xml:space="preserve"> Notebook used to test data and experiment visualization</w:t>
       </w:r>
     </w:p>
     <w:p>
@@ -9152,8 +9279,13 @@
           <w:numId w:val="5"/>
         </w:numPr>
       </w:pPr>
-      <w:r>
-        <w:t>ParseHub briefly used to try and scrape data</w:t>
+      <w:proofErr w:type="spellStart"/>
+      <w:r>
+        <w:t>ParseHub</w:t>
+      </w:r>
+      <w:proofErr w:type="spellEnd"/>
+      <w:r>
+        <w:t xml:space="preserve"> briefly used to try and scrape data</w:t>
       </w:r>
     </w:p>
     <w:p>
@@ -10529,6 +10661,7 @@
         </w:rPr>
         <w:t xml:space="preserve"> </w:t>
       </w:r>
+      <w:proofErr w:type="gramStart"/>
       <w:r>
         <w:rPr>
           <w:color w:val="1F4E79"/>
@@ -10548,6 +10681,7 @@
         </w:rPr>
         <w:t>research</w:t>
       </w:r>
+      <w:proofErr w:type="gramEnd"/>
       <w:r>
         <w:rPr>
           <w:color w:val="1F4E79"/>
@@ -10606,7 +10740,21 @@
         <w:rPr>
           <w:color w:val="000000" w:themeColor="text1"/>
         </w:rPr>
-        <w:t>Tried to scrape more data from sites like: “to list” using ParseHub but was met with difficulties and hence decided to come back to it later</w:t>
+        <w:t xml:space="preserve">Tried to scrape more data from sites like: “to list” using </w:t>
+      </w:r>
+      <w:proofErr w:type="spellStart"/>
+      <w:r>
+        <w:rPr>
+          <w:color w:val="000000" w:themeColor="text1"/>
+        </w:rPr>
+        <w:t>ParseHub</w:t>
+      </w:r>
+      <w:proofErr w:type="spellEnd"/>
+      <w:r>
+        <w:rPr>
+          <w:color w:val="000000" w:themeColor="text1"/>
+        </w:rPr>
+        <w:t xml:space="preserve"> but was met with difficulties and hence decided to come back to it later</w:t>
       </w:r>
       <w:r>
         <w:rPr>
@@ -10629,7 +10777,21 @@
         <w:rPr>
           <w:color w:val="000000" w:themeColor="text1"/>
         </w:rPr>
-        <w:t xml:space="preserve">Tried to make basic visualizations in Jupyter Notebook to see the shape of the data but faced a difficulty in </w:t>
+        <w:t xml:space="preserve">Tried to make basic visualizations in </w:t>
+      </w:r>
+      <w:proofErr w:type="spellStart"/>
+      <w:r>
+        <w:rPr>
+          <w:color w:val="000000" w:themeColor="text1"/>
+        </w:rPr>
+        <w:t>Jupyter</w:t>
+      </w:r>
+      <w:proofErr w:type="spellEnd"/>
+      <w:r>
+        <w:rPr>
+          <w:color w:val="000000" w:themeColor="text1"/>
+        </w:rPr>
+        <w:t xml:space="preserve"> Notebook to see the shape of the data but faced a difficulty in </w:t>
       </w:r>
       <w:r>
         <w:rPr>
@@ -11745,7 +11907,21 @@
         <w:rPr>
           <w:color w:val="1F4E79"/>
         </w:rPr>
-        <w:t>The idea for implementation is to describe how the design has actually turned out.</w:t>
+        <w:t xml:space="preserve">The idea for implementation is to describe how the design has </w:t>
+      </w:r>
+      <w:proofErr w:type="gramStart"/>
+      <w:r>
+        <w:rPr>
+          <w:color w:val="1F4E79"/>
+        </w:rPr>
+        <w:t>actually turned</w:t>
+      </w:r>
+      <w:proofErr w:type="gramEnd"/>
+      <w:r>
+        <w:rPr>
+          <w:color w:val="1F4E79"/>
+        </w:rPr>
+        <w:t xml:space="preserve"> out.</w:t>
       </w:r>
     </w:p>
     <w:p>
@@ -11927,7 +12103,21 @@
         <w:rPr>
           <w:color w:val="1F4E79"/>
         </w:rPr>
-        <w:t>These results must be correctly presented, using appropriate tables, charts, and statistical tests that suit the nature of the project. Results should be summarised, and any findings clearly presented.</w:t>
+        <w:t xml:space="preserve">These results must be correctly presented, using appropriate tables, charts, and statistical tests that suit the nature of the project. Results should be </w:t>
+      </w:r>
+      <w:proofErr w:type="spellStart"/>
+      <w:r>
+        <w:rPr>
+          <w:color w:val="1F4E79"/>
+        </w:rPr>
+        <w:t>summarised</w:t>
+      </w:r>
+      <w:proofErr w:type="spellEnd"/>
+      <w:r>
+        <w:rPr>
+          <w:color w:val="1F4E79"/>
+        </w:rPr>
+        <w:t>, and any findings clearly presented.</w:t>
       </w:r>
     </w:p>
     <w:p>
@@ -13855,12 +14045,14 @@
         </w:rPr>
         <w:t xml:space="preserve"> </w:t>
       </w:r>
+      <w:proofErr w:type="spellStart"/>
       <w:r>
         <w:rPr>
           <w:color w:val="1F4E79"/>
         </w:rPr>
         <w:t>summarises</w:t>
       </w:r>
+      <w:proofErr w:type="spellEnd"/>
       <w:r>
         <w:rPr>
           <w:color w:val="1F4E79"/>
@@ -14002,7 +14194,21 @@
         <w:rPr>
           <w:color w:val="1F4E79"/>
         </w:rPr>
-        <w:t>discoveries. There are some particular subsections that must appear in your conclusion.</w:t>
+        <w:t xml:space="preserve">discoveries. There are some </w:t>
+      </w:r>
+      <w:proofErr w:type="gramStart"/>
+      <w:r>
+        <w:rPr>
+          <w:color w:val="1F4E79"/>
+        </w:rPr>
+        <w:t>particular subsections</w:t>
+      </w:r>
+      <w:proofErr w:type="gramEnd"/>
+      <w:r>
+        <w:rPr>
+          <w:color w:val="1F4E79"/>
+        </w:rPr>
+        <w:t xml:space="preserve"> that must appear in your conclusion.</w:t>
       </w:r>
     </w:p>
     <w:p>
@@ -14238,6 +14444,7 @@
         </w:rPr>
         <w:t xml:space="preserve"> </w:t>
       </w:r>
+      <w:proofErr w:type="gramStart"/>
       <w:r>
         <w:rPr>
           <w:color w:val="1F4E79"/>
@@ -14257,6 +14464,7 @@
         </w:rPr>
         <w:t>things</w:t>
       </w:r>
+      <w:proofErr w:type="gramEnd"/>
       <w:r>
         <w:rPr>
           <w:color w:val="1F4E79"/>
@@ -14497,11 +14705,19 @@
         </w:rPr>
         <w:t xml:space="preserve"> </w:t>
       </w:r>
-      <w:r>
-        <w:rPr>
-          <w:color w:val="1F4E79"/>
-        </w:rPr>
-        <w:t>organisation,</w:t>
+      <w:proofErr w:type="spellStart"/>
+      <w:r>
+        <w:rPr>
+          <w:color w:val="1F4E79"/>
+        </w:rPr>
+        <w:t>organisation</w:t>
+      </w:r>
+      <w:proofErr w:type="spellEnd"/>
+      <w:r>
+        <w:rPr>
+          <w:color w:val="1F4E79"/>
+        </w:rPr>
+        <w:t>,</w:t>
       </w:r>
       <w:r>
         <w:rPr>
@@ -16955,7 +17171,23 @@
           <w:b/>
           <w:color w:val="1F4E79"/>
         </w:rPr>
-        <w:t>use GitHub or something similar to do this.</w:t>
+        <w:t xml:space="preserve">use GitHub or something </w:t>
+      </w:r>
+      <w:proofErr w:type="gramStart"/>
+      <w:r>
+        <w:rPr>
+          <w:b/>
+          <w:color w:val="1F4E79"/>
+        </w:rPr>
+        <w:t>similar to</w:t>
+      </w:r>
+      <w:proofErr w:type="gramEnd"/>
+      <w:r>
+        <w:rPr>
+          <w:b/>
+          <w:color w:val="1F4E79"/>
+        </w:rPr>
+        <w:t xml:space="preserve"> do this.</w:t>
       </w:r>
     </w:p>
     <w:p>
@@ -17105,7 +17337,23 @@
           <w:b/>
           <w:color w:val="1F4E79"/>
         </w:rPr>
-        <w:t>private data is removed and communications anonymised.</w:t>
+        <w:t xml:space="preserve">private data is removed and communications </w:t>
+      </w:r>
+      <w:proofErr w:type="spellStart"/>
+      <w:r>
+        <w:rPr>
+          <w:b/>
+          <w:color w:val="1F4E79"/>
+        </w:rPr>
+        <w:t>anonymised</w:t>
+      </w:r>
+      <w:proofErr w:type="spellEnd"/>
+      <w:r>
+        <w:rPr>
+          <w:b/>
+          <w:color w:val="1F4E79"/>
+        </w:rPr>
+        <w:t>.</w:t>
       </w:r>
     </w:p>
     <w:sectPr>

</xml_diff>

<commit_message>
Changes and additions to Intro - Aims
</commit_message>
<xml_diff>
--- a/Report.docx
+++ b/Report.docx
@@ -1441,7 +1441,6 @@
         </w:rPr>
         <w:t xml:space="preserve"> </w:t>
       </w:r>
-      <w:proofErr w:type="spellStart"/>
       <w:r>
         <w:rPr>
           <w:b/>
@@ -1449,7 +1448,6 @@
         </w:rPr>
         <w:t>colour</w:t>
       </w:r>
-      <w:proofErr w:type="spellEnd"/>
       <w:r>
         <w:rPr>
           <w:spacing w:val="-2"/>
@@ -1883,15 +1881,7 @@
         <w:t xml:space="preserve"> </w:t>
       </w:r>
       <w:r>
-        <w:t xml:space="preserve">work and Intellectual Property Rights (IPR) over any technical work. There are situations where this might not be as simple, for example when working with a company or on a larger university project. There are strategies you can </w:t>
-      </w:r>
-      <w:proofErr w:type="spellStart"/>
-      <w:r>
-        <w:t>utilise</w:t>
-      </w:r>
-      <w:proofErr w:type="spellEnd"/>
-      <w:r>
-        <w:t>:</w:t>
+        <w:t>work and Intellectual Property Rights (IPR) over any technical work. There are situations where this might not be as simple, for example when working with a company or on a larger university project. There are strategies you can utilise:</w:t>
       </w:r>
     </w:p>
     <w:p>
@@ -2677,25 +2667,7 @@
           <w:sz w:val="52"/>
           <w:szCs w:val="52"/>
         </w:rPr>
-        <w:t xml:space="preserve">The best region and team in pro </w:t>
-      </w:r>
-      <w:proofErr w:type="spellStart"/>
-      <w:r>
-        <w:rPr>
-          <w:spacing w:val="-14"/>
-          <w:sz w:val="52"/>
-          <w:szCs w:val="52"/>
-        </w:rPr>
-        <w:t>LoL</w:t>
-      </w:r>
-      <w:proofErr w:type="spellEnd"/>
-      <w:r>
-        <w:rPr>
-          <w:spacing w:val="-14"/>
-          <w:sz w:val="52"/>
-          <w:szCs w:val="52"/>
-        </w:rPr>
-        <w:t xml:space="preserve"> Esports</w:t>
+        <w:t>The best region and team in pro LoL Esports</w:t>
       </w:r>
     </w:p>
     <w:p>
@@ -5961,31 +5933,118 @@
         <w:spacing w:before="57"/>
       </w:pPr>
       <w:r>
-        <w:t>The first aim would be to have an interactive webpage for users to have the ability to visualise data with the options to manipulate it in certain factor</w:t>
-      </w:r>
-      <w:r>
-        <w:t xml:space="preserve">s. Where users may use the webpage to solve their questions using the visualisations or to see where different teams/regions </w:t>
-      </w:r>
-      <w:proofErr w:type="gramStart"/>
-      <w:r>
-        <w:t>are strongest in.</w:t>
-      </w:r>
-      <w:proofErr w:type="gramEnd"/>
-      <w:r>
-        <w:t xml:space="preserve"> Another would be to source the manipulated data used for this project to the community so that others can use it for their own works, as the original dataset has been used for this project. </w:t>
+        <w:t xml:space="preserve">The first aim of this project would be to implement useful visualisations that users can use to determine factors that teams and regions outperform one another in. These visualisations would answer the research questions of this project to determine where teams and regions are strong and where they lack. </w:t>
       </w:r>
     </w:p>
     <w:p>
       <w:pPr>
         <w:pStyle w:val="BodyText"/>
-        <w:numPr>
-          <w:ilvl w:val="0"/>
-          <w:numId w:val="3"/>
-        </w:numPr>
         <w:spacing w:before="57"/>
       </w:pPr>
       <w:r>
-        <w:t>Visualize the data so that it’s clear to all who is performing best in all aspects covered.</w:t>
+        <w:t xml:space="preserve">This will allow users to make judgements </w:t>
+      </w:r>
+      <w:r>
+        <w:t>about</w:t>
+      </w:r>
+      <w:r>
+        <w:t xml:space="preserve"> teams and regions using visualised data that is factual and </w:t>
+      </w:r>
+      <w:r>
+        <w:t>will encourage</w:t>
+      </w:r>
+      <w:r>
+        <w:t xml:space="preserve"> them to talk and engage with others within the </w:t>
+      </w:r>
+      <w:r>
+        <w:t xml:space="preserve">game’s </w:t>
+      </w:r>
+      <w:r>
+        <w:t>community. By getting users and the community involved</w:t>
+      </w:r>
+      <w:r>
+        <w:t>,</w:t>
+      </w:r>
+      <w:r>
+        <w:t xml:space="preserve"> it helps improve engagement between the</w:t>
+      </w:r>
+      <w:r>
+        <w:t>m</w:t>
+      </w:r>
+      <w:r>
+        <w:t>,</w:t>
+      </w:r>
+      <w:r>
+        <w:t xml:space="preserve"> which in turn gets more people involved and interested </w:t>
+      </w:r>
+      <w:r>
+        <w:t>in</w:t>
+      </w:r>
+      <w:r>
+        <w:t xml:space="preserve"> the eSports scene. </w:t>
+      </w:r>
+    </w:p>
+    <w:p>
+      <w:pPr>
+        <w:pStyle w:val="BodyText"/>
+        <w:spacing w:before="57"/>
+      </w:pPr>
+      <w:r>
+        <w:t>Also, for users that are not familiar</w:t>
+      </w:r>
+      <w:r>
+        <w:t xml:space="preserve"> with</w:t>
+      </w:r>
+      <w:r>
+        <w:t xml:space="preserve"> or new to the game and eSports scene</w:t>
+      </w:r>
+      <w:r>
+        <w:t>,</w:t>
+      </w:r>
+      <w:r>
+        <w:t xml:space="preserve"> </w:t>
+      </w:r>
+      <w:r>
+        <w:t>the</w:t>
+      </w:r>
+      <w:r>
+        <w:t xml:space="preserve"> aim would be to make the visualisations useful by introducing them to</w:t>
+      </w:r>
+      <w:r>
+        <w:t xml:space="preserve"> the</w:t>
+      </w:r>
+      <w:r>
+        <w:t xml:space="preserve"> strengths and weaknesses of teams and regions. By doing so</w:t>
+      </w:r>
+      <w:r>
+        <w:t>,</w:t>
+      </w:r>
+      <w:r>
+        <w:t xml:space="preserve"> it will bring in a new audience to the game and eSports scene</w:t>
+      </w:r>
+      <w:r>
+        <w:t>,</w:t>
+      </w:r>
+      <w:r>
+        <w:t xml:space="preserve"> which in turn will build up the community and engagement. But, if these visualisations are not enough for users to make judgement</w:t>
+      </w:r>
+      <w:r>
+        <w:t>s</w:t>
+      </w:r>
+      <w:r>
+        <w:t xml:space="preserve"> about teams and region</w:t>
+      </w:r>
+      <w:r>
+        <w:t>s,</w:t>
+      </w:r>
+      <w:r>
+        <w:t xml:space="preserve"> it will prove that there is a need to further research other factors of the game</w:t>
+      </w:r>
+      <w:r>
+        <w:t>,</w:t>
+      </w:r>
+      <w:r>
+        <w:t xml:space="preserve"> as is the purpose of the research questions.</w:t>
       </w:r>
     </w:p>
     <w:p>
@@ -6440,7 +6499,14 @@
         <w:rPr>
           <w:color w:val="000000" w:themeColor="text1"/>
         </w:rPr>
-        <w:t>The first objective for this project would be to source the data which was found on Kaggle and consists of data from 2015-2018 for over 10 different regions. From there the data is cleaned and selected to focus on what the project entails where only 3 main regions are selected and columns of unnecessary data are filtered out. Then based on the time constraints and when a finished prototype of the project is ready there would then be the idea to scrape further data into the dataset that focuses on other aspects of the game.</w:t>
+        <w:t xml:space="preserve">The first objective for this project would be to source the data which was found on Kaggle and consists of data from 2015-2018 for over 10 different regions. From there the data is cleaned and selected to focus on what the project entails where only 3 main regions are selected and columns of unnecessary data are filtered out. Then based on the time constraints and when a finished prototype of the project </w:t>
+      </w:r>
+      <w:r>
+        <w:rPr>
+          <w:color w:val="000000" w:themeColor="text1"/>
+        </w:rPr>
+        <w:lastRenderedPageBreak/>
+        <w:t>is ready there would then be the idea to scrape further data into the dataset that focuses on other aspects of the game.</w:t>
       </w:r>
     </w:p>
     <w:p>
@@ -6455,21 +6521,7 @@
         <w:rPr>
           <w:color w:val="000000" w:themeColor="text1"/>
         </w:rPr>
-        <w:t xml:space="preserve">Next would be to research what would the best way to visualise the data so that it is able to achieve the aims of the project. This would be done by researching and testing in </w:t>
-      </w:r>
-      <w:proofErr w:type="spellStart"/>
-      <w:r>
-        <w:rPr>
-          <w:color w:val="000000" w:themeColor="text1"/>
-        </w:rPr>
-        <w:t>visualisation</w:t>
-      </w:r>
-      <w:proofErr w:type="spellEnd"/>
-      <w:r>
-        <w:rPr>
-          <w:color w:val="000000" w:themeColor="text1"/>
-        </w:rPr>
-        <w:t xml:space="preserve"> methods that I’m already familiar with like Python and Tableau and looking into other methods like d3js which allows for more interactive visualisations.</w:t>
+        <w:t>Next would be to research what would the best way to visualise the data so that it is able to achieve the aims of the project. This would be done by researching and testing in visualisation methods that I’m already familiar with like Python and Tableau and looking into other methods like d3js which allows for more interactive visualisations.</w:t>
       </w:r>
     </w:p>
     <w:p>
@@ -6484,28 +6536,7 @@
         <w:rPr>
           <w:color w:val="000000" w:themeColor="text1"/>
         </w:rPr>
-        <w:t xml:space="preserve">Finally, the last objective would be to focus on the styling of the webpage to make the visualisations </w:t>
-      </w:r>
-      <w:r>
-        <w:rPr>
-          <w:color w:val="000000" w:themeColor="text1"/>
-        </w:rPr>
-        <w:lastRenderedPageBreak/>
-        <w:t xml:space="preserve">stand out and be clear. This will require researching into html and </w:t>
-      </w:r>
-      <w:proofErr w:type="spellStart"/>
-      <w:r>
-        <w:rPr>
-          <w:color w:val="000000" w:themeColor="text1"/>
-        </w:rPr>
-        <w:t>css</w:t>
-      </w:r>
-      <w:proofErr w:type="spellEnd"/>
-      <w:r>
-        <w:rPr>
-          <w:color w:val="000000" w:themeColor="text1"/>
-        </w:rPr>
-        <w:t xml:space="preserve"> in a more advanced manner than </w:t>
+        <w:t xml:space="preserve">Finally, the last objective would be to focus on the styling of the webpage to make the visualisations stand out and be clear. This will require researching into html and css in a more advanced manner than </w:t>
       </w:r>
       <w:r>
         <w:rPr>
@@ -9008,16 +9039,8 @@
         <w:rPr>
           <w:color w:val="1F4E79"/>
         </w:rPr>
-        <w:t xml:space="preserve">and </w:t>
-      </w:r>
-      <w:proofErr w:type="spellStart"/>
-      <w:r>
-        <w:rPr>
-          <w:color w:val="1F4E79"/>
-        </w:rPr>
-        <w:t>summarised</w:t>
-      </w:r>
-      <w:proofErr w:type="spellEnd"/>
+        <w:t>and summarised</w:t>
+      </w:r>
       <w:r>
         <w:rPr>
           <w:color w:val="1F4E79"/>
@@ -9220,13 +9243,8 @@
           <w:numId w:val="5"/>
         </w:numPr>
       </w:pPr>
-      <w:proofErr w:type="spellStart"/>
-      <w:r>
-        <w:t>ClickUp</w:t>
-      </w:r>
-      <w:proofErr w:type="spellEnd"/>
-      <w:r>
-        <w:t xml:space="preserve"> was used to manage the project as a task board</w:t>
+      <w:r>
+        <w:t>ClickUp was used to manage the project as a task board</w:t>
       </w:r>
     </w:p>
     <w:p>
@@ -9237,21 +9255,8 @@
           <w:numId w:val="5"/>
         </w:numPr>
       </w:pPr>
-      <w:proofErr w:type="spellStart"/>
-      <w:r>
-        <w:t>Github</w:t>
-      </w:r>
-      <w:proofErr w:type="spellEnd"/>
-      <w:r>
-        <w:t xml:space="preserve"> was used to store, </w:t>
-      </w:r>
-      <w:proofErr w:type="gramStart"/>
-      <w:r>
-        <w:t>track</w:t>
-      </w:r>
-      <w:proofErr w:type="gramEnd"/>
-      <w:r>
-        <w:t xml:space="preserve"> and manage all the progress of the project</w:t>
+      <w:r>
+        <w:t>Github was used to store, track and manage all the progress of the project</w:t>
       </w:r>
     </w:p>
     <w:p>
@@ -9262,13 +9267,8 @@
           <w:numId w:val="5"/>
         </w:numPr>
       </w:pPr>
-      <w:proofErr w:type="spellStart"/>
-      <w:r>
-        <w:t>Jupyter</w:t>
-      </w:r>
-      <w:proofErr w:type="spellEnd"/>
-      <w:r>
-        <w:t xml:space="preserve"> Notebook used to test data and experiment visualization</w:t>
+      <w:r>
+        <w:t>Jupyter Notebook used to test data and experiment visualization</w:t>
       </w:r>
     </w:p>
     <w:p>
@@ -9279,13 +9279,8 @@
           <w:numId w:val="5"/>
         </w:numPr>
       </w:pPr>
-      <w:proofErr w:type="spellStart"/>
-      <w:r>
-        <w:t>ParseHub</w:t>
-      </w:r>
-      <w:proofErr w:type="spellEnd"/>
-      <w:r>
-        <w:t xml:space="preserve"> briefly used to try and scrape data</w:t>
+      <w:r>
+        <w:t>ParseHub briefly used to try and scrape data</w:t>
       </w:r>
     </w:p>
     <w:p>
@@ -10661,7 +10656,6 @@
         </w:rPr>
         <w:t xml:space="preserve"> </w:t>
       </w:r>
-      <w:proofErr w:type="gramStart"/>
       <w:r>
         <w:rPr>
           <w:color w:val="1F4E79"/>
@@ -10681,7 +10675,6 @@
         </w:rPr>
         <w:t>research</w:t>
       </w:r>
-      <w:proofErr w:type="gramEnd"/>
       <w:r>
         <w:rPr>
           <w:color w:val="1F4E79"/>
@@ -10740,21 +10733,7 @@
         <w:rPr>
           <w:color w:val="000000" w:themeColor="text1"/>
         </w:rPr>
-        <w:t xml:space="preserve">Tried to scrape more data from sites like: “to list” using </w:t>
-      </w:r>
-      <w:proofErr w:type="spellStart"/>
-      <w:r>
-        <w:rPr>
-          <w:color w:val="000000" w:themeColor="text1"/>
-        </w:rPr>
-        <w:t>ParseHub</w:t>
-      </w:r>
-      <w:proofErr w:type="spellEnd"/>
-      <w:r>
-        <w:rPr>
-          <w:color w:val="000000" w:themeColor="text1"/>
-        </w:rPr>
-        <w:t xml:space="preserve"> but was met with difficulties and hence decided to come back to it later</w:t>
+        <w:t>Tried to scrape more data from sites like: “to list” using ParseHub but was met with difficulties and hence decided to come back to it later</w:t>
       </w:r>
       <w:r>
         <w:rPr>
@@ -10777,21 +10756,7 @@
         <w:rPr>
           <w:color w:val="000000" w:themeColor="text1"/>
         </w:rPr>
-        <w:t xml:space="preserve">Tried to make basic visualizations in </w:t>
-      </w:r>
-      <w:proofErr w:type="spellStart"/>
-      <w:r>
-        <w:rPr>
-          <w:color w:val="000000" w:themeColor="text1"/>
-        </w:rPr>
-        <w:t>Jupyter</w:t>
-      </w:r>
-      <w:proofErr w:type="spellEnd"/>
-      <w:r>
-        <w:rPr>
-          <w:color w:val="000000" w:themeColor="text1"/>
-        </w:rPr>
-        <w:t xml:space="preserve"> Notebook to see the shape of the data but faced a difficulty in </w:t>
+        <w:t xml:space="preserve">Tried to make basic visualizations in Jupyter Notebook to see the shape of the data but faced a difficulty in </w:t>
       </w:r>
       <w:r>
         <w:rPr>
@@ -11907,21 +11872,7 @@
         <w:rPr>
           <w:color w:val="1F4E79"/>
         </w:rPr>
-        <w:t xml:space="preserve">The idea for implementation is to describe how the design has </w:t>
-      </w:r>
-      <w:proofErr w:type="gramStart"/>
-      <w:r>
-        <w:rPr>
-          <w:color w:val="1F4E79"/>
-        </w:rPr>
-        <w:t>actually turned</w:t>
-      </w:r>
-      <w:proofErr w:type="gramEnd"/>
-      <w:r>
-        <w:rPr>
-          <w:color w:val="1F4E79"/>
-        </w:rPr>
-        <w:t xml:space="preserve"> out.</w:t>
+        <w:t>The idea for implementation is to describe how the design has actually turned out.</w:t>
       </w:r>
     </w:p>
     <w:p>
@@ -12103,21 +12054,7 @@
         <w:rPr>
           <w:color w:val="1F4E79"/>
         </w:rPr>
-        <w:t xml:space="preserve">These results must be correctly presented, using appropriate tables, charts, and statistical tests that suit the nature of the project. Results should be </w:t>
-      </w:r>
-      <w:proofErr w:type="spellStart"/>
-      <w:r>
-        <w:rPr>
-          <w:color w:val="1F4E79"/>
-        </w:rPr>
-        <w:t>summarised</w:t>
-      </w:r>
-      <w:proofErr w:type="spellEnd"/>
-      <w:r>
-        <w:rPr>
-          <w:color w:val="1F4E79"/>
-        </w:rPr>
-        <w:t>, and any findings clearly presented.</w:t>
+        <w:t>These results must be correctly presented, using appropriate tables, charts, and statistical tests that suit the nature of the project. Results should be summarised, and any findings clearly presented.</w:t>
       </w:r>
     </w:p>
     <w:p>
@@ -14045,14 +13982,12 @@
         </w:rPr>
         <w:t xml:space="preserve"> </w:t>
       </w:r>
-      <w:proofErr w:type="spellStart"/>
       <w:r>
         <w:rPr>
           <w:color w:val="1F4E79"/>
         </w:rPr>
         <w:t>summarises</w:t>
       </w:r>
-      <w:proofErr w:type="spellEnd"/>
       <w:r>
         <w:rPr>
           <w:color w:val="1F4E79"/>
@@ -14194,21 +14129,7 @@
         <w:rPr>
           <w:color w:val="1F4E79"/>
         </w:rPr>
-        <w:t xml:space="preserve">discoveries. There are some </w:t>
-      </w:r>
-      <w:proofErr w:type="gramStart"/>
-      <w:r>
-        <w:rPr>
-          <w:color w:val="1F4E79"/>
-        </w:rPr>
-        <w:t>particular subsections</w:t>
-      </w:r>
-      <w:proofErr w:type="gramEnd"/>
-      <w:r>
-        <w:rPr>
-          <w:color w:val="1F4E79"/>
-        </w:rPr>
-        <w:t xml:space="preserve"> that must appear in your conclusion.</w:t>
+        <w:t>discoveries. There are some particular subsections that must appear in your conclusion.</w:t>
       </w:r>
     </w:p>
     <w:p>
@@ -14444,7 +14365,6 @@
         </w:rPr>
         <w:t xml:space="preserve"> </w:t>
       </w:r>
-      <w:proofErr w:type="gramStart"/>
       <w:r>
         <w:rPr>
           <w:color w:val="1F4E79"/>
@@ -14464,7 +14384,6 @@
         </w:rPr>
         <w:t>things</w:t>
       </w:r>
-      <w:proofErr w:type="gramEnd"/>
       <w:r>
         <w:rPr>
           <w:color w:val="1F4E79"/>
@@ -14705,19 +14624,11 @@
         </w:rPr>
         <w:t xml:space="preserve"> </w:t>
       </w:r>
-      <w:proofErr w:type="spellStart"/>
-      <w:r>
-        <w:rPr>
-          <w:color w:val="1F4E79"/>
-        </w:rPr>
-        <w:t>organisation</w:t>
-      </w:r>
-      <w:proofErr w:type="spellEnd"/>
-      <w:r>
-        <w:rPr>
-          <w:color w:val="1F4E79"/>
-        </w:rPr>
-        <w:t>,</w:t>
+      <w:r>
+        <w:rPr>
+          <w:color w:val="1F4E79"/>
+        </w:rPr>
+        <w:t>organisation,</w:t>
       </w:r>
       <w:r>
         <w:rPr>
@@ -17171,23 +17082,7 @@
           <w:b/>
           <w:color w:val="1F4E79"/>
         </w:rPr>
-        <w:t xml:space="preserve">use GitHub or something </w:t>
-      </w:r>
-      <w:proofErr w:type="gramStart"/>
-      <w:r>
-        <w:rPr>
-          <w:b/>
-          <w:color w:val="1F4E79"/>
-        </w:rPr>
-        <w:t>similar to</w:t>
-      </w:r>
-      <w:proofErr w:type="gramEnd"/>
-      <w:r>
-        <w:rPr>
-          <w:b/>
-          <w:color w:val="1F4E79"/>
-        </w:rPr>
-        <w:t xml:space="preserve"> do this.</w:t>
+        <w:t>use GitHub or something similar to do this.</w:t>
       </w:r>
     </w:p>
     <w:p>
@@ -17337,23 +17232,7 @@
           <w:b/>
           <w:color w:val="1F4E79"/>
         </w:rPr>
-        <w:t xml:space="preserve">private data is removed and communications </w:t>
-      </w:r>
-      <w:proofErr w:type="spellStart"/>
-      <w:r>
-        <w:rPr>
-          <w:b/>
-          <w:color w:val="1F4E79"/>
-        </w:rPr>
-        <w:t>anonymised</w:t>
-      </w:r>
-      <w:proofErr w:type="spellEnd"/>
-      <w:r>
-        <w:rPr>
-          <w:b/>
-          <w:color w:val="1F4E79"/>
-        </w:rPr>
-        <w:t>.</w:t>
+        <w:t>private data is removed and communications anonymised.</w:t>
       </w:r>
     </w:p>
     <w:sectPr>

</xml_diff>

<commit_message>
Changes to Intro - RQs
</commit_message>
<xml_diff>
--- a/Report.docx
+++ b/Report.docx
@@ -5492,8 +5492,11 @@
     <w:p>
       <w:pPr>
         <w:pStyle w:val="BodyText"/>
+        <w:numPr>
+          <w:ilvl w:val="0"/>
+          <w:numId w:val="6"/>
+        </w:numPr>
         <w:spacing w:before="57"/>
-        <w:ind w:left="100"/>
         <w:rPr>
           <w:spacing w:val="-2"/>
         </w:rPr>
@@ -5510,6 +5513,19 @@
         </w:rPr>
         <w:t xml:space="preserve"> to determine which team performs the best within a region based on factors of the game and individual roles. </w:t>
       </w:r>
+    </w:p>
+    <w:p>
+      <w:pPr>
+        <w:pStyle w:val="BodyText"/>
+        <w:numPr>
+          <w:ilvl w:val="0"/>
+          <w:numId w:val="6"/>
+        </w:numPr>
+        <w:spacing w:before="57"/>
+        <w:rPr>
+          <w:spacing w:val="-2"/>
+        </w:rPr>
+      </w:pPr>
       <w:r>
         <w:rPr>
           <w:spacing w:val="-2"/>
@@ -5520,7 +5536,7 @@
         <w:rPr>
           <w:spacing w:val="-2"/>
         </w:rPr>
-        <w:t xml:space="preserve">hen the next question would </w:t>
+        <w:t xml:space="preserve">he next question would </w:t>
       </w:r>
       <w:r>
         <w:rPr>
@@ -5544,7 +5560,26 @@
         <w:rPr>
           <w:spacing w:val="-2"/>
         </w:rPr>
-        <w:t xml:space="preserve"> which will be judged on the same factors. With this information</w:t>
+        <w:t xml:space="preserve"> which will be judged on the same factors. </w:t>
+      </w:r>
+    </w:p>
+    <w:p>
+      <w:pPr>
+        <w:pStyle w:val="BodyText"/>
+        <w:numPr>
+          <w:ilvl w:val="0"/>
+          <w:numId w:val="6"/>
+        </w:numPr>
+        <w:spacing w:before="57"/>
+        <w:rPr>
+          <w:spacing w:val="-2"/>
+        </w:rPr>
+      </w:pPr>
+      <w:r>
+        <w:rPr>
+          <w:spacing w:val="-2"/>
+        </w:rPr>
+        <w:t>With this information</w:t>
       </w:r>
       <w:r>
         <w:rPr>
@@ -5933,7 +5968,13 @@
         <w:spacing w:before="57"/>
       </w:pPr>
       <w:r>
-        <w:t xml:space="preserve">The first aim of this project would be to implement useful visualisations that users can use to determine factors that teams and regions outperform one another in. These visualisations would answer the research questions of this project to determine where teams and regions are strong and where they lack. </w:t>
+        <w:t>The first aim of this project would be to implement useful visualisations that users can use to determine factors that teams and regions outperform one another in. These visualisations would answer the</w:t>
+      </w:r>
+      <w:r>
+        <w:t xml:space="preserve"> first two</w:t>
+      </w:r>
+      <w:r>
+        <w:t xml:space="preserve"> research questions of this project to determine where teams and regions are strong and where they lack. </w:t>
       </w:r>
     </w:p>
     <w:p>
@@ -6026,7 +6067,16 @@
         <w:t>,</w:t>
       </w:r>
       <w:r>
-        <w:t xml:space="preserve"> which in turn will build up the community and engagement. But, if these visualisations are not enough for users to make judgement</w:t>
+        <w:t xml:space="preserve"> which in turn will build up the community and engagement. </w:t>
+      </w:r>
+    </w:p>
+    <w:p>
+      <w:pPr>
+        <w:pStyle w:val="BodyText"/>
+        <w:spacing w:before="57"/>
+      </w:pPr>
+      <w:r>
+        <w:t>But, if these visualisations are not enough for users to make judgement</w:t>
       </w:r>
       <w:r>
         <w:t>s</w:t>
@@ -6044,7 +6094,13 @@
         <w:t>,</w:t>
       </w:r>
       <w:r>
-        <w:t xml:space="preserve"> as is the purpose of the research questions.</w:t>
+        <w:t xml:space="preserve"> as is the purpose of the</w:t>
+      </w:r>
+      <w:r>
+        <w:t xml:space="preserve"> third</w:t>
+      </w:r>
+      <w:r>
+        <w:t xml:space="preserve"> research question.</w:t>
       </w:r>
     </w:p>
     <w:p>
@@ -6499,14 +6555,14 @@
         <w:rPr>
           <w:color w:val="000000" w:themeColor="text1"/>
         </w:rPr>
-        <w:t xml:space="preserve">The first objective for this project would be to source the data which was found on Kaggle and consists of data from 2015-2018 for over 10 different regions. From there the data is cleaned and selected to focus on what the project entails where only 3 main regions are selected and columns of unnecessary data are filtered out. Then based on the time constraints and when a finished prototype of the project </w:t>
+        <w:t xml:space="preserve">The first objective for this project would be to source the data which was found on Kaggle and consists </w:t>
       </w:r>
       <w:r>
         <w:rPr>
           <w:color w:val="000000" w:themeColor="text1"/>
         </w:rPr>
         <w:lastRenderedPageBreak/>
-        <w:t>is ready there would then be the idea to scrape further data into the dataset that focuses on other aspects of the game.</w:t>
+        <w:t>of data from 2015-2018 for over 10 different regions. From there the data is cleaned and selected to focus on what the project entails where only 3 main regions are selected and columns of unnecessary data are filtered out. Then based on the time constraints and when a finished prototype of the project is ready there would then be the idea to scrape further data into the dataset that focuses on other aspects of the game.</w:t>
       </w:r>
     </w:p>
     <w:p>
@@ -17662,6 +17718,95 @@
     </w:lvl>
   </w:abstractNum>
   <w:abstractNum w:abstractNumId="1" w15:restartNumberingAfterBreak="0">
+    <w:nsid w:val="090D677D"/>
+    <w:multiLevelType w:val="hybridMultilevel"/>
+    <w:tmpl w:val="A9AA62BE"/>
+    <w:lvl w:ilvl="0" w:tplc="ED300F8C">
+      <w:start w:val="1"/>
+      <w:numFmt w:val="decimal"/>
+      <w:lvlText w:val="%1."/>
+      <w:lvlJc w:val="left"/>
+      <w:pPr>
+        <w:ind w:left="460" w:hanging="360"/>
+      </w:pPr>
+      <w:rPr>
+        <w:rFonts w:hint="default"/>
+      </w:rPr>
+    </w:lvl>
+    <w:lvl w:ilvl="1" w:tplc="08090019" w:tentative="1">
+      <w:start w:val="1"/>
+      <w:numFmt w:val="lowerLetter"/>
+      <w:lvlText w:val="%2."/>
+      <w:lvlJc w:val="left"/>
+      <w:pPr>
+        <w:ind w:left="1180" w:hanging="360"/>
+      </w:pPr>
+    </w:lvl>
+    <w:lvl w:ilvl="2" w:tplc="0809001B" w:tentative="1">
+      <w:start w:val="1"/>
+      <w:numFmt w:val="lowerRoman"/>
+      <w:lvlText w:val="%3."/>
+      <w:lvlJc w:val="right"/>
+      <w:pPr>
+        <w:ind w:left="1900" w:hanging="180"/>
+      </w:pPr>
+    </w:lvl>
+    <w:lvl w:ilvl="3" w:tplc="0809000F" w:tentative="1">
+      <w:start w:val="1"/>
+      <w:numFmt w:val="decimal"/>
+      <w:lvlText w:val="%4."/>
+      <w:lvlJc w:val="left"/>
+      <w:pPr>
+        <w:ind w:left="2620" w:hanging="360"/>
+      </w:pPr>
+    </w:lvl>
+    <w:lvl w:ilvl="4" w:tplc="08090019" w:tentative="1">
+      <w:start w:val="1"/>
+      <w:numFmt w:val="lowerLetter"/>
+      <w:lvlText w:val="%5."/>
+      <w:lvlJc w:val="left"/>
+      <w:pPr>
+        <w:ind w:left="3340" w:hanging="360"/>
+      </w:pPr>
+    </w:lvl>
+    <w:lvl w:ilvl="5" w:tplc="0809001B" w:tentative="1">
+      <w:start w:val="1"/>
+      <w:numFmt w:val="lowerRoman"/>
+      <w:lvlText w:val="%6."/>
+      <w:lvlJc w:val="right"/>
+      <w:pPr>
+        <w:ind w:left="4060" w:hanging="180"/>
+      </w:pPr>
+    </w:lvl>
+    <w:lvl w:ilvl="6" w:tplc="0809000F" w:tentative="1">
+      <w:start w:val="1"/>
+      <w:numFmt w:val="decimal"/>
+      <w:lvlText w:val="%7."/>
+      <w:lvlJc w:val="left"/>
+      <w:pPr>
+        <w:ind w:left="4780" w:hanging="360"/>
+      </w:pPr>
+    </w:lvl>
+    <w:lvl w:ilvl="7" w:tplc="08090019" w:tentative="1">
+      <w:start w:val="1"/>
+      <w:numFmt w:val="lowerLetter"/>
+      <w:lvlText w:val="%8."/>
+      <w:lvlJc w:val="left"/>
+      <w:pPr>
+        <w:ind w:left="5500" w:hanging="360"/>
+      </w:pPr>
+    </w:lvl>
+    <w:lvl w:ilvl="8" w:tplc="0809001B" w:tentative="1">
+      <w:start w:val="1"/>
+      <w:numFmt w:val="lowerRoman"/>
+      <w:lvlText w:val="%9."/>
+      <w:lvlJc w:val="right"/>
+      <w:pPr>
+        <w:ind w:left="6220" w:hanging="180"/>
+      </w:pPr>
+    </w:lvl>
+  </w:abstractNum>
+  <w:abstractNum w:abstractNumId="2" w15:restartNumberingAfterBreak="0">
     <w:nsid w:val="179574FC"/>
     <w:multiLevelType w:val="hybridMultilevel"/>
     <w:tmpl w:val="5B0A2C4E"/>
@@ -17781,7 +17926,7 @@
       </w:rPr>
     </w:lvl>
   </w:abstractNum>
-  <w:abstractNum w:abstractNumId="2" w15:restartNumberingAfterBreak="0">
+  <w:abstractNum w:abstractNumId="3" w15:restartNumberingAfterBreak="0">
     <w:nsid w:val="568D1C05"/>
     <w:multiLevelType w:val="hybridMultilevel"/>
     <w:tmpl w:val="35C09066"/>
@@ -17903,7 +18048,7 @@
       </w:rPr>
     </w:lvl>
   </w:abstractNum>
-  <w:abstractNum w:abstractNumId="3" w15:restartNumberingAfterBreak="0">
+  <w:abstractNum w:abstractNumId="4" w15:restartNumberingAfterBreak="0">
     <w:nsid w:val="77E30634"/>
     <w:multiLevelType w:val="hybridMultilevel"/>
     <w:tmpl w:val="61B02224"/>
@@ -18033,7 +18178,7 @@
       </w:rPr>
     </w:lvl>
   </w:abstractNum>
-  <w:abstractNum w:abstractNumId="4" w15:restartNumberingAfterBreak="0">
+  <w:abstractNum w:abstractNumId="5" w15:restartNumberingAfterBreak="0">
     <w:nsid w:val="78174FAD"/>
     <w:multiLevelType w:val="hybridMultilevel"/>
     <w:tmpl w:val="ECA89784"/>
@@ -18147,19 +18292,22 @@
     </w:lvl>
   </w:abstractNum>
   <w:num w:numId="1" w16cid:durableId="760300285">
+    <w:abstractNumId w:val="4"/>
+  </w:num>
+  <w:num w:numId="2" w16cid:durableId="1512641786">
     <w:abstractNumId w:val="3"/>
   </w:num>
-  <w:num w:numId="2" w16cid:durableId="1512641786">
+  <w:num w:numId="3" w16cid:durableId="152570012">
     <w:abstractNumId w:val="2"/>
   </w:num>
-  <w:num w:numId="3" w16cid:durableId="152570012">
-    <w:abstractNumId w:val="1"/>
-  </w:num>
   <w:num w:numId="4" w16cid:durableId="1280532402">
-    <w:abstractNumId w:val="4"/>
+    <w:abstractNumId w:val="5"/>
   </w:num>
   <w:num w:numId="5" w16cid:durableId="40983901">
     <w:abstractNumId w:val="0"/>
+  </w:num>
+  <w:num w:numId="6" w16cid:durableId="1902789522">
+    <w:abstractNumId w:val="1"/>
   </w:num>
 </w:numbering>
 </file>

</xml_diff>

<commit_message>
Changes & additions to Intro-Objectives+References
</commit_message>
<xml_diff>
--- a/Report.docx
+++ b/Report.docx
@@ -1441,6 +1441,7 @@
         </w:rPr>
         <w:t xml:space="preserve"> </w:t>
       </w:r>
+      <w:proofErr w:type="spellStart"/>
       <w:r>
         <w:rPr>
           <w:b/>
@@ -1448,6 +1449,7 @@
         </w:rPr>
         <w:t>colour</w:t>
       </w:r>
+      <w:proofErr w:type="spellEnd"/>
       <w:r>
         <w:rPr>
           <w:spacing w:val="-2"/>
@@ -1881,7 +1883,15 @@
         <w:t xml:space="preserve"> </w:t>
       </w:r>
       <w:r>
-        <w:t>work and Intellectual Property Rights (IPR) over any technical work. There are situations where this might not be as simple, for example when working with a company or on a larger university project. There are strategies you can utilise:</w:t>
+        <w:t xml:space="preserve">work and Intellectual Property Rights (IPR) over any technical work. There are situations where this might not be as simple, for example when working with a company or on a larger university project. There are strategies you can </w:t>
+      </w:r>
+      <w:proofErr w:type="spellStart"/>
+      <w:r>
+        <w:t>utilise</w:t>
+      </w:r>
+      <w:proofErr w:type="spellEnd"/>
+      <w:r>
+        <w:t>:</w:t>
       </w:r>
     </w:p>
     <w:p>
@@ -2667,7 +2677,25 @@
           <w:sz w:val="52"/>
           <w:szCs w:val="52"/>
         </w:rPr>
-        <w:t>The best region and team in pro LoL Esports</w:t>
+        <w:t xml:space="preserve">The best region and team in pro </w:t>
+      </w:r>
+      <w:proofErr w:type="spellStart"/>
+      <w:r>
+        <w:rPr>
+          <w:spacing w:val="-14"/>
+          <w:sz w:val="52"/>
+          <w:szCs w:val="52"/>
+        </w:rPr>
+        <w:t>LoL</w:t>
+      </w:r>
+      <w:proofErr w:type="spellEnd"/>
+      <w:r>
+        <w:rPr>
+          <w:spacing w:val="-14"/>
+          <w:sz w:val="52"/>
+          <w:szCs w:val="52"/>
+        </w:rPr>
+        <w:t xml:space="preserve"> Esports</w:t>
       </w:r>
     </w:p>
     <w:p>
@@ -4486,6 +4514,7 @@
             </w:rPr>
           </w:pPr>
           <w:hyperlink w:anchor="_bookmark15" w:history="1">
+            <w:bookmarkStart w:id="0" w:name="_Ref130112931"/>
             <w:r>
               <w:rPr>
                 <w:i w:val="0"/>
@@ -4507,6 +4536,7 @@
               </w:rPr>
               <w:t>xii</w:t>
             </w:r>
+            <w:bookmarkEnd w:id="0"/>
           </w:hyperlink>
         </w:p>
         <w:p>
@@ -4573,8 +4603,8 @@
         </w:tabs>
         <w:ind w:hanging="361"/>
       </w:pPr>
-      <w:bookmarkStart w:id="0" w:name="_bookmark0"/>
-      <w:bookmarkEnd w:id="0"/>
+      <w:bookmarkStart w:id="1" w:name="_bookmark0"/>
+      <w:bookmarkEnd w:id="1"/>
       <w:r>
         <w:rPr>
           <w:spacing w:val="-2"/>
@@ -5036,7 +5066,35 @@
           <w:color w:val="000000" w:themeColor="text1"/>
           <w:spacing w:val="-2"/>
         </w:rPr>
-        <w:t>sourced from Kaggle will be used to compare</w:t>
+        <w:t>sourced from Kaggle</w:t>
+      </w:r>
+      <w:r>
+        <w:rPr>
+          <w:color w:val="000000" w:themeColor="text1"/>
+          <w:spacing w:val="-2"/>
+        </w:rPr>
+        <w:t xml:space="preserve"> [</w:t>
+      </w:r>
+      <w:r>
+        <w:rPr>
+          <w:color w:val="000000" w:themeColor="text1"/>
+          <w:spacing w:val="-2"/>
+        </w:rPr>
+        <w:t>1</w:t>
+      </w:r>
+      <w:r>
+        <w:rPr>
+          <w:color w:val="000000" w:themeColor="text1"/>
+          <w:spacing w:val="-2"/>
+        </w:rPr>
+        <w:t>]</w:t>
+      </w:r>
+      <w:r>
+        <w:rPr>
+          <w:color w:val="000000" w:themeColor="text1"/>
+          <w:spacing w:val="-2"/>
+        </w:rPr>
+        <w:t xml:space="preserve"> will be used to compare</w:t>
       </w:r>
       <w:r>
         <w:rPr>
@@ -5654,11 +5712,21 @@
     </w:p>
     <w:p>
       <w:pPr>
+        <w:pStyle w:val="BodyText"/>
+        <w:spacing w:before="57"/>
+        <w:ind w:left="100"/>
+        <w:rPr>
+          <w:spacing w:val="-2"/>
+        </w:rPr>
+      </w:pPr>
+    </w:p>
+    <w:p>
+      <w:pPr>
         <w:pStyle w:val="Heading3"/>
         <w:spacing w:before="183"/>
       </w:pPr>
-      <w:bookmarkStart w:id="1" w:name="_bookmark2"/>
-      <w:bookmarkEnd w:id="1"/>
+      <w:bookmarkStart w:id="2" w:name="_bookmark2"/>
+      <w:bookmarkEnd w:id="2"/>
       <w:r>
         <w:rPr>
           <w:spacing w:val="-4"/>
@@ -6105,15 +6173,34 @@
     </w:p>
     <w:p>
       <w:pPr>
+        <w:pStyle w:val="BodyText"/>
+        <w:spacing w:before="57"/>
+      </w:pPr>
+    </w:p>
+    <w:p>
+      <w:pPr>
+        <w:pStyle w:val="BodyText"/>
+        <w:spacing w:before="57"/>
+      </w:pPr>
+    </w:p>
+    <w:p>
+      <w:pPr>
+        <w:pStyle w:val="BodyText"/>
+        <w:spacing w:before="57"/>
+      </w:pPr>
+    </w:p>
+    <w:p>
+      <w:pPr>
         <w:pStyle w:val="Heading3"/>
         <w:spacing w:before="181"/>
       </w:pPr>
-      <w:bookmarkStart w:id="2" w:name="_bookmark3"/>
-      <w:bookmarkEnd w:id="2"/>
-      <w:r>
-        <w:rPr>
-          <w:spacing w:val="-2"/>
-        </w:rPr>
+      <w:bookmarkStart w:id="3" w:name="_bookmark3"/>
+      <w:bookmarkEnd w:id="3"/>
+      <w:r>
+        <w:rPr>
+          <w:spacing w:val="-2"/>
+        </w:rPr>
+        <w:lastRenderedPageBreak/>
         <w:t>Objectives</w:t>
       </w:r>
     </w:p>
@@ -6546,6 +6633,10 @@
     <w:p>
       <w:pPr>
         <w:pStyle w:val="BodyText"/>
+        <w:numPr>
+          <w:ilvl w:val="0"/>
+          <w:numId w:val="8"/>
+        </w:numPr>
         <w:spacing w:before="56"/>
         <w:rPr>
           <w:color w:val="000000" w:themeColor="text1"/>
@@ -6555,56 +6646,43 @@
         <w:rPr>
           <w:color w:val="000000" w:themeColor="text1"/>
         </w:rPr>
-        <w:t xml:space="preserve">The first objective for this project would be to source the data which was found on Kaggle and consists </w:t>
+        <w:t>The first objective would be to source the data</w:t>
       </w:r>
       <w:r>
         <w:rPr>
           <w:color w:val="000000" w:themeColor="text1"/>
         </w:rPr>
-        <w:lastRenderedPageBreak/>
-        <w:t>of data from 2015-2018 for over 10 different regions. From there the data is cleaned and selected to focus on what the project entails where only 3 main regions are selected and columns of unnecessary data are filtered out. Then based on the time constraints and when a finished prototype of the project is ready there would then be the idea to scrape further data into the dataset that focuses on other aspects of the game.</w:t>
-      </w:r>
-    </w:p>
-    <w:p>
-      <w:pPr>
-        <w:pStyle w:val="BodyText"/>
-        <w:spacing w:before="56"/>
+        <w:t>,</w:t>
+      </w:r>
+      <w:r>
         <w:rPr>
           <w:color w:val="000000" w:themeColor="text1"/>
         </w:rPr>
-      </w:pPr>
+        <w:t xml:space="preserve"> which was found on Kaggle</w:t>
+      </w:r>
       <w:r>
         <w:rPr>
           <w:color w:val="000000" w:themeColor="text1"/>
         </w:rPr>
-        <w:t>Next would be to research what would the best way to visualise the data so that it is able to achieve the aims of the project. This would be done by researching and testing in visualisation methods that I’m already familiar with like Python and Tableau and looking into other methods like d3js which allows for more interactive visualisations.</w:t>
-      </w:r>
-    </w:p>
-    <w:p>
-      <w:pPr>
-        <w:pStyle w:val="BodyText"/>
-        <w:spacing w:before="56"/>
+        <w:t xml:space="preserve"> [1]</w:t>
+      </w:r>
+      <w:r>
         <w:rPr>
           <w:color w:val="000000" w:themeColor="text1"/>
         </w:rPr>
-      </w:pPr>
+        <w:t xml:space="preserve"> and consists of data from 2015-2018 for over 10 different regions</w:t>
+      </w:r>
       <w:r>
         <w:rPr>
           <w:color w:val="000000" w:themeColor="text1"/>
         </w:rPr>
-        <w:t xml:space="preserve">Finally, the last objective would be to focus on the styling of the webpage to make the visualisations stand out and be clear. This will require researching into html and css in a more advanced manner than </w:t>
+        <w:t xml:space="preserve"> in the eSports scene</w:t>
       </w:r>
       <w:r>
         <w:rPr>
           <w:color w:val="000000" w:themeColor="text1"/>
         </w:rPr>
-        <w:t>what is currently known.</w:t>
-      </w:r>
-      <w:r>
-        <w:rPr>
-          <w:color w:val="000000" w:themeColor="text1"/>
-        </w:rPr>
-        <w:t xml:space="preserve"> </w:t>
+        <w:t xml:space="preserve">. </w:t>
       </w:r>
     </w:p>
     <w:p>
@@ -6622,9 +6700,153 @@
       <w:r>
         <w:rPr>
           <w:color w:val="000000" w:themeColor="text1"/>
-          <w:spacing w:val="-2"/>
-        </w:rPr>
-        <w:t>Source the data, clean it and transform it for use</w:t>
+        </w:rPr>
+        <w:t>From there</w:t>
+      </w:r>
+      <w:r>
+        <w:rPr>
+          <w:color w:val="000000" w:themeColor="text1"/>
+        </w:rPr>
+        <w:t>,</w:t>
+      </w:r>
+      <w:r>
+        <w:rPr>
+          <w:color w:val="000000" w:themeColor="text1"/>
+        </w:rPr>
+        <w:t xml:space="preserve"> the data is cleaned and selected to focus on what the project entails</w:t>
+      </w:r>
+      <w:r>
+        <w:rPr>
+          <w:color w:val="000000" w:themeColor="text1"/>
+        </w:rPr>
+        <w:t>,</w:t>
+      </w:r>
+      <w:r>
+        <w:rPr>
+          <w:color w:val="000000" w:themeColor="text1"/>
+        </w:rPr>
+        <w:t xml:space="preserve"> where only </w:t>
+      </w:r>
+      <w:r>
+        <w:rPr>
+          <w:color w:val="000000" w:themeColor="text1"/>
+        </w:rPr>
+        <w:t>3 of the</w:t>
+      </w:r>
+      <w:r>
+        <w:rPr>
+          <w:color w:val="000000" w:themeColor="text1"/>
+        </w:rPr>
+        <w:t xml:space="preserve"> main regions </w:t>
+      </w:r>
+      <w:r>
+        <w:rPr>
+          <w:color w:val="000000" w:themeColor="text1"/>
+        </w:rPr>
+        <w:t>(LEC, LCS,</w:t>
+      </w:r>
+      <w:r>
+        <w:rPr>
+          <w:color w:val="000000" w:themeColor="text1"/>
+        </w:rPr>
+        <w:t xml:space="preserve"> and</w:t>
+      </w:r>
+      <w:r>
+        <w:rPr>
+          <w:color w:val="000000" w:themeColor="text1"/>
+        </w:rPr>
+        <w:t xml:space="preserve"> LCK) </w:t>
+      </w:r>
+      <w:r>
+        <w:rPr>
+          <w:color w:val="000000" w:themeColor="text1"/>
+        </w:rPr>
+        <w:t>are selected</w:t>
+      </w:r>
+      <w:r>
+        <w:rPr>
+          <w:color w:val="000000" w:themeColor="text1"/>
+        </w:rPr>
+        <w:t>,</w:t>
+      </w:r>
+      <w:r>
+        <w:rPr>
+          <w:color w:val="000000" w:themeColor="text1"/>
+        </w:rPr>
+        <w:t xml:space="preserve"> and columns of unnecessary data are filtered out</w:t>
+      </w:r>
+      <w:r>
+        <w:rPr>
+          <w:color w:val="000000" w:themeColor="text1"/>
+        </w:rPr>
+        <w:t xml:space="preserve"> (</w:t>
+      </w:r>
+      <w:r>
+        <w:rPr>
+          <w:color w:val="FF0000"/>
+        </w:rPr>
+        <w:t xml:space="preserve">towers, champions, bans, </w:t>
+      </w:r>
+      <w:r>
+        <w:rPr>
+          <w:color w:val="FF0000"/>
+        </w:rPr>
+        <w:t xml:space="preserve">and </w:t>
+      </w:r>
+      <w:r>
+        <w:rPr>
+          <w:color w:val="FF0000"/>
+        </w:rPr>
+        <w:t>address</w:t>
+      </w:r>
+      <w:r>
+        <w:rPr>
+          <w:color w:val="000000" w:themeColor="text1"/>
+        </w:rPr>
+        <w:t>)</w:t>
+      </w:r>
+      <w:r>
+        <w:rPr>
+          <w:color w:val="000000" w:themeColor="text1"/>
+        </w:rPr>
+        <w:t xml:space="preserve">. </w:t>
+      </w:r>
+    </w:p>
+    <w:p>
+      <w:pPr>
+        <w:pStyle w:val="BodyText"/>
+        <w:numPr>
+          <w:ilvl w:val="0"/>
+          <w:numId w:val="8"/>
+        </w:numPr>
+        <w:spacing w:before="56"/>
+        <w:rPr>
+          <w:color w:val="000000" w:themeColor="text1"/>
+        </w:rPr>
+      </w:pPr>
+      <w:r>
+        <w:rPr>
+          <w:color w:val="000000" w:themeColor="text1"/>
+        </w:rPr>
+        <w:t>Next would be to manipulate the data from the dataset to get averages of many games</w:t>
+      </w:r>
+      <w:r>
+        <w:rPr>
+          <w:color w:val="000000" w:themeColor="text1"/>
+        </w:rPr>
+        <w:t xml:space="preserve"> and</w:t>
+      </w:r>
+      <w:r>
+        <w:rPr>
+          <w:color w:val="000000" w:themeColor="text1"/>
+        </w:rPr>
+        <w:t xml:space="preserve"> counts of games</w:t>
+      </w:r>
+      <w:r>
+        <w:rPr>
+          <w:color w:val="000000" w:themeColor="text1"/>
+        </w:rPr>
+        <w:t xml:space="preserve"> to create a new dataset of worked upon data.</w:t>
       </w:r>
     </w:p>
     <w:p>
@@ -6642,9 +6864,69 @@
       <w:r>
         <w:rPr>
           <w:color w:val="000000" w:themeColor="text1"/>
-          <w:spacing w:val="-2"/>
-        </w:rPr>
-        <w:t>Scrape for more data to add on</w:t>
+        </w:rPr>
+        <w:t>To do this</w:t>
+      </w:r>
+      <w:r>
+        <w:rPr>
+          <w:color w:val="000000" w:themeColor="text1"/>
+        </w:rPr>
+        <w:t>, research</w:t>
+      </w:r>
+      <w:r>
+        <w:rPr>
+          <w:color w:val="000000" w:themeColor="text1"/>
+        </w:rPr>
+        <w:t xml:space="preserve"> would need to be done to find the ideal language and library that can effectively produce the required output. Python seems to be the most ideal</w:t>
+      </w:r>
+      <w:r>
+        <w:rPr>
+          <w:color w:val="000000" w:themeColor="text1"/>
+        </w:rPr>
+        <w:t>,</w:t>
+      </w:r>
+      <w:r>
+        <w:rPr>
+          <w:color w:val="000000" w:themeColor="text1"/>
+        </w:rPr>
+        <w:t xml:space="preserve"> but there may be a more efficient way to do it in another language.</w:t>
+      </w:r>
+    </w:p>
+    <w:p>
+      <w:pPr>
+        <w:pStyle w:val="BodyText"/>
+        <w:numPr>
+          <w:ilvl w:val="0"/>
+          <w:numId w:val="8"/>
+        </w:numPr>
+        <w:spacing w:before="56"/>
+        <w:rPr>
+          <w:color w:val="000000" w:themeColor="text1"/>
+        </w:rPr>
+      </w:pPr>
+      <w:r>
+        <w:rPr>
+          <w:color w:val="000000" w:themeColor="text1"/>
+        </w:rPr>
+        <w:t>The next step</w:t>
+      </w:r>
+      <w:r>
+        <w:rPr>
+          <w:color w:val="000000" w:themeColor="text1"/>
+        </w:rPr>
+        <w:t xml:space="preserve"> would be to create </w:t>
+      </w:r>
+      <w:r>
+        <w:rPr>
+          <w:color w:val="000000" w:themeColor="text1"/>
+        </w:rPr>
+        <w:t>an</w:t>
+      </w:r>
+      <w:r>
+        <w:rPr>
+          <w:color w:val="000000" w:themeColor="text1"/>
+        </w:rPr>
+        <w:t xml:space="preserve"> interactive webpage that will present the visualisations and data.</w:t>
       </w:r>
     </w:p>
     <w:p>
@@ -6662,9 +6944,68 @@
       <w:r>
         <w:rPr>
           <w:color w:val="000000" w:themeColor="text1"/>
-          <w:spacing w:val="-2"/>
-        </w:rPr>
-        <w:t>Investigate the rough shape of the data and determine whether to use all teams in a region when comparing or top 3/5</w:t>
+        </w:rPr>
+        <w:t>To achieve this objective</w:t>
+      </w:r>
+      <w:r>
+        <w:rPr>
+          <w:color w:val="000000" w:themeColor="text1"/>
+        </w:rPr>
+        <w:t>,</w:t>
+      </w:r>
+      <w:r>
+        <w:rPr>
+          <w:color w:val="000000" w:themeColor="text1"/>
+        </w:rPr>
+        <w:t xml:space="preserve"> the focus would be </w:t>
+      </w:r>
+      <w:r>
+        <w:rPr>
+          <w:color w:val="000000" w:themeColor="text1"/>
+        </w:rPr>
+        <w:t xml:space="preserve">on </w:t>
+      </w:r>
+      <w:r>
+        <w:rPr>
+          <w:color w:val="000000" w:themeColor="text1"/>
+        </w:rPr>
+        <w:t>the method of visualisation used. Where there is experience with Python and Tableau</w:t>
+      </w:r>
+      <w:r>
+        <w:rPr>
+          <w:color w:val="000000" w:themeColor="text1"/>
+        </w:rPr>
+        <w:t>,</w:t>
+      </w:r>
+      <w:r>
+        <w:rPr>
+          <w:color w:val="000000" w:themeColor="text1"/>
+        </w:rPr>
+        <w:t xml:space="preserve"> there is a need to research to see if there is a better method</w:t>
+      </w:r>
+      <w:r>
+        <w:rPr>
+          <w:color w:val="000000" w:themeColor="text1"/>
+        </w:rPr>
+        <w:t xml:space="preserve"> (</w:t>
+      </w:r>
+      <w:r>
+        <w:rPr>
+          <w:color w:val="FF0000"/>
+        </w:rPr>
+        <w:t>like d3js</w:t>
+      </w:r>
+      <w:r>
+        <w:rPr>
+          <w:color w:val="000000" w:themeColor="text1"/>
+        </w:rPr>
+        <w:t>)</w:t>
+      </w:r>
+      <w:r>
+        <w:rPr>
+          <w:color w:val="000000" w:themeColor="text1"/>
+        </w:rPr>
+        <w:t>.</w:t>
       </w:r>
     </w:p>
     <w:p>
@@ -6682,16 +7023,203 @@
       <w:r>
         <w:rPr>
           <w:color w:val="000000" w:themeColor="text1"/>
-          <w:spacing w:val="-2"/>
-        </w:rPr>
-        <w:t>Research as to which</w:t>
+        </w:rPr>
+        <w:t>After find</w:t>
       </w:r>
       <w:r>
         <w:rPr>
           <w:color w:val="000000" w:themeColor="text1"/>
-          <w:spacing w:val="-2"/>
-        </w:rPr>
-        <w:t xml:space="preserve"> method of visualization is best suited.</w:t>
+        </w:rPr>
+        <w:t>ing</w:t>
+      </w:r>
+      <w:r>
+        <w:rPr>
+          <w:color w:val="000000" w:themeColor="text1"/>
+        </w:rPr>
+        <w:t xml:space="preserve"> the method of visualisation</w:t>
+      </w:r>
+      <w:r>
+        <w:rPr>
+          <w:color w:val="000000" w:themeColor="text1"/>
+        </w:rPr>
+        <w:t>,</w:t>
+      </w:r>
+      <w:r>
+        <w:rPr>
+          <w:color w:val="000000" w:themeColor="text1"/>
+        </w:rPr>
+        <w:t xml:space="preserve"> there will be a learning curve step where</w:t>
+      </w:r>
+      <w:r>
+        <w:rPr>
+          <w:color w:val="000000" w:themeColor="text1"/>
+        </w:rPr>
+        <w:t>,</w:t>
+      </w:r>
+      <w:r>
+        <w:rPr>
+          <w:color w:val="000000" w:themeColor="text1"/>
+        </w:rPr>
+        <w:t xml:space="preserve"> no matter the chosen method</w:t>
+      </w:r>
+      <w:r>
+        <w:rPr>
+          <w:color w:val="000000" w:themeColor="text1"/>
+        </w:rPr>
+        <w:t>,</w:t>
+      </w:r>
+      <w:r>
+        <w:rPr>
+          <w:color w:val="000000" w:themeColor="text1"/>
+        </w:rPr>
+        <w:t xml:space="preserve"> time will have to be spent </w:t>
+      </w:r>
+      <w:r>
+        <w:rPr>
+          <w:color w:val="000000" w:themeColor="text1"/>
+        </w:rPr>
+        <w:t>on</w:t>
+      </w:r>
+      <w:r>
+        <w:rPr>
+          <w:color w:val="000000" w:themeColor="text1"/>
+        </w:rPr>
+        <w:t xml:space="preserve"> </w:t>
+      </w:r>
+      <w:r>
+        <w:rPr>
+          <w:color w:val="000000" w:themeColor="text1"/>
+        </w:rPr>
+        <w:t>learn</w:t>
+      </w:r>
+      <w:r>
+        <w:rPr>
+          <w:color w:val="000000" w:themeColor="text1"/>
+        </w:rPr>
+        <w:t>ing</w:t>
+      </w:r>
+      <w:r>
+        <w:rPr>
+          <w:color w:val="000000" w:themeColor="text1"/>
+        </w:rPr>
+        <w:t xml:space="preserve"> it to a satisfactory level.</w:t>
+      </w:r>
+    </w:p>
+    <w:p>
+      <w:pPr>
+        <w:pStyle w:val="BodyText"/>
+        <w:numPr>
+          <w:ilvl w:val="0"/>
+          <w:numId w:val="3"/>
+        </w:numPr>
+        <w:spacing w:before="56"/>
+        <w:rPr>
+          <w:color w:val="000000" w:themeColor="text1"/>
+        </w:rPr>
+      </w:pPr>
+      <w:r>
+        <w:rPr>
+          <w:color w:val="000000" w:themeColor="text1"/>
+        </w:rPr>
+        <w:t>Then there would be a focus on the design and front end of the webpage, as it would allow for a better presentation of the visualisations.</w:t>
+      </w:r>
+    </w:p>
+    <w:p>
+      <w:pPr>
+        <w:pStyle w:val="BodyText"/>
+        <w:numPr>
+          <w:ilvl w:val="0"/>
+          <w:numId w:val="8"/>
+        </w:numPr>
+        <w:spacing w:before="56"/>
+        <w:rPr>
+          <w:color w:val="000000" w:themeColor="text1"/>
+        </w:rPr>
+      </w:pPr>
+      <w:r>
+        <w:rPr>
+          <w:color w:val="000000" w:themeColor="text1"/>
+        </w:rPr>
+        <w:t>Then</w:t>
+      </w:r>
+      <w:r>
+        <w:rPr>
+          <w:color w:val="000000" w:themeColor="text1"/>
+        </w:rPr>
+        <w:t>,</w:t>
+      </w:r>
+      <w:r>
+        <w:rPr>
+          <w:color w:val="000000" w:themeColor="text1"/>
+        </w:rPr>
+        <w:t xml:space="preserve"> based on the time constraints and when a finished prototype of the project is ready</w:t>
+      </w:r>
+      <w:r>
+        <w:rPr>
+          <w:color w:val="000000" w:themeColor="text1"/>
+        </w:rPr>
+        <w:t>,</w:t>
+      </w:r>
+      <w:r>
+        <w:rPr>
+          <w:color w:val="000000" w:themeColor="text1"/>
+        </w:rPr>
+        <w:t xml:space="preserve"> there would be the idea to scrap</w:t>
+      </w:r>
+      <w:r>
+        <w:rPr>
+          <w:color w:val="000000" w:themeColor="text1"/>
+        </w:rPr>
+        <w:t>ing</w:t>
+      </w:r>
+      <w:r>
+        <w:rPr>
+          <w:color w:val="000000" w:themeColor="text1"/>
+        </w:rPr>
+        <w:t xml:space="preserve"> further data into the dataset that focuses on other aspects of the game.</w:t>
+      </w:r>
+    </w:p>
+    <w:p>
+      <w:pPr>
+        <w:pStyle w:val="BodyText"/>
+        <w:numPr>
+          <w:ilvl w:val="0"/>
+          <w:numId w:val="3"/>
+        </w:numPr>
+        <w:spacing w:before="56"/>
+        <w:rPr>
+          <w:color w:val="000000" w:themeColor="text1"/>
+        </w:rPr>
+      </w:pPr>
+      <w:r>
+        <w:rPr>
+          <w:color w:val="000000" w:themeColor="text1"/>
+        </w:rPr>
+        <w:t>One of these aspects is the cs (farm)</w:t>
+      </w:r>
+      <w:r>
+        <w:rPr>
+          <w:color w:val="000000" w:themeColor="text1"/>
+        </w:rPr>
+        <w:t>,</w:t>
+      </w:r>
+      <w:r>
+        <w:rPr>
+          <w:color w:val="000000" w:themeColor="text1"/>
+        </w:rPr>
+        <w:t xml:space="preserve"> which is the count of minions/creatures killed</w:t>
+      </w:r>
+      <w:r>
+        <w:rPr>
+          <w:color w:val="000000" w:themeColor="text1"/>
+        </w:rPr>
+        <w:t>,</w:t>
+      </w:r>
+      <w:r>
+        <w:rPr>
+          <w:color w:val="000000" w:themeColor="text1"/>
+        </w:rPr>
+        <w:t xml:space="preserve"> which in turn gives gold and experience to level up.</w:t>
       </w:r>
     </w:p>
     <w:p>
@@ -6699,8 +7227,8 @@
         <w:pStyle w:val="Heading3"/>
         <w:spacing w:before="183"/>
       </w:pPr>
-      <w:bookmarkStart w:id="3" w:name="_bookmark4"/>
-      <w:bookmarkEnd w:id="3"/>
+      <w:bookmarkStart w:id="4" w:name="_bookmark4"/>
+      <w:bookmarkEnd w:id="4"/>
       <w:r>
         <w:t>Legal,</w:t>
       </w:r>
@@ -7465,8 +7993,8 @@
         <w:pStyle w:val="Heading3"/>
         <w:spacing w:before="165"/>
       </w:pPr>
-      <w:bookmarkStart w:id="4" w:name="_bookmark5"/>
-      <w:bookmarkEnd w:id="4"/>
+      <w:bookmarkStart w:id="5" w:name="_bookmark5"/>
+      <w:bookmarkEnd w:id="5"/>
       <w:r>
         <w:rPr>
           <w:spacing w:val="-2"/>
@@ -8065,9 +8593,10 @@
         <w:pStyle w:val="Heading3"/>
         <w:spacing w:before="162"/>
       </w:pPr>
-      <w:bookmarkStart w:id="5" w:name="_bookmark6"/>
-      <w:bookmarkEnd w:id="5"/>
-      <w:r>
+      <w:bookmarkStart w:id="6" w:name="_bookmark6"/>
+      <w:bookmarkEnd w:id="6"/>
+      <w:r>
+        <w:lastRenderedPageBreak/>
         <w:t>Report</w:t>
       </w:r>
       <w:r>
@@ -8326,8 +8855,8 @@
         </w:tabs>
         <w:ind w:hanging="361"/>
       </w:pPr>
-      <w:bookmarkStart w:id="6" w:name="_bookmark7"/>
-      <w:bookmarkEnd w:id="6"/>
+      <w:bookmarkStart w:id="7" w:name="_bookmark7"/>
+      <w:bookmarkEnd w:id="7"/>
       <w:r>
         <w:lastRenderedPageBreak/>
         <w:t>Literature</w:t>
@@ -9095,8 +9624,16 @@
         <w:rPr>
           <w:color w:val="1F4E79"/>
         </w:rPr>
-        <w:t>and summarised</w:t>
-      </w:r>
+        <w:t xml:space="preserve">and </w:t>
+      </w:r>
+      <w:proofErr w:type="spellStart"/>
+      <w:r>
+        <w:rPr>
+          <w:color w:val="1F4E79"/>
+        </w:rPr>
+        <w:t>summarised</w:t>
+      </w:r>
+      <w:proofErr w:type="spellEnd"/>
       <w:r>
         <w:rPr>
           <w:color w:val="1F4E79"/>
@@ -9299,8 +9836,13 @@
           <w:numId w:val="5"/>
         </w:numPr>
       </w:pPr>
-      <w:r>
-        <w:t>ClickUp was used to manage the project as a task board</w:t>
+      <w:proofErr w:type="spellStart"/>
+      <w:r>
+        <w:t>ClickUp</w:t>
+      </w:r>
+      <w:proofErr w:type="spellEnd"/>
+      <w:r>
+        <w:t xml:space="preserve"> was used to manage the project as a task board</w:t>
       </w:r>
     </w:p>
     <w:p>
@@ -9311,8 +9853,21 @@
           <w:numId w:val="5"/>
         </w:numPr>
       </w:pPr>
-      <w:r>
-        <w:t>Github was used to store, track and manage all the progress of the project</w:t>
+      <w:proofErr w:type="spellStart"/>
+      <w:r>
+        <w:t>Github</w:t>
+      </w:r>
+      <w:proofErr w:type="spellEnd"/>
+      <w:r>
+        <w:t xml:space="preserve"> was used to store, </w:t>
+      </w:r>
+      <w:proofErr w:type="gramStart"/>
+      <w:r>
+        <w:t>track</w:t>
+      </w:r>
+      <w:proofErr w:type="gramEnd"/>
+      <w:r>
+        <w:t xml:space="preserve"> and manage all the progress of the project</w:t>
       </w:r>
     </w:p>
     <w:p>
@@ -9323,8 +9878,13 @@
           <w:numId w:val="5"/>
         </w:numPr>
       </w:pPr>
-      <w:r>
-        <w:t>Jupyter Notebook used to test data and experiment visualization</w:t>
+      <w:proofErr w:type="spellStart"/>
+      <w:r>
+        <w:t>Jupyter</w:t>
+      </w:r>
+      <w:proofErr w:type="spellEnd"/>
+      <w:r>
+        <w:t xml:space="preserve"> Notebook used to test data and experiment visualization</w:t>
       </w:r>
     </w:p>
     <w:p>
@@ -9335,8 +9895,13 @@
           <w:numId w:val="5"/>
         </w:numPr>
       </w:pPr>
-      <w:r>
-        <w:t>ParseHub briefly used to try and scrape data</w:t>
+      <w:proofErr w:type="spellStart"/>
+      <w:r>
+        <w:t>ParseHub</w:t>
+      </w:r>
+      <w:proofErr w:type="spellEnd"/>
+      <w:r>
+        <w:t xml:space="preserve"> briefly used to try and scrape data</w:t>
       </w:r>
     </w:p>
     <w:p>
@@ -9392,8 +9957,8 @@
         </w:tabs>
         <w:ind w:hanging="361"/>
       </w:pPr>
-      <w:bookmarkStart w:id="7" w:name="_bookmark8"/>
-      <w:bookmarkEnd w:id="7"/>
+      <w:bookmarkStart w:id="8" w:name="_bookmark8"/>
+      <w:bookmarkEnd w:id="8"/>
       <w:r>
         <w:lastRenderedPageBreak/>
         <w:t>Design</w:t>
@@ -10712,6 +11277,7 @@
         </w:rPr>
         <w:t xml:space="preserve"> </w:t>
       </w:r>
+      <w:proofErr w:type="gramStart"/>
       <w:r>
         <w:rPr>
           <w:color w:val="1F4E79"/>
@@ -10731,6 +11297,7 @@
         </w:rPr>
         <w:t>research</w:t>
       </w:r>
+      <w:proofErr w:type="gramEnd"/>
       <w:r>
         <w:rPr>
           <w:color w:val="1F4E79"/>
@@ -10789,7 +11356,21 @@
         <w:rPr>
           <w:color w:val="000000" w:themeColor="text1"/>
         </w:rPr>
-        <w:t>Tried to scrape more data from sites like: “to list” using ParseHub but was met with difficulties and hence decided to come back to it later</w:t>
+        <w:t xml:space="preserve">Tried to scrape more data from sites like: “to list” using </w:t>
+      </w:r>
+      <w:proofErr w:type="spellStart"/>
+      <w:r>
+        <w:rPr>
+          <w:color w:val="000000" w:themeColor="text1"/>
+        </w:rPr>
+        <w:t>ParseHub</w:t>
+      </w:r>
+      <w:proofErr w:type="spellEnd"/>
+      <w:r>
+        <w:rPr>
+          <w:color w:val="000000" w:themeColor="text1"/>
+        </w:rPr>
+        <w:t xml:space="preserve"> but was met with difficulties and hence decided to come back to it later</w:t>
       </w:r>
       <w:r>
         <w:rPr>
@@ -10812,7 +11393,21 @@
         <w:rPr>
           <w:color w:val="000000" w:themeColor="text1"/>
         </w:rPr>
-        <w:t xml:space="preserve">Tried to make basic visualizations in Jupyter Notebook to see the shape of the data but faced a difficulty in </w:t>
+        <w:t xml:space="preserve">Tried to make basic visualizations in </w:t>
+      </w:r>
+      <w:proofErr w:type="spellStart"/>
+      <w:r>
+        <w:rPr>
+          <w:color w:val="000000" w:themeColor="text1"/>
+        </w:rPr>
+        <w:t>Jupyter</w:t>
+      </w:r>
+      <w:proofErr w:type="spellEnd"/>
+      <w:r>
+        <w:rPr>
+          <w:color w:val="000000" w:themeColor="text1"/>
+        </w:rPr>
+        <w:t xml:space="preserve"> Notebook to see the shape of the data but faced a difficulty in </w:t>
       </w:r>
       <w:r>
         <w:rPr>
@@ -11102,8 +11697,8 @@
         </w:tabs>
         <w:ind w:hanging="361"/>
       </w:pPr>
-      <w:bookmarkStart w:id="8" w:name="_bookmark9"/>
-      <w:bookmarkEnd w:id="8"/>
+      <w:bookmarkStart w:id="9" w:name="_bookmark9"/>
+      <w:bookmarkEnd w:id="9"/>
       <w:r>
         <w:lastRenderedPageBreak/>
         <w:t>Implementation</w:t>
@@ -11928,7 +12523,21 @@
         <w:rPr>
           <w:color w:val="1F4E79"/>
         </w:rPr>
-        <w:t>The idea for implementation is to describe how the design has actually turned out.</w:t>
+        <w:t xml:space="preserve">The idea for implementation is to describe how the design has </w:t>
+      </w:r>
+      <w:proofErr w:type="gramStart"/>
+      <w:r>
+        <w:rPr>
+          <w:color w:val="1F4E79"/>
+        </w:rPr>
+        <w:t>actually turned</w:t>
+      </w:r>
+      <w:proofErr w:type="gramEnd"/>
+      <w:r>
+        <w:rPr>
+          <w:color w:val="1F4E79"/>
+        </w:rPr>
+        <w:t xml:space="preserve"> out.</w:t>
       </w:r>
     </w:p>
     <w:p>
@@ -12110,7 +12719,21 @@
         <w:rPr>
           <w:color w:val="1F4E79"/>
         </w:rPr>
-        <w:t>These results must be correctly presented, using appropriate tables, charts, and statistical tests that suit the nature of the project. Results should be summarised, and any findings clearly presented.</w:t>
+        <w:t xml:space="preserve">These results must be correctly presented, using appropriate tables, charts, and statistical tests that suit the nature of the project. Results should be </w:t>
+      </w:r>
+      <w:proofErr w:type="spellStart"/>
+      <w:r>
+        <w:rPr>
+          <w:color w:val="1F4E79"/>
+        </w:rPr>
+        <w:t>summarised</w:t>
+      </w:r>
+      <w:proofErr w:type="spellEnd"/>
+      <w:r>
+        <w:rPr>
+          <w:color w:val="1F4E79"/>
+        </w:rPr>
+        <w:t>, and any findings clearly presented.</w:t>
       </w:r>
     </w:p>
     <w:p>
@@ -12131,8 +12754,8 @@
       <w:pPr>
         <w:pStyle w:val="Heading3"/>
       </w:pPr>
-      <w:bookmarkStart w:id="9" w:name="_bookmark10"/>
-      <w:bookmarkEnd w:id="9"/>
+      <w:bookmarkStart w:id="10" w:name="_bookmark10"/>
+      <w:bookmarkEnd w:id="10"/>
       <w:r>
         <w:rPr>
           <w:spacing w:val="-2"/>
@@ -13062,8 +13685,8 @@
       <w:pPr>
         <w:pStyle w:val="Heading3"/>
       </w:pPr>
-      <w:bookmarkStart w:id="10" w:name="_bookmark11"/>
-      <w:bookmarkEnd w:id="10"/>
+      <w:bookmarkStart w:id="11" w:name="_bookmark11"/>
+      <w:bookmarkEnd w:id="11"/>
       <w:r>
         <w:t>Related</w:t>
       </w:r>
@@ -13822,8 +14445,8 @@
         </w:tabs>
         <w:ind w:hanging="361"/>
       </w:pPr>
-      <w:bookmarkStart w:id="11" w:name="_bookmark12"/>
-      <w:bookmarkEnd w:id="11"/>
+      <w:bookmarkStart w:id="12" w:name="_bookmark12"/>
+      <w:bookmarkEnd w:id="12"/>
       <w:r>
         <w:rPr>
           <w:spacing w:val="-2"/>
@@ -14038,12 +14661,14 @@
         </w:rPr>
         <w:t xml:space="preserve"> </w:t>
       </w:r>
+      <w:proofErr w:type="spellStart"/>
       <w:r>
         <w:rPr>
           <w:color w:val="1F4E79"/>
         </w:rPr>
         <w:t>summarises</w:t>
       </w:r>
+      <w:proofErr w:type="spellEnd"/>
       <w:r>
         <w:rPr>
           <w:color w:val="1F4E79"/>
@@ -14185,7 +14810,21 @@
         <w:rPr>
           <w:color w:val="1F4E79"/>
         </w:rPr>
-        <w:t>discoveries. There are some particular subsections that must appear in your conclusion.</w:t>
+        <w:t xml:space="preserve">discoveries. There are some </w:t>
+      </w:r>
+      <w:proofErr w:type="gramStart"/>
+      <w:r>
+        <w:rPr>
+          <w:color w:val="1F4E79"/>
+        </w:rPr>
+        <w:t>particular subsections</w:t>
+      </w:r>
+      <w:proofErr w:type="gramEnd"/>
+      <w:r>
+        <w:rPr>
+          <w:color w:val="1F4E79"/>
+        </w:rPr>
+        <w:t xml:space="preserve"> that must appear in your conclusion.</w:t>
       </w:r>
     </w:p>
     <w:p>
@@ -14206,8 +14845,8 @@
       <w:pPr>
         <w:pStyle w:val="Heading3"/>
       </w:pPr>
-      <w:bookmarkStart w:id="12" w:name="_bookmark13"/>
-      <w:bookmarkEnd w:id="12"/>
+      <w:bookmarkStart w:id="13" w:name="_bookmark13"/>
+      <w:bookmarkEnd w:id="13"/>
       <w:r>
         <w:rPr>
           <w:spacing w:val="-2"/>
@@ -14421,6 +15060,7 @@
         </w:rPr>
         <w:t xml:space="preserve"> </w:t>
       </w:r>
+      <w:proofErr w:type="gramStart"/>
       <w:r>
         <w:rPr>
           <w:color w:val="1F4E79"/>
@@ -14440,6 +15080,7 @@
         </w:rPr>
         <w:t>things</w:t>
       </w:r>
+      <w:proofErr w:type="gramEnd"/>
       <w:r>
         <w:rPr>
           <w:color w:val="1F4E79"/>
@@ -14680,11 +15321,19 @@
         </w:rPr>
         <w:t xml:space="preserve"> </w:t>
       </w:r>
-      <w:r>
-        <w:rPr>
-          <w:color w:val="1F4E79"/>
-        </w:rPr>
-        <w:t>organisation,</w:t>
+      <w:proofErr w:type="spellStart"/>
+      <w:r>
+        <w:rPr>
+          <w:color w:val="1F4E79"/>
+        </w:rPr>
+        <w:t>organisation</w:t>
+      </w:r>
+      <w:proofErr w:type="spellEnd"/>
+      <w:r>
+        <w:rPr>
+          <w:color w:val="1F4E79"/>
+        </w:rPr>
+        <w:t>,</w:t>
       </w:r>
       <w:r>
         <w:rPr>
@@ -14799,8 +15448,8 @@
       <w:pPr>
         <w:pStyle w:val="Heading3"/>
       </w:pPr>
-      <w:bookmarkStart w:id="13" w:name="_bookmark14"/>
-      <w:bookmarkEnd w:id="13"/>
+      <w:bookmarkStart w:id="14" w:name="_bookmark14"/>
+      <w:bookmarkEnd w:id="14"/>
       <w:r>
         <w:t>Future</w:t>
       </w:r>
@@ -15344,8 +15993,9 @@
         </w:tabs>
         <w:ind w:hanging="361"/>
       </w:pPr>
-      <w:bookmarkStart w:id="14" w:name="_bookmark15"/>
-      <w:bookmarkEnd w:id="14"/>
+      <w:bookmarkStart w:id="15" w:name="_bookmark15"/>
+      <w:bookmarkStart w:id="16" w:name="_Ref130113035"/>
+      <w:bookmarkEnd w:id="15"/>
       <w:r>
         <w:rPr>
           <w:spacing w:val="-2"/>
@@ -15353,6 +16003,7 @@
         <w:lastRenderedPageBreak/>
         <w:t>References</w:t>
       </w:r>
+      <w:bookmarkEnd w:id="16"/>
     </w:p>
     <w:p>
       <w:pPr>
@@ -16190,12 +16841,74 @@
     <w:p>
       <w:pPr>
         <w:spacing w:line="259" w:lineRule="auto"/>
+      </w:pPr>
+    </w:p>
+    <w:p>
+      <w:pPr>
+        <w:spacing w:line="259" w:lineRule="auto"/>
+      </w:pPr>
+      <w:r>
+        <w:t>[1]</w:t>
+      </w:r>
+      <w:r>
+        <w:tab/>
+        <w:t xml:space="preserve"> </w:t>
+      </w:r>
+      <w:r>
+        <w:t>https://www.kaggle.com/datasets/chuckephron/leagueoflegends</w:t>
+      </w:r>
+    </w:p>
+    <w:p>
+      <w:pPr>
+        <w:spacing w:line="259" w:lineRule="auto"/>
+      </w:pPr>
+    </w:p>
+    <w:p>
+      <w:pPr>
+        <w:spacing w:line="259" w:lineRule="auto"/>
+      </w:pPr>
+    </w:p>
+    <w:p>
+      <w:pPr>
+        <w:spacing w:line="259" w:lineRule="auto"/>
+      </w:pPr>
+      <w:r>
+        <w:t>[2]</w:t>
+      </w:r>
+      <w:r>
+        <w:tab/>
+      </w:r>
+    </w:p>
+    <w:p>
+      <w:pPr>
+        <w:spacing w:line="259" w:lineRule="auto"/>
+      </w:pPr>
+    </w:p>
+    <w:p>
+      <w:pPr>
+        <w:spacing w:line="259" w:lineRule="auto"/>
+      </w:pPr>
+    </w:p>
+    <w:p>
+      <w:pPr>
+        <w:spacing w:line="259" w:lineRule="auto"/>
         <w:sectPr>
           <w:pgSz w:w="11910" w:h="16840"/>
           <w:pgMar w:top="1420" w:right="1340" w:bottom="280" w:left="1340" w:header="699" w:footer="0" w:gutter="0"/>
           <w:cols w:space="720"/>
         </w:sectPr>
       </w:pPr>
+      <w:r>
+        <w:t>[3</w:t>
+      </w:r>
+      <w:proofErr w:type="gramStart"/>
+      <w:r>
+        <w:t xml:space="preserve">]  </w:t>
+      </w:r>
+      <w:r>
+        <w:tab/>
+      </w:r>
+      <w:proofErr w:type="gramEnd"/>
     </w:p>
     <w:p>
       <w:pPr>
@@ -16209,8 +16922,8 @@
         </w:tabs>
         <w:ind w:hanging="361"/>
       </w:pPr>
-      <w:bookmarkStart w:id="15" w:name="_bookmark16"/>
-      <w:bookmarkEnd w:id="15"/>
+      <w:bookmarkStart w:id="17" w:name="_bookmark16"/>
+      <w:bookmarkEnd w:id="17"/>
       <w:r>
         <w:rPr>
           <w:spacing w:val="-2"/>
@@ -17138,7 +17851,23 @@
           <w:b/>
           <w:color w:val="1F4E79"/>
         </w:rPr>
-        <w:t>use GitHub or something similar to do this.</w:t>
+        <w:t xml:space="preserve">use GitHub or something </w:t>
+      </w:r>
+      <w:proofErr w:type="gramStart"/>
+      <w:r>
+        <w:rPr>
+          <w:b/>
+          <w:color w:val="1F4E79"/>
+        </w:rPr>
+        <w:t>similar to</w:t>
+      </w:r>
+      <w:proofErr w:type="gramEnd"/>
+      <w:r>
+        <w:rPr>
+          <w:b/>
+          <w:color w:val="1F4E79"/>
+        </w:rPr>
+        <w:t xml:space="preserve"> do this.</w:t>
       </w:r>
     </w:p>
     <w:p>
@@ -17288,7 +18017,23 @@
           <w:b/>
           <w:color w:val="1F4E79"/>
         </w:rPr>
-        <w:t>private data is removed and communications anonymised.</w:t>
+        <w:t xml:space="preserve">private data is removed and communications </w:t>
+      </w:r>
+      <w:proofErr w:type="spellStart"/>
+      <w:r>
+        <w:rPr>
+          <w:b/>
+          <w:color w:val="1F4E79"/>
+        </w:rPr>
+        <w:t>anonymised</w:t>
+      </w:r>
+      <w:proofErr w:type="spellEnd"/>
+      <w:r>
+        <w:rPr>
+          <w:b/>
+          <w:color w:val="1F4E79"/>
+        </w:rPr>
+        <w:t>.</w:t>
       </w:r>
     </w:p>
     <w:sectPr>
@@ -17927,6 +18672,95 @@
     </w:lvl>
   </w:abstractNum>
   <w:abstractNum w:abstractNumId="3" w15:restartNumberingAfterBreak="0">
+    <w:nsid w:val="3971714E"/>
+    <w:multiLevelType w:val="hybridMultilevel"/>
+    <w:tmpl w:val="395834A2"/>
+    <w:lvl w:ilvl="0" w:tplc="0809000F">
+      <w:start w:val="1"/>
+      <w:numFmt w:val="decimal"/>
+      <w:lvlText w:val="%1."/>
+      <w:lvlJc w:val="left"/>
+      <w:pPr>
+        <w:ind w:left="720" w:hanging="360"/>
+      </w:pPr>
+      <w:rPr>
+        <w:rFonts w:hint="default"/>
+      </w:rPr>
+    </w:lvl>
+    <w:lvl w:ilvl="1" w:tplc="08090019" w:tentative="1">
+      <w:start w:val="1"/>
+      <w:numFmt w:val="lowerLetter"/>
+      <w:lvlText w:val="%2."/>
+      <w:lvlJc w:val="left"/>
+      <w:pPr>
+        <w:ind w:left="1440" w:hanging="360"/>
+      </w:pPr>
+    </w:lvl>
+    <w:lvl w:ilvl="2" w:tplc="0809001B" w:tentative="1">
+      <w:start w:val="1"/>
+      <w:numFmt w:val="lowerRoman"/>
+      <w:lvlText w:val="%3."/>
+      <w:lvlJc w:val="right"/>
+      <w:pPr>
+        <w:ind w:left="2160" w:hanging="180"/>
+      </w:pPr>
+    </w:lvl>
+    <w:lvl w:ilvl="3" w:tplc="0809000F" w:tentative="1">
+      <w:start w:val="1"/>
+      <w:numFmt w:val="decimal"/>
+      <w:lvlText w:val="%4."/>
+      <w:lvlJc w:val="left"/>
+      <w:pPr>
+        <w:ind w:left="2880" w:hanging="360"/>
+      </w:pPr>
+    </w:lvl>
+    <w:lvl w:ilvl="4" w:tplc="08090019" w:tentative="1">
+      <w:start w:val="1"/>
+      <w:numFmt w:val="lowerLetter"/>
+      <w:lvlText w:val="%5."/>
+      <w:lvlJc w:val="left"/>
+      <w:pPr>
+        <w:ind w:left="3600" w:hanging="360"/>
+      </w:pPr>
+    </w:lvl>
+    <w:lvl w:ilvl="5" w:tplc="0809001B" w:tentative="1">
+      <w:start w:val="1"/>
+      <w:numFmt w:val="lowerRoman"/>
+      <w:lvlText w:val="%6."/>
+      <w:lvlJc w:val="right"/>
+      <w:pPr>
+        <w:ind w:left="4320" w:hanging="180"/>
+      </w:pPr>
+    </w:lvl>
+    <w:lvl w:ilvl="6" w:tplc="0809000F" w:tentative="1">
+      <w:start w:val="1"/>
+      <w:numFmt w:val="decimal"/>
+      <w:lvlText w:val="%7."/>
+      <w:lvlJc w:val="left"/>
+      <w:pPr>
+        <w:ind w:left="5040" w:hanging="360"/>
+      </w:pPr>
+    </w:lvl>
+    <w:lvl w:ilvl="7" w:tplc="08090019" w:tentative="1">
+      <w:start w:val="1"/>
+      <w:numFmt w:val="lowerLetter"/>
+      <w:lvlText w:val="%8."/>
+      <w:lvlJc w:val="left"/>
+      <w:pPr>
+        <w:ind w:left="5760" w:hanging="360"/>
+      </w:pPr>
+    </w:lvl>
+    <w:lvl w:ilvl="8" w:tplc="0809001B" w:tentative="1">
+      <w:start w:val="1"/>
+      <w:numFmt w:val="lowerRoman"/>
+      <w:lvlText w:val="%9."/>
+      <w:lvlJc w:val="right"/>
+      <w:pPr>
+        <w:ind w:left="6480" w:hanging="180"/>
+      </w:pPr>
+    </w:lvl>
+  </w:abstractNum>
+  <w:abstractNum w:abstractNumId="4" w15:restartNumberingAfterBreak="0">
     <w:nsid w:val="568D1C05"/>
     <w:multiLevelType w:val="hybridMultilevel"/>
     <w:tmpl w:val="35C09066"/>
@@ -18048,7 +18882,7 @@
       </w:rPr>
     </w:lvl>
   </w:abstractNum>
-  <w:abstractNum w:abstractNumId="4" w15:restartNumberingAfterBreak="0">
+  <w:abstractNum w:abstractNumId="5" w15:restartNumberingAfterBreak="0">
     <w:nsid w:val="77E30634"/>
     <w:multiLevelType w:val="hybridMultilevel"/>
     <w:tmpl w:val="61B02224"/>
@@ -18178,7 +19012,7 @@
       </w:rPr>
     </w:lvl>
   </w:abstractNum>
-  <w:abstractNum w:abstractNumId="5" w15:restartNumberingAfterBreak="0">
+  <w:abstractNum w:abstractNumId="6" w15:restartNumberingAfterBreak="0">
     <w:nsid w:val="78174FAD"/>
     <w:multiLevelType w:val="hybridMultilevel"/>
     <w:tmpl w:val="ECA89784"/>
@@ -18291,23 +19125,118 @@
       </w:rPr>
     </w:lvl>
   </w:abstractNum>
+  <w:abstractNum w:abstractNumId="7" w15:restartNumberingAfterBreak="0">
+    <w:nsid w:val="79546BE4"/>
+    <w:multiLevelType w:val="hybridMultilevel"/>
+    <w:tmpl w:val="CEFC3CF4"/>
+    <w:lvl w:ilvl="0" w:tplc="0809000F">
+      <w:start w:val="1"/>
+      <w:numFmt w:val="decimal"/>
+      <w:lvlText w:val="%1."/>
+      <w:lvlJc w:val="left"/>
+      <w:pPr>
+        <w:ind w:left="720" w:hanging="360"/>
+      </w:pPr>
+      <w:rPr>
+        <w:rFonts w:hint="default"/>
+      </w:rPr>
+    </w:lvl>
+    <w:lvl w:ilvl="1" w:tplc="08090019" w:tentative="1">
+      <w:start w:val="1"/>
+      <w:numFmt w:val="lowerLetter"/>
+      <w:lvlText w:val="%2."/>
+      <w:lvlJc w:val="left"/>
+      <w:pPr>
+        <w:ind w:left="1440" w:hanging="360"/>
+      </w:pPr>
+    </w:lvl>
+    <w:lvl w:ilvl="2" w:tplc="0809001B" w:tentative="1">
+      <w:start w:val="1"/>
+      <w:numFmt w:val="lowerRoman"/>
+      <w:lvlText w:val="%3."/>
+      <w:lvlJc w:val="right"/>
+      <w:pPr>
+        <w:ind w:left="2160" w:hanging="180"/>
+      </w:pPr>
+    </w:lvl>
+    <w:lvl w:ilvl="3" w:tplc="0809000F" w:tentative="1">
+      <w:start w:val="1"/>
+      <w:numFmt w:val="decimal"/>
+      <w:lvlText w:val="%4."/>
+      <w:lvlJc w:val="left"/>
+      <w:pPr>
+        <w:ind w:left="2880" w:hanging="360"/>
+      </w:pPr>
+    </w:lvl>
+    <w:lvl w:ilvl="4" w:tplc="08090019" w:tentative="1">
+      <w:start w:val="1"/>
+      <w:numFmt w:val="lowerLetter"/>
+      <w:lvlText w:val="%5."/>
+      <w:lvlJc w:val="left"/>
+      <w:pPr>
+        <w:ind w:left="3600" w:hanging="360"/>
+      </w:pPr>
+    </w:lvl>
+    <w:lvl w:ilvl="5" w:tplc="0809001B" w:tentative="1">
+      <w:start w:val="1"/>
+      <w:numFmt w:val="lowerRoman"/>
+      <w:lvlText w:val="%6."/>
+      <w:lvlJc w:val="right"/>
+      <w:pPr>
+        <w:ind w:left="4320" w:hanging="180"/>
+      </w:pPr>
+    </w:lvl>
+    <w:lvl w:ilvl="6" w:tplc="0809000F" w:tentative="1">
+      <w:start w:val="1"/>
+      <w:numFmt w:val="decimal"/>
+      <w:lvlText w:val="%7."/>
+      <w:lvlJc w:val="left"/>
+      <w:pPr>
+        <w:ind w:left="5040" w:hanging="360"/>
+      </w:pPr>
+    </w:lvl>
+    <w:lvl w:ilvl="7" w:tplc="08090019" w:tentative="1">
+      <w:start w:val="1"/>
+      <w:numFmt w:val="lowerLetter"/>
+      <w:lvlText w:val="%8."/>
+      <w:lvlJc w:val="left"/>
+      <w:pPr>
+        <w:ind w:left="5760" w:hanging="360"/>
+      </w:pPr>
+    </w:lvl>
+    <w:lvl w:ilvl="8" w:tplc="0809001B" w:tentative="1">
+      <w:start w:val="1"/>
+      <w:numFmt w:val="lowerRoman"/>
+      <w:lvlText w:val="%9."/>
+      <w:lvlJc w:val="right"/>
+      <w:pPr>
+        <w:ind w:left="6480" w:hanging="180"/>
+      </w:pPr>
+    </w:lvl>
+  </w:abstractNum>
   <w:num w:numId="1" w16cid:durableId="760300285">
-    <w:abstractNumId w:val="4"/>
+    <w:abstractNumId w:val="5"/>
   </w:num>
   <w:num w:numId="2" w16cid:durableId="1512641786">
-    <w:abstractNumId w:val="3"/>
+    <w:abstractNumId w:val="4"/>
   </w:num>
   <w:num w:numId="3" w16cid:durableId="152570012">
     <w:abstractNumId w:val="2"/>
   </w:num>
   <w:num w:numId="4" w16cid:durableId="1280532402">
-    <w:abstractNumId w:val="5"/>
+    <w:abstractNumId w:val="6"/>
   </w:num>
   <w:num w:numId="5" w16cid:durableId="40983901">
     <w:abstractNumId w:val="0"/>
   </w:num>
   <w:num w:numId="6" w16cid:durableId="1902789522">
     <w:abstractNumId w:val="1"/>
+  </w:num>
+  <w:num w:numId="7" w16cid:durableId="484467845">
+    <w:abstractNumId w:val="3"/>
+  </w:num>
+  <w:num w:numId="8" w16cid:durableId="125007051">
+    <w:abstractNumId w:val="7"/>
   </w:num>
 </w:numbering>
 </file>

</xml_diff>

<commit_message>
Draft for Intro - LESP Considerations
</commit_message>
<xml_diff>
--- a/Report.docx
+++ b/Report.docx
@@ -7962,39 +7962,244 @@
     <w:p>
       <w:pPr>
         <w:pStyle w:val="BodyText"/>
-        <w:numPr>
-          <w:ilvl w:val="0"/>
-          <w:numId w:val="3"/>
-        </w:numPr>
         <w:spacing w:before="160" w:line="256" w:lineRule="auto"/>
-        <w:ind w:right="311"/>
-      </w:pPr>
-      <w:r>
-        <w:rPr>
-          <w:color w:val="000000" w:themeColor="text1"/>
-        </w:rPr>
-        <w:t xml:space="preserve">The project is assumed to mainly cause social </w:t>
-      </w:r>
-      <w:r>
-        <w:rPr>
-          <w:color w:val="000000" w:themeColor="text1"/>
-        </w:rPr>
-        <w:t>issues,</w:t>
-      </w:r>
-      <w:r>
-        <w:rPr>
-          <w:color w:val="000000" w:themeColor="text1"/>
-        </w:rPr>
-        <w:t xml:space="preserve"> and this would be for the fact that fans of teams may argue the numbers doesn’t show all.</w:t>
-      </w:r>
+        <w:ind w:left="100" w:right="311"/>
+      </w:pPr>
+      <w:r>
+        <w:t xml:space="preserve">The legal issue </w:t>
+      </w:r>
+      <w:r>
+        <w:t>this project may face</w:t>
+      </w:r>
+      <w:r>
+        <w:t xml:space="preserve"> is</w:t>
+      </w:r>
+      <w:r>
+        <w:t xml:space="preserve"> the</w:t>
+      </w:r>
+      <w:r>
+        <w:t xml:space="preserve"> sourcing </w:t>
+      </w:r>
+      <w:r>
+        <w:t xml:space="preserve">of </w:t>
+      </w:r>
+      <w:r>
+        <w:t>the data from Kaggle [1]</w:t>
+      </w:r>
+      <w:r>
+        <w:t>, but as it is an open-source dataset</w:t>
+      </w:r>
+      <w:r>
+        <w:t>,</w:t>
+      </w:r>
+      <w:r>
+        <w:t xml:space="preserve"> there shouldn’t be an issue. </w:t>
+      </w:r>
+      <w:r>
+        <w:t>Also,</w:t>
+      </w:r>
+      <w:r>
+        <w:t xml:space="preserve"> based on objective </w:t>
+      </w:r>
+      <w:r>
+        <w:t>4</w:t>
+      </w:r>
+      <w:r>
+        <w:t>,</w:t>
+      </w:r>
+      <w:r>
+        <w:t xml:space="preserve"> if</w:t>
+      </w:r>
+      <w:r>
+        <w:t xml:space="preserve"> there is a process of scraping further data</w:t>
+      </w:r>
+      <w:r>
+        <w:t>,</w:t>
+      </w:r>
+      <w:r>
+        <w:t xml:space="preserve"> there is a process of making sure that it is processed legally.</w:t>
+      </w:r>
+    </w:p>
+    <w:p>
+      <w:pPr>
+        <w:pStyle w:val="BodyText"/>
+        <w:spacing w:before="160" w:line="256" w:lineRule="auto"/>
+        <w:ind w:left="100" w:right="311"/>
+      </w:pPr>
+      <w:r>
+        <w:t>The main ethical issue that links with legality is the fact that initially</w:t>
+      </w:r>
+      <w:r>
+        <w:t>,</w:t>
+      </w:r>
+      <w:r>
+        <w:t xml:space="preserve"> the dataset can be considered to have personal data and would therefore have to abide by the GDPR. However, the only sort of data that can be considered as such are the players</w:t>
+      </w:r>
+      <w:r>
+        <w:t>’</w:t>
+      </w:r>
+      <w:r>
+        <w:t xml:space="preserve"> </w:t>
+      </w:r>
+      <w:r>
+        <w:t>names,</w:t>
+      </w:r>
+      <w:r>
+        <w:t xml:space="preserve"> but these </w:t>
+      </w:r>
+      <w:r>
+        <w:t xml:space="preserve">are, </w:t>
+      </w:r>
+      <w:r>
+        <w:t>for the most part</w:t>
+      </w:r>
+      <w:r>
+        <w:t>,</w:t>
+      </w:r>
+      <w:r>
+        <w:t xml:space="preserve"> </w:t>
+      </w:r>
+      <w:r>
+        <w:t>pseudonyms,</w:t>
+      </w:r>
+      <w:r>
+        <w:t xml:space="preserve"> and publicly available data. </w:t>
+      </w:r>
+    </w:p>
+    <w:p>
+      <w:pPr>
+        <w:pStyle w:val="BodyText"/>
+        <w:spacing w:before="160" w:line="256" w:lineRule="auto"/>
+        <w:ind w:left="100" w:right="311"/>
+      </w:pPr>
+      <w:r>
+        <w:t xml:space="preserve">A social </w:t>
+      </w:r>
+      <w:r>
+        <w:t xml:space="preserve">and </w:t>
+      </w:r>
+      <w:r>
+        <w:t xml:space="preserve">ethical issue to consider is that these visualisations may </w:t>
+      </w:r>
+      <w:r>
+        <w:t>lead</w:t>
+      </w:r>
+      <w:r>
+        <w:t xml:space="preserve"> users to make judgements about the game and use it to gamble</w:t>
+      </w:r>
+      <w:r>
+        <w:t>,</w:t>
+      </w:r>
+      <w:r>
+        <w:t xml:space="preserve"> which is not </w:t>
+      </w:r>
+      <w:r>
+        <w:t>the</w:t>
+      </w:r>
+      <w:r>
+        <w:t xml:space="preserve"> intention of the project. However, as the data covered spans from 2015-2017</w:t>
+      </w:r>
+      <w:r>
+        <w:t>,</w:t>
+      </w:r>
+      <w:r>
+        <w:t xml:space="preserve"> there will be no such issue</w:t>
+      </w:r>
+      <w:r>
+        <w:t>s</w:t>
+      </w:r>
+      <w:r>
+        <w:t xml:space="preserve"> unless the project is expanded to use </w:t>
+      </w:r>
+      <w:r>
+        <w:t xml:space="preserve">more </w:t>
+      </w:r>
+      <w:r>
+        <w:t>recent data</w:t>
+      </w:r>
+      <w:r>
+        <w:t>,</w:t>
+      </w:r>
+      <w:r>
+        <w:t xml:space="preserve"> where this factor will be taken into consideration.</w:t>
+      </w:r>
+      <w:bookmarkStart w:id="5" w:name="_bookmark5"/>
+      <w:bookmarkEnd w:id="5"/>
+    </w:p>
+    <w:p>
+      <w:pPr>
+        <w:pStyle w:val="BodyText"/>
+        <w:spacing w:before="160" w:line="256" w:lineRule="auto"/>
+        <w:ind w:left="100" w:right="311"/>
+      </w:pPr>
+      <w:r>
+        <w:lastRenderedPageBreak/>
+        <w:t>A professional consideration is to ensure that the visualisations are correct and that there are no errors made during the manipulating stage</w:t>
+      </w:r>
+      <w:r>
+        <w:t xml:space="preserve"> to provide factual information. Another thing to consider is that there may be teams and players </w:t>
+      </w:r>
+      <w:r>
+        <w:t>who</w:t>
+      </w:r>
+      <w:r>
+        <w:t xml:space="preserve"> have performed poorly and wish for their data</w:t>
+      </w:r>
+      <w:r>
+        <w:t xml:space="preserve"> not</w:t>
+      </w:r>
+      <w:r>
+        <w:t xml:space="preserve"> to be used. If that is the case, it will be implement</w:t>
+      </w:r>
+      <w:r>
+        <w:t>ed</w:t>
+      </w:r>
+      <w:r>
+        <w:t xml:space="preserve"> s</w:t>
+      </w:r>
+      <w:r>
+        <w:t>o</w:t>
+      </w:r>
+      <w:r>
+        <w:t xml:space="preserve"> that it follows their wish</w:t>
+      </w:r>
+      <w:r>
+        <w:t>es,</w:t>
+      </w:r>
+      <w:r>
+        <w:t xml:space="preserve"> </w:t>
+      </w:r>
+      <w:r>
+        <w:t>and</w:t>
+      </w:r>
+      <w:r>
+        <w:t xml:space="preserve"> we </w:t>
+      </w:r>
+      <w:r>
+        <w:t>must</w:t>
+      </w:r>
+      <w:r>
+        <w:t xml:space="preserve"> be sympathetic as it may cause online harassment</w:t>
+      </w:r>
+      <w:r>
+        <w:t xml:space="preserve"> otherwise</w:t>
+      </w:r>
+      <w:r>
+        <w:t>.</w:t>
+      </w:r>
+    </w:p>
+    <w:p>
+      <w:pPr>
+        <w:pStyle w:val="BodyText"/>
+        <w:spacing w:before="160" w:line="256" w:lineRule="auto"/>
+        <w:ind w:left="100" w:right="311"/>
+      </w:pPr>
     </w:p>
     <w:p>
       <w:pPr>
         <w:pStyle w:val="Heading3"/>
         <w:spacing w:before="165"/>
       </w:pPr>
-      <w:bookmarkStart w:id="5" w:name="_bookmark5"/>
-      <w:bookmarkEnd w:id="5"/>
       <w:r>
         <w:rPr>
           <w:spacing w:val="-2"/>
@@ -8596,7 +8801,6 @@
       <w:bookmarkStart w:id="6" w:name="_bookmark6"/>
       <w:bookmarkEnd w:id="6"/>
       <w:r>
-        <w:lastRenderedPageBreak/>
         <w:t>Report</w:t>
       </w:r>
       <w:r>
@@ -9859,15 +10063,7 @@
       </w:r>
       <w:proofErr w:type="spellEnd"/>
       <w:r>
-        <w:t xml:space="preserve"> was used to store, </w:t>
-      </w:r>
-      <w:proofErr w:type="gramStart"/>
-      <w:r>
-        <w:t>track</w:t>
-      </w:r>
-      <w:proofErr w:type="gramEnd"/>
-      <w:r>
-        <w:t xml:space="preserve"> and manage all the progress of the project</w:t>
+        <w:t xml:space="preserve"> was used to store, track and manage all the progress of the project</w:t>
       </w:r>
     </w:p>
     <w:p>
@@ -11277,7 +11473,6 @@
         </w:rPr>
         <w:t xml:space="preserve"> </w:t>
       </w:r>
-      <w:proofErr w:type="gramStart"/>
       <w:r>
         <w:rPr>
           <w:color w:val="1F4E79"/>
@@ -11297,7 +11492,6 @@
         </w:rPr>
         <w:t>research</w:t>
       </w:r>
-      <w:proofErr w:type="gramEnd"/>
       <w:r>
         <w:rPr>
           <w:color w:val="1F4E79"/>
@@ -12523,21 +12717,7 @@
         <w:rPr>
           <w:color w:val="1F4E79"/>
         </w:rPr>
-        <w:t xml:space="preserve">The idea for implementation is to describe how the design has </w:t>
-      </w:r>
-      <w:proofErr w:type="gramStart"/>
-      <w:r>
-        <w:rPr>
-          <w:color w:val="1F4E79"/>
-        </w:rPr>
-        <w:t>actually turned</w:t>
-      </w:r>
-      <w:proofErr w:type="gramEnd"/>
-      <w:r>
-        <w:rPr>
-          <w:color w:val="1F4E79"/>
-        </w:rPr>
-        <w:t xml:space="preserve"> out.</w:t>
+        <w:t>The idea for implementation is to describe how the design has actually turned out.</w:t>
       </w:r>
     </w:p>
     <w:p>
@@ -14810,21 +14990,7 @@
         <w:rPr>
           <w:color w:val="1F4E79"/>
         </w:rPr>
-        <w:t xml:space="preserve">discoveries. There are some </w:t>
-      </w:r>
-      <w:proofErr w:type="gramStart"/>
-      <w:r>
-        <w:rPr>
-          <w:color w:val="1F4E79"/>
-        </w:rPr>
-        <w:t>particular subsections</w:t>
-      </w:r>
-      <w:proofErr w:type="gramEnd"/>
-      <w:r>
-        <w:rPr>
-          <w:color w:val="1F4E79"/>
-        </w:rPr>
-        <w:t xml:space="preserve"> that must appear in your conclusion.</w:t>
+        <w:t>discoveries. There are some particular subsections that must appear in your conclusion.</w:t>
       </w:r>
     </w:p>
     <w:p>
@@ -15060,7 +15226,6 @@
         </w:rPr>
         <w:t xml:space="preserve"> </w:t>
       </w:r>
-      <w:proofErr w:type="gramStart"/>
       <w:r>
         <w:rPr>
           <w:color w:val="1F4E79"/>
@@ -15080,7 +15245,6 @@
         </w:rPr>
         <w:t>things</w:t>
       </w:r>
-      <w:proofErr w:type="gramEnd"/>
       <w:r>
         <w:rPr>
           <w:color w:val="1F4E79"/>
@@ -16899,16 +17063,11 @@
         </w:sectPr>
       </w:pPr>
       <w:r>
-        <w:t>[3</w:t>
-      </w:r>
-      <w:proofErr w:type="gramStart"/>
-      <w:r>
-        <w:t xml:space="preserve">]  </w:t>
+        <w:t xml:space="preserve">[3]  </w:t>
       </w:r>
       <w:r>
         <w:tab/>
       </w:r>
-      <w:proofErr w:type="gramEnd"/>
     </w:p>
     <w:p>
       <w:pPr>
@@ -17851,23 +18010,7 @@
           <w:b/>
           <w:color w:val="1F4E79"/>
         </w:rPr>
-        <w:t xml:space="preserve">use GitHub or something </w:t>
-      </w:r>
-      <w:proofErr w:type="gramStart"/>
-      <w:r>
-        <w:rPr>
-          <w:b/>
-          <w:color w:val="1F4E79"/>
-        </w:rPr>
-        <w:t>similar to</w:t>
-      </w:r>
-      <w:proofErr w:type="gramEnd"/>
-      <w:r>
-        <w:rPr>
-          <w:b/>
-          <w:color w:val="1F4E79"/>
-        </w:rPr>
-        <w:t xml:space="preserve"> do this.</w:t>
+        <w:t>use GitHub or something similar to do this.</w:t>
       </w:r>
     </w:p>
     <w:p>

</xml_diff>

<commit_message>
Points written for section 2
</commit_message>
<xml_diff>
--- a/Report.docx
+++ b/Report.docx
@@ -2615,6 +2615,7 @@
         </w:rPr>
         <w:sectPr>
           <w:headerReference w:type="default" r:id="rId8"/>
+          <w:footerReference w:type="default" r:id="rId9"/>
           <w:type w:val="continuous"/>
           <w:pgSz w:w="11910" w:h="16840"/>
           <w:pgMar w:top="1420" w:right="1340" w:bottom="280" w:left="1340" w:header="699" w:footer="0" w:gutter="0"/>
@@ -7458,294 +7459,62 @@
     <w:p>
       <w:pPr>
         <w:pStyle w:val="BodyText"/>
-        <w:spacing w:before="57" w:line="259" w:lineRule="auto"/>
-        <w:ind w:left="100" w:right="157"/>
-      </w:pPr>
-      <w:r>
-        <w:rPr>
-          <w:color w:val="1F4E79"/>
-        </w:rPr>
-        <w:t>Your project</w:t>
-      </w:r>
-      <w:r>
-        <w:rPr>
-          <w:color w:val="1F4E79"/>
-          <w:spacing w:val="-2"/>
-        </w:rPr>
-        <w:t xml:space="preserve"> </w:t>
-      </w:r>
-      <w:r>
-        <w:rPr>
-          <w:color w:val="1F4E79"/>
-        </w:rPr>
-        <w:t>must include</w:t>
-      </w:r>
-      <w:r>
-        <w:rPr>
-          <w:color w:val="1F4E79"/>
-          <w:spacing w:val="-4"/>
-        </w:rPr>
-        <w:t xml:space="preserve"> </w:t>
-      </w:r>
-      <w:r>
-        <w:rPr>
-          <w:color w:val="1F4E79"/>
-        </w:rPr>
-        <w:t>a description</w:t>
-      </w:r>
-      <w:r>
-        <w:rPr>
-          <w:color w:val="1F4E79"/>
-          <w:spacing w:val="-1"/>
-        </w:rPr>
-        <w:t xml:space="preserve"> </w:t>
-      </w:r>
-      <w:r>
-        <w:rPr>
-          <w:color w:val="1F4E79"/>
-        </w:rPr>
-        <w:t>of the</w:t>
-      </w:r>
-      <w:r>
-        <w:rPr>
-          <w:color w:val="1F4E79"/>
-          <w:spacing w:val="-2"/>
-        </w:rPr>
-        <w:t xml:space="preserve"> </w:t>
-      </w:r>
-      <w:r>
-        <w:rPr>
-          <w:color w:val="1F4E79"/>
-        </w:rPr>
-        <w:t>legal, social, ethical,</w:t>
-      </w:r>
-      <w:r>
-        <w:rPr>
-          <w:color w:val="1F4E79"/>
-          <w:spacing w:val="-2"/>
-        </w:rPr>
-        <w:t xml:space="preserve"> </w:t>
-      </w:r>
-      <w:r>
-        <w:rPr>
-          <w:color w:val="1F4E79"/>
-        </w:rPr>
-        <w:t>and</w:t>
-      </w:r>
-      <w:r>
-        <w:rPr>
-          <w:color w:val="1F4E79"/>
-          <w:spacing w:val="-1"/>
-        </w:rPr>
-        <w:t xml:space="preserve"> </w:t>
-      </w:r>
-      <w:r>
-        <w:rPr>
-          <w:color w:val="1F4E79"/>
-        </w:rPr>
-        <w:t>professional issues relevant to</w:t>
-      </w:r>
-      <w:r>
-        <w:rPr>
-          <w:color w:val="1F4E79"/>
-          <w:spacing w:val="-3"/>
-        </w:rPr>
-        <w:t xml:space="preserve"> </w:t>
-      </w:r>
-      <w:r>
-        <w:rPr>
-          <w:color w:val="1F4E79"/>
-        </w:rPr>
-        <w:t>the</w:t>
-      </w:r>
-      <w:r>
-        <w:rPr>
-          <w:color w:val="1F4E79"/>
-          <w:spacing w:val="-2"/>
-        </w:rPr>
-        <w:t xml:space="preserve"> </w:t>
-      </w:r>
-      <w:r>
-        <w:rPr>
-          <w:color w:val="1F4E79"/>
-        </w:rPr>
-        <w:t>project.</w:t>
-      </w:r>
-      <w:r>
-        <w:rPr>
-          <w:color w:val="1F4E79"/>
-          <w:spacing w:val="-2"/>
-        </w:rPr>
-        <w:t xml:space="preserve"> </w:t>
-      </w:r>
-      <w:r>
-        <w:rPr>
-          <w:color w:val="1F4E79"/>
-        </w:rPr>
-        <w:t>All</w:t>
-      </w:r>
-      <w:r>
-        <w:rPr>
-          <w:color w:val="1F4E79"/>
-          <w:spacing w:val="-3"/>
-        </w:rPr>
-        <w:t xml:space="preserve"> </w:t>
-      </w:r>
-      <w:r>
-        <w:rPr>
-          <w:color w:val="1F4E79"/>
-        </w:rPr>
-        <w:t>projects</w:t>
-      </w:r>
-      <w:r>
-        <w:rPr>
-          <w:color w:val="1F4E79"/>
-          <w:spacing w:val="-7"/>
-        </w:rPr>
-        <w:t xml:space="preserve"> </w:t>
-      </w:r>
-      <w:r>
-        <w:rPr>
-          <w:color w:val="1F4E79"/>
-        </w:rPr>
-        <w:t>will</w:t>
-      </w:r>
-      <w:r>
-        <w:rPr>
-          <w:color w:val="1F4E79"/>
-          <w:spacing w:val="-2"/>
-        </w:rPr>
-        <w:t xml:space="preserve"> </w:t>
-      </w:r>
-      <w:r>
-        <w:rPr>
-          <w:color w:val="1F4E79"/>
-        </w:rPr>
-        <w:t>have</w:t>
-      </w:r>
-      <w:r>
-        <w:rPr>
-          <w:color w:val="1F4E79"/>
-          <w:spacing w:val="-1"/>
-        </w:rPr>
-        <w:t xml:space="preserve"> </w:t>
-      </w:r>
-      <w:r>
-        <w:rPr>
-          <w:color w:val="1F4E79"/>
-        </w:rPr>
-        <w:t>either</w:t>
-      </w:r>
-      <w:r>
-        <w:rPr>
-          <w:color w:val="1F4E79"/>
-          <w:spacing w:val="-2"/>
-        </w:rPr>
-        <w:t xml:space="preserve"> </w:t>
-      </w:r>
-      <w:r>
-        <w:rPr>
-          <w:color w:val="1F4E79"/>
-        </w:rPr>
-        <w:t>a</w:t>
-      </w:r>
-      <w:r>
-        <w:rPr>
-          <w:color w:val="1F4E79"/>
-          <w:spacing w:val="-2"/>
-        </w:rPr>
-        <w:t xml:space="preserve"> </w:t>
-      </w:r>
-      <w:r>
-        <w:rPr>
-          <w:color w:val="1F4E79"/>
-        </w:rPr>
-        <w:t>legal,</w:t>
-      </w:r>
-      <w:r>
-        <w:rPr>
-          <w:color w:val="1F4E79"/>
-          <w:spacing w:val="-2"/>
-        </w:rPr>
-        <w:t xml:space="preserve"> </w:t>
-      </w:r>
-      <w:r>
-        <w:rPr>
-          <w:color w:val="1F4E79"/>
-        </w:rPr>
-        <w:t>social, ethical,</w:t>
-      </w:r>
-      <w:r>
-        <w:rPr>
-          <w:color w:val="1F4E79"/>
-          <w:spacing w:val="-4"/>
-        </w:rPr>
-        <w:t xml:space="preserve"> </w:t>
-      </w:r>
-      <w:r>
-        <w:rPr>
-          <w:color w:val="1F4E79"/>
-        </w:rPr>
-        <w:t>or</w:t>
-      </w:r>
-      <w:r>
-        <w:rPr>
-          <w:color w:val="1F4E79"/>
-          <w:spacing w:val="-5"/>
-        </w:rPr>
-        <w:t xml:space="preserve"> </w:t>
-      </w:r>
-      <w:r>
-        <w:rPr>
-          <w:color w:val="1F4E79"/>
-        </w:rPr>
-        <w:t>professional</w:t>
-      </w:r>
-      <w:r>
-        <w:rPr>
-          <w:color w:val="1F4E79"/>
-          <w:spacing w:val="-5"/>
-        </w:rPr>
-        <w:t xml:space="preserve"> </w:t>
-      </w:r>
-      <w:r>
-        <w:rPr>
-          <w:color w:val="1F4E79"/>
-        </w:rPr>
-        <w:t>issue</w:t>
-      </w:r>
-      <w:r>
-        <w:rPr>
-          <w:color w:val="1F4E79"/>
-          <w:spacing w:val="-2"/>
-        </w:rPr>
-        <w:t xml:space="preserve"> </w:t>
-      </w:r>
-      <w:r>
-        <w:rPr>
-          <w:color w:val="1F4E79"/>
-        </w:rPr>
-        <w:t>element.</w:t>
-      </w:r>
-      <w:r>
-        <w:rPr>
-          <w:color w:val="1F4E79"/>
-          <w:spacing w:val="-2"/>
-        </w:rPr>
-        <w:t xml:space="preserve"> </w:t>
-      </w:r>
-      <w:r>
-        <w:rPr>
-          <w:color w:val="1F4E79"/>
-        </w:rPr>
-        <w:t xml:space="preserve">You must discuss these here and highlight any issues that had to be addressed before undertaking the </w:t>
-      </w:r>
-      <w:r>
-        <w:rPr>
-          <w:color w:val="1F4E79"/>
-          <w:spacing w:val="-2"/>
-        </w:rPr>
-        <w:t>project.</w:t>
+        <w:spacing w:before="160" w:line="256" w:lineRule="auto"/>
+        <w:ind w:left="100" w:right="311"/>
+      </w:pPr>
+      <w:r>
+        <w:t xml:space="preserve">The legal issue </w:t>
+      </w:r>
+      <w:r>
+        <w:t>this project may face</w:t>
+      </w:r>
+      <w:r>
+        <w:t xml:space="preserve"> is</w:t>
+      </w:r>
+      <w:r>
+        <w:t xml:space="preserve"> the</w:t>
+      </w:r>
+      <w:r>
+        <w:t xml:space="preserve"> sourcing </w:t>
+      </w:r>
+      <w:r>
+        <w:t xml:space="preserve">of </w:t>
+      </w:r>
+      <w:r>
+        <w:t>the data from Kaggle [1]</w:t>
+      </w:r>
+      <w:r>
+        <w:t>, but as it is an open-source dataset</w:t>
+      </w:r>
+      <w:r>
+        <w:t>,</w:t>
+      </w:r>
+      <w:r>
+        <w:t xml:space="preserve"> there shouldn’t be an issue. </w:t>
+      </w:r>
+      <w:r>
+        <w:t>Also,</w:t>
+      </w:r>
+      <w:r>
+        <w:t xml:space="preserve"> based on objective </w:t>
+      </w:r>
+      <w:r>
+        <w:t>4</w:t>
+      </w:r>
+      <w:r>
+        <w:t>,</w:t>
+      </w:r>
+      <w:r>
+        <w:t xml:space="preserve"> if</w:t>
+      </w:r>
+      <w:r>
+        <w:t xml:space="preserve"> there is a process of scraping further data</w:t>
+      </w:r>
+      <w:r>
+        <w:t>,</w:t>
+      </w:r>
+      <w:r>
+        <w:t xml:space="preserve"> there is a process of making sure that it is processed legally.</w:t>
       </w:r>
     </w:p>
     <w:p>
@@ -7753,210 +7522,45 @@
         <w:pStyle w:val="BodyText"/>
         <w:spacing w:before="160" w:line="256" w:lineRule="auto"/>
         <w:ind w:left="100" w:right="311"/>
-        <w:rPr>
-          <w:color w:val="1F4E79"/>
-        </w:rPr>
-      </w:pPr>
-      <w:r>
-        <w:rPr>
-          <w:color w:val="1F4E79"/>
-        </w:rPr>
-        <w:t>If</w:t>
-      </w:r>
-      <w:r>
-        <w:rPr>
-          <w:color w:val="1F4E79"/>
-          <w:spacing w:val="-2"/>
-        </w:rPr>
-        <w:t xml:space="preserve"> </w:t>
-      </w:r>
-      <w:r>
-        <w:rPr>
-          <w:color w:val="1F4E79"/>
-        </w:rPr>
-        <w:t>your</w:t>
-      </w:r>
-      <w:r>
-        <w:rPr>
-          <w:color w:val="1F4E79"/>
-          <w:spacing w:val="-5"/>
-        </w:rPr>
-        <w:t xml:space="preserve"> </w:t>
-      </w:r>
-      <w:r>
-        <w:rPr>
-          <w:color w:val="1F4E79"/>
-        </w:rPr>
-        <w:t>project</w:t>
-      </w:r>
-      <w:r>
-        <w:rPr>
-          <w:color w:val="1F4E79"/>
-          <w:spacing w:val="-1"/>
-        </w:rPr>
-        <w:t xml:space="preserve"> </w:t>
-      </w:r>
-      <w:r>
-        <w:rPr>
-          <w:color w:val="1F4E79"/>
-        </w:rPr>
-        <w:t>required</w:t>
-      </w:r>
-      <w:r>
-        <w:rPr>
-          <w:color w:val="1F4E79"/>
-          <w:spacing w:val="-3"/>
-        </w:rPr>
-        <w:t xml:space="preserve"> </w:t>
-      </w:r>
-      <w:r>
-        <w:rPr>
-          <w:color w:val="1F4E79"/>
-        </w:rPr>
-        <w:t>ethical</w:t>
-      </w:r>
-      <w:r>
-        <w:rPr>
-          <w:color w:val="1F4E79"/>
-          <w:spacing w:val="-2"/>
-        </w:rPr>
-        <w:t xml:space="preserve"> </w:t>
-      </w:r>
-      <w:r>
-        <w:rPr>
-          <w:color w:val="1F4E79"/>
-        </w:rPr>
-        <w:t>clearance,</w:t>
-      </w:r>
-      <w:r>
-        <w:rPr>
-          <w:color w:val="1F4E79"/>
-          <w:spacing w:val="-1"/>
-        </w:rPr>
-        <w:t xml:space="preserve"> </w:t>
-      </w:r>
-      <w:r>
-        <w:rPr>
-          <w:color w:val="1F4E79"/>
-        </w:rPr>
-        <w:t>then</w:t>
-      </w:r>
-      <w:r>
-        <w:rPr>
-          <w:color w:val="1F4E79"/>
-          <w:spacing w:val="-2"/>
-        </w:rPr>
-        <w:t xml:space="preserve"> </w:t>
-      </w:r>
-      <w:r>
-        <w:rPr>
-          <w:color w:val="1F4E79"/>
-        </w:rPr>
-        <w:t>this</w:t>
-      </w:r>
-      <w:r>
-        <w:rPr>
-          <w:color w:val="1F4E79"/>
-          <w:spacing w:val="-5"/>
-        </w:rPr>
-        <w:t xml:space="preserve"> </w:t>
-      </w:r>
-      <w:r>
-        <w:rPr>
-          <w:color w:val="1F4E79"/>
-        </w:rPr>
-        <w:t>must</w:t>
-      </w:r>
-      <w:r>
-        <w:rPr>
-          <w:color w:val="1F4E79"/>
-          <w:spacing w:val="-1"/>
-        </w:rPr>
-        <w:t xml:space="preserve"> </w:t>
-      </w:r>
-      <w:r>
-        <w:rPr>
-          <w:color w:val="1F4E79"/>
-        </w:rPr>
-        <w:t>be</w:t>
-      </w:r>
-      <w:r>
-        <w:rPr>
-          <w:color w:val="1F4E79"/>
-          <w:spacing w:val="-1"/>
-        </w:rPr>
-        <w:t xml:space="preserve"> </w:t>
-      </w:r>
-      <w:r>
-        <w:rPr>
-          <w:color w:val="1F4E79"/>
-        </w:rPr>
-        <w:t>clearly</w:t>
-      </w:r>
-      <w:r>
-        <w:rPr>
-          <w:color w:val="1F4E79"/>
-          <w:spacing w:val="-4"/>
-        </w:rPr>
-        <w:t xml:space="preserve"> </w:t>
-      </w:r>
-      <w:r>
-        <w:rPr>
-          <w:color w:val="1F4E79"/>
-        </w:rPr>
-        <w:t>stated</w:t>
-      </w:r>
-      <w:r>
-        <w:rPr>
-          <w:color w:val="1F4E79"/>
-          <w:spacing w:val="-2"/>
-        </w:rPr>
-        <w:t xml:space="preserve"> </w:t>
-      </w:r>
-      <w:r>
-        <w:rPr>
-          <w:color w:val="1F4E79"/>
-        </w:rPr>
-        <w:t>in</w:t>
-      </w:r>
-      <w:r>
-        <w:rPr>
-          <w:color w:val="1F4E79"/>
-          <w:spacing w:val="-3"/>
-        </w:rPr>
-        <w:t xml:space="preserve"> </w:t>
-      </w:r>
-      <w:r>
-        <w:rPr>
-          <w:color w:val="1F4E79"/>
-        </w:rPr>
-        <w:t>this</w:t>
-      </w:r>
-      <w:r>
-        <w:rPr>
-          <w:color w:val="1F4E79"/>
-          <w:spacing w:val="-5"/>
-        </w:rPr>
-        <w:t xml:space="preserve"> </w:t>
-      </w:r>
-      <w:r>
-        <w:rPr>
-          <w:color w:val="1F4E79"/>
-        </w:rPr>
-        <w:t>section,</w:t>
-      </w:r>
-      <w:r>
-        <w:rPr>
-          <w:color w:val="1F4E79"/>
-          <w:spacing w:val="-2"/>
-        </w:rPr>
-        <w:t xml:space="preserve"> </w:t>
-      </w:r>
-      <w:r>
-        <w:rPr>
-          <w:color w:val="1F4E79"/>
-        </w:rPr>
-        <w:t>including how the ethical considerations were managed.</w:t>
+      </w:pPr>
+      <w:r>
+        <w:t>The main ethical issue that links with legality is the fact that initially</w:t>
+      </w:r>
+      <w:r>
+        <w:t>,</w:t>
+      </w:r>
+      <w:r>
+        <w:t xml:space="preserve"> the dataset can be considered to have personal data and would therefore have to abide by the GDPR. However, the only sort of data that can be considered as such are the players</w:t>
+      </w:r>
+      <w:r>
+        <w:t>’</w:t>
+      </w:r>
+      <w:r>
+        <w:t xml:space="preserve"> </w:t>
+      </w:r>
+      <w:r>
+        <w:t>names,</w:t>
+      </w:r>
+      <w:r>
+        <w:t xml:space="preserve"> but these </w:t>
+      </w:r>
+      <w:r>
+        <w:t xml:space="preserve">are, </w:t>
+      </w:r>
+      <w:r>
+        <w:t>for the most part</w:t>
+      </w:r>
+      <w:r>
+        <w:t>,</w:t>
+      </w:r>
+      <w:r>
+        <w:t xml:space="preserve"> </w:t>
+      </w:r>
+      <w:r>
+        <w:t>pseudonyms,</w:t>
+      </w:r>
+      <w:r>
+        <w:t xml:space="preserve"> and publicly available data. </w:t>
       </w:r>
     </w:p>
     <w:p>
@@ -7966,59 +7570,58 @@
         <w:ind w:left="100" w:right="311"/>
       </w:pPr>
       <w:r>
-        <w:t xml:space="preserve">The legal issue </w:t>
-      </w:r>
-      <w:r>
-        <w:t>this project may face</w:t>
-      </w:r>
-      <w:r>
-        <w:t xml:space="preserve"> is</w:t>
-      </w:r>
-      <w:r>
-        <w:t xml:space="preserve"> the</w:t>
-      </w:r>
-      <w:r>
-        <w:t xml:space="preserve"> sourcing </w:t>
-      </w:r>
-      <w:r>
-        <w:t xml:space="preserve">of </w:t>
-      </w:r>
-      <w:r>
-        <w:t>the data from Kaggle [1]</w:t>
-      </w:r>
-      <w:r>
-        <w:t>, but as it is an open-source dataset</w:t>
+        <w:t xml:space="preserve">A social </w:t>
+      </w:r>
+      <w:r>
+        <w:t xml:space="preserve">and </w:t>
+      </w:r>
+      <w:r>
+        <w:t xml:space="preserve">ethical issue to consider is that these visualisations may </w:t>
+      </w:r>
+      <w:r>
+        <w:t>lead</w:t>
+      </w:r>
+      <w:r>
+        <w:t xml:space="preserve"> users to make judgements about the game and use it to gamble</w:t>
       </w:r>
       <w:r>
         <w:t>,</w:t>
       </w:r>
       <w:r>
-        <w:t xml:space="preserve"> there shouldn’t be an issue. </w:t>
-      </w:r>
-      <w:r>
-        <w:t>Also,</w:t>
-      </w:r>
-      <w:r>
-        <w:t xml:space="preserve"> based on objective </w:t>
-      </w:r>
-      <w:r>
-        <w:t>4</w:t>
+        <w:t xml:space="preserve"> which is not </w:t>
+      </w:r>
+      <w:r>
+        <w:t>the</w:t>
+      </w:r>
+      <w:r>
+        <w:t xml:space="preserve"> intention of the project. However, as the data covered spans from 2015-2017</w:t>
       </w:r>
       <w:r>
         <w:t>,</w:t>
       </w:r>
       <w:r>
-        <w:t xml:space="preserve"> if</w:t>
-      </w:r>
-      <w:r>
-        <w:t xml:space="preserve"> there is a process of scraping further data</w:t>
+        <w:t xml:space="preserve"> there will be no such issue</w:t>
+      </w:r>
+      <w:r>
+        <w:t>s</w:t>
+      </w:r>
+      <w:r>
+        <w:t xml:space="preserve"> unless the project is expanded to use </w:t>
+      </w:r>
+      <w:r>
+        <w:t xml:space="preserve">more </w:t>
+      </w:r>
+      <w:r>
+        <w:t>recent data</w:t>
       </w:r>
       <w:r>
         <w:t>,</w:t>
       </w:r>
       <w:r>
-        <w:t xml:space="preserve"> there is a process of making sure that it is processed legally.</w:t>
-      </w:r>
+        <w:t xml:space="preserve"> where this factor will be taken into consideration.</w:t>
+      </w:r>
+      <w:bookmarkStart w:id="5" w:name="_bookmark5"/>
+      <w:bookmarkEnd w:id="5"/>
     </w:p>
     <w:p>
       <w:pPr>
@@ -8027,43 +7630,58 @@
         <w:ind w:left="100" w:right="311"/>
       </w:pPr>
       <w:r>
-        <w:t>The main ethical issue that links with legality is the fact that initially</w:t>
-      </w:r>
-      <w:r>
-        <w:t>,</w:t>
-      </w:r>
-      <w:r>
-        <w:t xml:space="preserve"> the dataset can be considered to have personal data and would therefore have to abide by the GDPR. However, the only sort of data that can be considered as such are the players</w:t>
-      </w:r>
-      <w:r>
-        <w:t>’</w:t>
-      </w:r>
-      <w:r>
-        <w:t xml:space="preserve"> </w:t>
-      </w:r>
-      <w:r>
-        <w:t>names,</w:t>
-      </w:r>
-      <w:r>
-        <w:t xml:space="preserve"> but these </w:t>
-      </w:r>
-      <w:r>
-        <w:t xml:space="preserve">are, </w:t>
-      </w:r>
-      <w:r>
-        <w:t>for the most part</w:t>
-      </w:r>
-      <w:r>
-        <w:t>,</w:t>
-      </w:r>
-      <w:r>
-        <w:t xml:space="preserve"> </w:t>
-      </w:r>
-      <w:r>
-        <w:t>pseudonyms,</w:t>
-      </w:r>
-      <w:r>
-        <w:t xml:space="preserve"> and publicly available data. </w:t>
+        <w:t>A professional consideration is to ensure that the visualisations are correct and that there are no errors made during the manipulating stage</w:t>
+      </w:r>
+      <w:r>
+        <w:t xml:space="preserve"> to provide factual information. Another thing to consider is that there may be teams and players </w:t>
+      </w:r>
+      <w:r>
+        <w:t>who</w:t>
+      </w:r>
+      <w:r>
+        <w:t xml:space="preserve"> have performed poorly and wish for their data</w:t>
+      </w:r>
+      <w:r>
+        <w:t xml:space="preserve"> not</w:t>
+      </w:r>
+      <w:r>
+        <w:t xml:space="preserve"> to be used. If that is the case, it will be implement</w:t>
+      </w:r>
+      <w:r>
+        <w:t>ed</w:t>
+      </w:r>
+      <w:r>
+        <w:t xml:space="preserve"> s</w:t>
+      </w:r>
+      <w:r>
+        <w:t>o</w:t>
+      </w:r>
+      <w:r>
+        <w:t xml:space="preserve"> that it follows their wish</w:t>
+      </w:r>
+      <w:r>
+        <w:t>es,</w:t>
+      </w:r>
+      <w:r>
+        <w:t xml:space="preserve"> </w:t>
+      </w:r>
+      <w:r>
+        <w:t>and</w:t>
+      </w:r>
+      <w:r>
+        <w:t xml:space="preserve"> we </w:t>
+      </w:r>
+      <w:r>
+        <w:t>must</w:t>
+      </w:r>
+      <w:r>
+        <w:t xml:space="preserve"> be sympathetic as it may cause online harassment</w:t>
+      </w:r>
+      <w:r>
+        <w:t xml:space="preserve"> otherwise</w:t>
+      </w:r>
+      <w:r>
+        <w:t>.</w:t>
       </w:r>
     </w:p>
     <w:p>
@@ -8072,128 +7690,6 @@
         <w:spacing w:before="160" w:line="256" w:lineRule="auto"/>
         <w:ind w:left="100" w:right="311"/>
       </w:pPr>
-      <w:r>
-        <w:t xml:space="preserve">A social </w:t>
-      </w:r>
-      <w:r>
-        <w:t xml:space="preserve">and </w:t>
-      </w:r>
-      <w:r>
-        <w:t xml:space="preserve">ethical issue to consider is that these visualisations may </w:t>
-      </w:r>
-      <w:r>
-        <w:t>lead</w:t>
-      </w:r>
-      <w:r>
-        <w:t xml:space="preserve"> users to make judgements about the game and use it to gamble</w:t>
-      </w:r>
-      <w:r>
-        <w:t>,</w:t>
-      </w:r>
-      <w:r>
-        <w:t xml:space="preserve"> which is not </w:t>
-      </w:r>
-      <w:r>
-        <w:t>the</w:t>
-      </w:r>
-      <w:r>
-        <w:t xml:space="preserve"> intention of the project. However, as the data covered spans from 2015-2017</w:t>
-      </w:r>
-      <w:r>
-        <w:t>,</w:t>
-      </w:r>
-      <w:r>
-        <w:t xml:space="preserve"> there will be no such issue</w:t>
-      </w:r>
-      <w:r>
-        <w:t>s</w:t>
-      </w:r>
-      <w:r>
-        <w:t xml:space="preserve"> unless the project is expanded to use </w:t>
-      </w:r>
-      <w:r>
-        <w:t xml:space="preserve">more </w:t>
-      </w:r>
-      <w:r>
-        <w:t>recent data</w:t>
-      </w:r>
-      <w:r>
-        <w:t>,</w:t>
-      </w:r>
-      <w:r>
-        <w:t xml:space="preserve"> where this factor will be taken into consideration.</w:t>
-      </w:r>
-      <w:bookmarkStart w:id="5" w:name="_bookmark5"/>
-      <w:bookmarkEnd w:id="5"/>
-    </w:p>
-    <w:p>
-      <w:pPr>
-        <w:pStyle w:val="BodyText"/>
-        <w:spacing w:before="160" w:line="256" w:lineRule="auto"/>
-        <w:ind w:left="100" w:right="311"/>
-      </w:pPr>
-      <w:r>
-        <w:lastRenderedPageBreak/>
-        <w:t>A professional consideration is to ensure that the visualisations are correct and that there are no errors made during the manipulating stage</w:t>
-      </w:r>
-      <w:r>
-        <w:t xml:space="preserve"> to provide factual information. Another thing to consider is that there may be teams and players </w:t>
-      </w:r>
-      <w:r>
-        <w:t>who</w:t>
-      </w:r>
-      <w:r>
-        <w:t xml:space="preserve"> have performed poorly and wish for their data</w:t>
-      </w:r>
-      <w:r>
-        <w:t xml:space="preserve"> not</w:t>
-      </w:r>
-      <w:r>
-        <w:t xml:space="preserve"> to be used. If that is the case, it will be implement</w:t>
-      </w:r>
-      <w:r>
-        <w:t>ed</w:t>
-      </w:r>
-      <w:r>
-        <w:t xml:space="preserve"> s</w:t>
-      </w:r>
-      <w:r>
-        <w:t>o</w:t>
-      </w:r>
-      <w:r>
-        <w:t xml:space="preserve"> that it follows their wish</w:t>
-      </w:r>
-      <w:r>
-        <w:t>es,</w:t>
-      </w:r>
-      <w:r>
-        <w:t xml:space="preserve"> </w:t>
-      </w:r>
-      <w:r>
-        <w:t>and</w:t>
-      </w:r>
-      <w:r>
-        <w:t xml:space="preserve"> we </w:t>
-      </w:r>
-      <w:r>
-        <w:t>must</w:t>
-      </w:r>
-      <w:r>
-        <w:t xml:space="preserve"> be sympathetic as it may cause online harassment</w:t>
-      </w:r>
-      <w:r>
-        <w:t xml:space="preserve"> otherwise</w:t>
-      </w:r>
-      <w:r>
-        <w:t>.</w:t>
-      </w:r>
-    </w:p>
-    <w:p>
-      <w:pPr>
-        <w:pStyle w:val="BodyText"/>
-        <w:spacing w:before="160" w:line="256" w:lineRule="auto"/>
-        <w:ind w:left="100" w:right="311"/>
-      </w:pPr>
     </w:p>
     <w:p>
       <w:pPr>
@@ -8204,6 +7700,7 @@
         <w:rPr>
           <w:spacing w:val="-2"/>
         </w:rPr>
+        <w:lastRenderedPageBreak/>
         <w:t>Background</w:t>
       </w:r>
     </w:p>
@@ -9364,6 +8861,9 @@
         <w:pStyle w:val="BodyText"/>
         <w:spacing w:before="22" w:line="259" w:lineRule="auto"/>
         <w:ind w:left="100" w:right="157"/>
+        <w:rPr>
+          <w:color w:val="1F4E79"/>
+        </w:rPr>
       </w:pPr>
       <w:r>
         <w:rPr>
@@ -9539,6 +9039,69 @@
           <w:color w:val="1F4E79"/>
         </w:rPr>
         <w:t>It is expected that at least the research methodology and/or evaluation approach is defined from existing sources.</w:t>
+      </w:r>
+    </w:p>
+    <w:p>
+      <w:pPr>
+        <w:pStyle w:val="BodyText"/>
+        <w:spacing w:before="22" w:line="259" w:lineRule="auto"/>
+        <w:ind w:right="157"/>
+      </w:pPr>
+    </w:p>
+    <w:p>
+      <w:pPr>
+        <w:pStyle w:val="BodyText"/>
+        <w:numPr>
+          <w:ilvl w:val="0"/>
+          <w:numId w:val="3"/>
+        </w:numPr>
+        <w:spacing w:before="22" w:line="259" w:lineRule="auto"/>
+        <w:ind w:right="157"/>
+      </w:pPr>
+      <w:r>
+        <w:t>There was a look at papers relating to League of legends but for the most part there was no relevance into what this project aims for.</w:t>
+      </w:r>
+    </w:p>
+    <w:p>
+      <w:pPr>
+        <w:pStyle w:val="BodyText"/>
+        <w:numPr>
+          <w:ilvl w:val="0"/>
+          <w:numId w:val="3"/>
+        </w:numPr>
+        <w:spacing w:before="22" w:line="259" w:lineRule="auto"/>
+        <w:ind w:right="157"/>
+      </w:pPr>
+      <w:r>
+        <w:t xml:space="preserve">There were some papers that very trying to calculate odds of winning and the different win conditions in various regions, where their results of findings would be very helpful when analyzing the visualisations [2]. </w:t>
+      </w:r>
+    </w:p>
+    <w:p>
+      <w:pPr>
+        <w:pStyle w:val="BodyText"/>
+        <w:numPr>
+          <w:ilvl w:val="0"/>
+          <w:numId w:val="3"/>
+        </w:numPr>
+        <w:spacing w:before="22" w:line="259" w:lineRule="auto"/>
+        <w:ind w:right="157"/>
+      </w:pPr>
+      <w:r>
+        <w:t xml:space="preserve">A lot of other papers looking at teamwork and other more </w:t>
+      </w:r>
+      <w:r>
+        <w:t>probability-based</w:t>
+      </w:r>
+      <w:r>
+        <w:t xml:space="preserve"> research </w:t>
+      </w:r>
+      <w:proofErr w:type="gramStart"/>
+      <w:r>
+        <w:t>were</w:t>
+      </w:r>
+      <w:proofErr w:type="gramEnd"/>
+      <w:r>
+        <w:t xml:space="preserve"> unavailable to view due to paywall.</w:t>
       </w:r>
     </w:p>
     <w:p>
@@ -10042,11 +9605,11 @@
       </w:pPr>
       <w:proofErr w:type="spellStart"/>
       <w:r>
-        <w:t>ClickUp</w:t>
+        <w:t>Github</w:t>
       </w:r>
       <w:proofErr w:type="spellEnd"/>
       <w:r>
-        <w:t xml:space="preserve"> was used to manage the project as a task board</w:t>
+        <w:t xml:space="preserve"> – Used to store and track progress of project and was used due to previous experience and it being easy to integrate version control</w:t>
       </w:r>
     </w:p>
     <w:p>
@@ -10059,11 +9622,20 @@
       </w:pPr>
       <w:proofErr w:type="spellStart"/>
       <w:r>
-        <w:t>Github</w:t>
+        <w:t>ClickUp</w:t>
       </w:r>
       <w:proofErr w:type="spellEnd"/>
       <w:r>
-        <w:t xml:space="preserve"> was used to store, track and manage all the progress of the project</w:t>
+        <w:t xml:space="preserve"> </w:t>
+      </w:r>
+      <w:r>
+        <w:t xml:space="preserve">- </w:t>
+      </w:r>
+      <w:r>
+        <w:t>was used to manage the project as a task board</w:t>
+      </w:r>
+      <w:r>
+        <w:t xml:space="preserve"> to manage and track task and was used compared to alternatives like Trello because it’s very good with many features for free</w:t>
       </w:r>
     </w:p>
     <w:p>
@@ -10080,7 +9652,28 @@
       </w:r>
       <w:proofErr w:type="spellEnd"/>
       <w:r>
-        <w:t xml:space="preserve"> Notebook used to test data and experiment visualization</w:t>
+        <w:t xml:space="preserve"> Notebook </w:t>
+      </w:r>
+      <w:r>
+        <w:t xml:space="preserve">- </w:t>
+      </w:r>
+      <w:r>
+        <w:t>used to test data</w:t>
+      </w:r>
+      <w:r>
+        <w:t>, manipulate data,</w:t>
+      </w:r>
+      <w:r>
+        <w:t xml:space="preserve"> and experiment visualization</w:t>
+      </w:r>
+      <w:r>
+        <w:t>. Was used due to previous experience hence no time needed to familiarize myself with it and because it is simple to use.</w:t>
+      </w:r>
+      <w:r>
+        <w:t xml:space="preserve"> Pandas and </w:t>
+      </w:r>
+      <w:r>
+        <w:t>NumPy</w:t>
       </w:r>
     </w:p>
     <w:p>
@@ -10097,7 +9690,22 @@
       </w:r>
       <w:proofErr w:type="spellEnd"/>
       <w:r>
-        <w:t xml:space="preserve"> briefly used to try and scrape data</w:t>
+        <w:t xml:space="preserve"> </w:t>
+      </w:r>
+      <w:r>
+        <w:t>-</w:t>
+      </w:r>
+      <w:r>
+        <w:t xml:space="preserve"> used </w:t>
+      </w:r>
+      <w:r>
+        <w:t xml:space="preserve">at start of project </w:t>
+      </w:r>
+      <w:r>
+        <w:t>to try and scrape data</w:t>
+      </w:r>
+      <w:r>
+        <w:t xml:space="preserve"> and was the best free tool there was for scraping but unfortunately was decided to come back to due to difficulties.</w:t>
       </w:r>
     </w:p>
     <w:p>
@@ -10109,7 +9717,27 @@
         </w:numPr>
       </w:pPr>
       <w:r>
-        <w:t>D3 in python to create interactive visualizations</w:t>
+        <w:t>D3</w:t>
+      </w:r>
+      <w:r>
+        <w:t xml:space="preserve">JS </w:t>
+      </w:r>
+      <w:r>
+        <w:t>- used</w:t>
+      </w:r>
+      <w:r>
+        <w:t xml:space="preserve"> to create visualisations and was decided to use </w:t>
+      </w:r>
+      <w:proofErr w:type="gramStart"/>
+      <w:r>
+        <w:t>over using</w:t>
+      </w:r>
+      <w:proofErr w:type="gramEnd"/>
+      <w:r>
+        <w:t xml:space="preserve"> python libraries and Tableau as it allowed for greater flexibility and interactivity. </w:t>
+      </w:r>
+      <w:r>
+        <w:t>Also, as it’s a library of JavaScript it makes making a webpage easier to integrate, code, and implement.</w:t>
       </w:r>
     </w:p>
     <w:p>
@@ -10121,26 +9749,28 @@
         </w:numPr>
       </w:pPr>
       <w:r>
-        <w:t xml:space="preserve">Python to create web application </w:t>
-      </w:r>
-    </w:p>
-    <w:p>
-      <w:pPr>
-        <w:pStyle w:val="ListParagraph"/>
-        <w:numPr>
-          <w:ilvl w:val="0"/>
-          <w:numId w:val="5"/>
-        </w:numPr>
-        <w:sectPr>
-          <w:pgSz w:w="11910" w:h="16840"/>
-          <w:pgMar w:top="1418" w:right="1338" w:bottom="278" w:left="1338" w:header="697" w:footer="0" w:gutter="0"/>
-          <w:cols w:space="720"/>
-        </w:sectPr>
-      </w:pPr>
-      <w:r>
-        <w:t>HTML/CSS to format the front end</w:t>
-      </w:r>
-    </w:p>
+        <w:t xml:space="preserve">HTML/CSS – will be used for styling and designing the front end of the webpage and it’s the best to use as the backend is written using </w:t>
+      </w:r>
+      <w:r>
+        <w:t>JavaScript</w:t>
+      </w:r>
+      <w:r>
+        <w:t>.</w:t>
+      </w:r>
+    </w:p>
+    <w:p/>
+    <w:p/>
+    <w:p/>
+    <w:p/>
+    <w:p/>
+    <w:p/>
+    <w:p/>
+    <w:p/>
+    <w:p/>
+    <w:p/>
+    <w:p/>
+    <w:p/>
+    <w:p/>
     <w:p>
       <w:pPr>
         <w:pStyle w:val="Heading2"/>
@@ -11473,6 +11103,7 @@
         </w:rPr>
         <w:t xml:space="preserve"> </w:t>
       </w:r>
+      <w:proofErr w:type="gramStart"/>
       <w:r>
         <w:rPr>
           <w:color w:val="1F4E79"/>
@@ -11492,6 +11123,7 @@
         </w:rPr>
         <w:t>research</w:t>
       </w:r>
+      <w:proofErr w:type="gramEnd"/>
       <w:r>
         <w:rPr>
           <w:color w:val="1F4E79"/>
@@ -12717,7 +12349,21 @@
         <w:rPr>
           <w:color w:val="1F4E79"/>
         </w:rPr>
-        <w:t>The idea for implementation is to describe how the design has actually turned out.</w:t>
+        <w:t xml:space="preserve">The idea for implementation is to describe how the design has </w:t>
+      </w:r>
+      <w:proofErr w:type="gramStart"/>
+      <w:r>
+        <w:rPr>
+          <w:color w:val="1F4E79"/>
+        </w:rPr>
+        <w:t>actually turned</w:t>
+      </w:r>
+      <w:proofErr w:type="gramEnd"/>
+      <w:r>
+        <w:rPr>
+          <w:color w:val="1F4E79"/>
+        </w:rPr>
+        <w:t xml:space="preserve"> out.</w:t>
       </w:r>
     </w:p>
     <w:p>
@@ -14990,7 +14636,21 @@
         <w:rPr>
           <w:color w:val="1F4E79"/>
         </w:rPr>
-        <w:t>discoveries. There are some particular subsections that must appear in your conclusion.</w:t>
+        <w:t xml:space="preserve">discoveries. There are some </w:t>
+      </w:r>
+      <w:proofErr w:type="gramStart"/>
+      <w:r>
+        <w:rPr>
+          <w:color w:val="1F4E79"/>
+        </w:rPr>
+        <w:t>particular subsections</w:t>
+      </w:r>
+      <w:proofErr w:type="gramEnd"/>
+      <w:r>
+        <w:rPr>
+          <w:color w:val="1F4E79"/>
+        </w:rPr>
+        <w:t xml:space="preserve"> that must appear in your conclusion.</w:t>
       </w:r>
     </w:p>
     <w:p>
@@ -15226,6 +14886,7 @@
         </w:rPr>
         <w:t xml:space="preserve"> </w:t>
       </w:r>
+      <w:proofErr w:type="gramStart"/>
       <w:r>
         <w:rPr>
           <w:color w:val="1F4E79"/>
@@ -15245,6 +14906,7 @@
         </w:rPr>
         <w:t>things</w:t>
       </w:r>
+      <w:proofErr w:type="gramEnd"/>
       <w:r>
         <w:rPr>
           <w:color w:val="1F4E79"/>
@@ -16565,7 +16227,7 @@
         </w:rPr>
         <w:t xml:space="preserve">have come up during the investigation and related work sections. Your referencing must use the IEEE referencing style </w:t>
       </w:r>
-      <w:hyperlink r:id="rId9">
+      <w:hyperlink r:id="rId10">
         <w:r>
           <w:rPr>
             <w:color w:val="1F4E79"/>
@@ -17040,7 +16702,20 @@
         <w:t>[2]</w:t>
       </w:r>
       <w:r>
+        <w:t xml:space="preserve"> </w:t>
+      </w:r>
+      <w:r>
         <w:tab/>
+        <w:t xml:space="preserve">Paper on </w:t>
+      </w:r>
+      <w:r>
+        <w:t>Logic Mining in League of Legends</w:t>
+      </w:r>
+      <w:r>
+        <w:tab/>
+      </w:r>
+      <w:r>
+        <w:t>http://pertanika2.upm.edu.my/resources/files/Pertanika%20PAPERS/JST%20Vol.%2028%20(1)%20Jan.%202020/12%20JST-1649-2019.pdf</w:t>
       </w:r>
     </w:p>
     <w:p>
@@ -17063,11 +16738,16 @@
         </w:sectPr>
       </w:pPr>
       <w:r>
-        <w:t xml:space="preserve">[3]  </w:t>
+        <w:t>[3</w:t>
+      </w:r>
+      <w:proofErr w:type="gramStart"/>
+      <w:r>
+        <w:t xml:space="preserve">]  </w:t>
       </w:r>
       <w:r>
         <w:tab/>
       </w:r>
+      <w:proofErr w:type="gramEnd"/>
     </w:p>
     <w:p>
       <w:pPr>
@@ -18010,7 +17690,23 @@
           <w:b/>
           <w:color w:val="1F4E79"/>
         </w:rPr>
-        <w:t>use GitHub or something similar to do this.</w:t>
+        <w:t xml:space="preserve">use GitHub or something </w:t>
+      </w:r>
+      <w:proofErr w:type="gramStart"/>
+      <w:r>
+        <w:rPr>
+          <w:b/>
+          <w:color w:val="1F4E79"/>
+        </w:rPr>
+        <w:t>similar to</w:t>
+      </w:r>
+      <w:proofErr w:type="gramEnd"/>
+      <w:r>
+        <w:rPr>
+          <w:b/>
+          <w:color w:val="1F4E79"/>
+        </w:rPr>
+        <w:t xml:space="preserve"> do this.</w:t>
       </w:r>
     </w:p>
     <w:p>
@@ -18205,6 +17901,16 @@
     </w:p>
   </w:endnote>
 </w:endnotes>
+</file>
+
+<file path=word/footer1.xml><?xml version="1.0" encoding="utf-8"?>
+<w:ftr xmlns:wpc="http://schemas.microsoft.com/office/word/2010/wordprocessingCanvas" xmlns:cx="http://schemas.microsoft.com/office/drawing/2014/chartex" xmlns:cx1="http://schemas.microsoft.com/office/drawing/2015/9/8/chartex" xmlns:cx2="http://schemas.microsoft.com/office/drawing/2015/10/21/chartex" xmlns:cx3="http://schemas.microsoft.com/office/drawing/2016/5/9/chartex" xmlns:cx4="http://schemas.microsoft.com/office/drawing/2016/5/10/chartex" xmlns:cx5="http://schemas.microsoft.com/office/drawing/2016/5/11/chartex" xmlns:cx6="http://schemas.microsoft.com/office/drawing/2016/5/12/chartex" xmlns:cx7="http://schemas.microsoft.com/office/drawing/2016/5/13/chartex" xmlns:cx8="http://schemas.microsoft.com/office/drawing/2016/5/14/chartex" xmlns:mc="http://schemas.openxmlformats.org/markup-compatibility/2006" xmlns:aink="http://schemas.microsoft.com/office/drawing/2016/ink" xmlns:am3d="http://schemas.microsoft.com/office/drawing/2017/model3d" xmlns:o="urn:schemas-microsoft-com:office:office" xmlns:oel="http://schemas.microsoft.com/office/2019/extlst" xmlns:r="http://schemas.openxmlformats.org/officeDocument/2006/relationships" xmlns:m="http://schemas.openxmlformats.org/officeDocument/2006/math" xmlns:v="urn:schemas-microsoft-com:vml" xmlns:wp14="http://schemas.microsoft.com/office/word/2010/wordprocessingDrawing" xmlns:wp="http://schemas.openxmlformats.org/drawingml/2006/wordprocessingDrawing" xmlns:w10="urn:schemas-microsoft-com:office:word" xmlns:w="http://schemas.openxmlformats.org/wordprocessingml/2006/main" xmlns:w14="http://schemas.microsoft.com/office/word/2010/wordml" xmlns:w15="http://schemas.microsoft.com/office/word/2012/wordml" xmlns:w16cex="http://schemas.microsoft.com/office/word/2018/wordml/cex" xmlns:w16cid="http://schemas.microsoft.com/office/word/2016/wordml/cid" xmlns:w16="http://schemas.microsoft.com/office/word/2018/wordml" xmlns:w16sdtdh="http://schemas.microsoft.com/office/word/2020/wordml/sdtdatahash" xmlns:w16se="http://schemas.microsoft.com/office/word/2015/wordml/symex" xmlns:wpg="http://schemas.microsoft.com/office/word/2010/wordprocessingGroup" xmlns:wpi="http://schemas.microsoft.com/office/word/2010/wordprocessingInk" xmlns:wne="http://schemas.microsoft.com/office/word/2006/wordml" xmlns:wps="http://schemas.microsoft.com/office/word/2010/wordprocessingShape" mc:Ignorable="w14 w15 w16se w16cid w16 w16cex w16sdtdh wp14">
+  <w:p>
+    <w:pPr>
+      <w:pStyle w:val="Footer"/>
+    </w:pPr>
+  </w:p>
+</w:ftr>
 </file>
 
 <file path=word/footnotes.xml><?xml version="1.0" encoding="utf-8"?>
@@ -19958,6 +19664,54 @@
     <w:uiPriority w:val="1"/>
     <w:qFormat/>
   </w:style>
+  <w:style w:type="paragraph" w:styleId="Header">
+    <w:name w:val="header"/>
+    <w:basedOn w:val="Normal"/>
+    <w:link w:val="HeaderChar"/>
+    <w:uiPriority w:val="99"/>
+    <w:unhideWhenUsed/>
+    <w:rsid w:val="00F504B5"/>
+    <w:pPr>
+      <w:tabs>
+        <w:tab w:val="center" w:pos="4513"/>
+        <w:tab w:val="right" w:pos="9026"/>
+      </w:tabs>
+    </w:pPr>
+  </w:style>
+  <w:style w:type="character" w:customStyle="1" w:styleId="HeaderChar">
+    <w:name w:val="Header Char"/>
+    <w:basedOn w:val="DefaultParagraphFont"/>
+    <w:link w:val="Header"/>
+    <w:uiPriority w:val="99"/>
+    <w:rsid w:val="00F504B5"/>
+    <w:rPr>
+      <w:rFonts w:ascii="Calibri" w:eastAsia="Calibri" w:hAnsi="Calibri" w:cs="Calibri"/>
+    </w:rPr>
+  </w:style>
+  <w:style w:type="paragraph" w:styleId="Footer">
+    <w:name w:val="footer"/>
+    <w:basedOn w:val="Normal"/>
+    <w:link w:val="FooterChar"/>
+    <w:uiPriority w:val="99"/>
+    <w:unhideWhenUsed/>
+    <w:rsid w:val="00F504B5"/>
+    <w:pPr>
+      <w:tabs>
+        <w:tab w:val="center" w:pos="4513"/>
+        <w:tab w:val="right" w:pos="9026"/>
+      </w:tabs>
+    </w:pPr>
+  </w:style>
+  <w:style w:type="character" w:customStyle="1" w:styleId="FooterChar">
+    <w:name w:val="Footer Char"/>
+    <w:basedOn w:val="DefaultParagraphFont"/>
+    <w:link w:val="Footer"/>
+    <w:uiPriority w:val="99"/>
+    <w:rsid w:val="00F504B5"/>
+    <w:rPr>
+      <w:rFonts w:ascii="Calibri" w:eastAsia="Calibri" w:hAnsi="Calibri" w:cs="Calibri"/>
+    </w:rPr>
+  </w:style>
 </w:styles>
 </file>
 

</xml_diff>

<commit_message>
Draft for section 3
</commit_message>
<xml_diff>
--- a/Report.docx
+++ b/Report.docx
@@ -9095,11 +9095,9 @@
       <w:r>
         <w:t xml:space="preserve"> research </w:t>
       </w:r>
-      <w:proofErr w:type="gramStart"/>
-      <w:r>
-        <w:t>were</w:t>
-      </w:r>
-      <w:proofErr w:type="gramEnd"/>
+      <w:r>
+        <w:t>was</w:t>
+      </w:r>
       <w:r>
         <w:t xml:space="preserve"> unavailable to view due to paywall.</w:t>
       </w:r>
@@ -9728,11 +9726,9 @@
       <w:r>
         <w:t xml:space="preserve"> to create visualisations and was decided to use </w:t>
       </w:r>
-      <w:proofErr w:type="gramStart"/>
-      <w:r>
-        <w:t>over using</w:t>
-      </w:r>
-      <w:proofErr w:type="gramEnd"/>
+      <w:r>
+        <w:t>rather than</w:t>
+      </w:r>
       <w:r>
         <w:t xml:space="preserve"> python libraries and Tableau as it allowed for greater flexibility and interactivity. </w:t>
       </w:r>
@@ -11103,7 +11099,6 @@
         </w:rPr>
         <w:t xml:space="preserve"> </w:t>
       </w:r>
-      <w:proofErr w:type="gramStart"/>
       <w:r>
         <w:rPr>
           <w:color w:val="1F4E79"/>
@@ -11123,7 +11118,6 @@
         </w:rPr>
         <w:t>research</w:t>
       </w:r>
-      <w:proofErr w:type="gramEnd"/>
       <w:r>
         <w:rPr>
           <w:color w:val="1F4E79"/>
@@ -11165,7 +11159,43 @@
         <w:rPr>
           <w:color w:val="000000" w:themeColor="text1"/>
         </w:rPr>
-        <w:t>Gathered the data from Kaggle dataset which was then cleaned of any unnecessary data and data from any other regions than the 3 this project focuses on.</w:t>
+        <w:t>Source</w:t>
+      </w:r>
+      <w:r>
+        <w:rPr>
+          <w:color w:val="000000" w:themeColor="text1"/>
+        </w:rPr>
+        <w:t xml:space="preserve"> the data from Kaggle dataset</w:t>
+      </w:r>
+      <w:r>
+        <w:rPr>
+          <w:color w:val="000000" w:themeColor="text1"/>
+        </w:rPr>
+        <w:t xml:space="preserve"> [1]</w:t>
+      </w:r>
+      <w:r>
+        <w:rPr>
+          <w:color w:val="000000" w:themeColor="text1"/>
+        </w:rPr>
+        <w:t xml:space="preserve"> which was then cleaned </w:t>
+      </w:r>
+      <w:r>
+        <w:rPr>
+          <w:color w:val="000000" w:themeColor="text1"/>
+        </w:rPr>
+        <w:t>in excel by getting rid of unnecessary columns of data (including picks, bans …’to list’) where then the data was narrowed down to focus on 3 of the main regions (</w:t>
+      </w:r>
+      <w:r>
+        <w:rPr>
+          <w:color w:val="FF0000"/>
+        </w:rPr>
+        <w:t>list</w:t>
+      </w:r>
+      <w:r>
+        <w:rPr>
+          <w:color w:val="000000" w:themeColor="text1"/>
+        </w:rPr>
+        <w:t>).</w:t>
       </w:r>
     </w:p>
     <w:p>
@@ -11182,7 +11212,43 @@
         <w:rPr>
           <w:color w:val="000000" w:themeColor="text1"/>
         </w:rPr>
-        <w:t xml:space="preserve">Tried to scrape more data from sites like: “to list” using </w:t>
+        <w:t>Tried to scrape more data from sites like: “</w:t>
+      </w:r>
+      <w:r>
+        <w:rPr>
+          <w:color w:val="FF0000"/>
+        </w:rPr>
+        <w:t>to list</w:t>
+      </w:r>
+      <w:r>
+        <w:rPr>
+          <w:color w:val="000000" w:themeColor="text1"/>
+        </w:rPr>
+        <w:t xml:space="preserve">” </w:t>
+      </w:r>
+      <w:r>
+        <w:rPr>
+          <w:color w:val="000000" w:themeColor="text1"/>
+        </w:rPr>
+        <w:t xml:space="preserve">and decided to </w:t>
+      </w:r>
+      <w:r>
+        <w:rPr>
+          <w:color w:val="000000" w:themeColor="text1"/>
+        </w:rPr>
+        <w:t>us</w:t>
+      </w:r>
+      <w:r>
+        <w:rPr>
+          <w:color w:val="000000" w:themeColor="text1"/>
+        </w:rPr>
+        <w:t>e</w:t>
+      </w:r>
+      <w:r>
+        <w:rPr>
+          <w:color w:val="000000" w:themeColor="text1"/>
+        </w:rPr>
+        <w:t xml:space="preserve"> </w:t>
       </w:r>
       <w:proofErr w:type="spellStart"/>
       <w:r>
@@ -11196,13 +11262,61 @@
         <w:rPr>
           <w:color w:val="000000" w:themeColor="text1"/>
         </w:rPr>
-        <w:t xml:space="preserve"> but was met with difficulties and hence decided to come back to it later</w:t>
+        <w:t xml:space="preserve"> but was met with difficulties</w:t>
       </w:r>
       <w:r>
         <w:rPr>
           <w:color w:val="000000" w:themeColor="text1"/>
         </w:rPr>
-        <w:t xml:space="preserve"> due to time limitations. However, to gather data from the most recent years would be much easier due to it being much accessible.</w:t>
+        <w:t xml:space="preserve"> like the difficulty to select the data as you had to navigate through many pages. Also, the tool was weak in the sense as it was the free version trying to scrape larges amount of data causes it to crash.</w:t>
+      </w:r>
+      <w:r>
+        <w:rPr>
+          <w:color w:val="000000" w:themeColor="text1"/>
+        </w:rPr>
+        <w:t xml:space="preserve"> </w:t>
+      </w:r>
+      <w:r>
+        <w:rPr>
+          <w:color w:val="000000" w:themeColor="text1"/>
+        </w:rPr>
+        <w:t>H</w:t>
+      </w:r>
+      <w:r>
+        <w:rPr>
+          <w:color w:val="000000" w:themeColor="text1"/>
+        </w:rPr>
+        <w:t>ence</w:t>
+      </w:r>
+      <w:r>
+        <w:rPr>
+          <w:color w:val="000000" w:themeColor="text1"/>
+        </w:rPr>
+        <w:t xml:space="preserve"> the decision was made</w:t>
+      </w:r>
+      <w:r>
+        <w:rPr>
+          <w:color w:val="000000" w:themeColor="text1"/>
+        </w:rPr>
+        <w:t xml:space="preserve"> to come back to it later</w:t>
+      </w:r>
+      <w:r>
+        <w:rPr>
+          <w:color w:val="000000" w:themeColor="text1"/>
+        </w:rPr>
+        <w:t xml:space="preserve"> </w:t>
+      </w:r>
+      <w:r>
+        <w:rPr>
+          <w:color w:val="000000" w:themeColor="text1"/>
+        </w:rPr>
+        <w:t xml:space="preserve">once there was a working prototype </w:t>
+      </w:r>
+      <w:r>
+        <w:rPr>
+          <w:color w:val="000000" w:themeColor="text1"/>
+        </w:rPr>
+        <w:t>due to time limitations. However, to gather data from the most recent years would be much easier due to it being much accessible.</w:t>
       </w:r>
     </w:p>
     <w:p>
@@ -11219,7 +11333,7 @@
         <w:rPr>
           <w:color w:val="000000" w:themeColor="text1"/>
         </w:rPr>
-        <w:t xml:space="preserve">Tried to make basic visualizations in </w:t>
+        <w:t xml:space="preserve">Next the data had to be manipulated to create basic visualisations and this was done using Python done within </w:t>
       </w:r>
       <w:proofErr w:type="spellStart"/>
       <w:r>
@@ -11233,37 +11347,25 @@
         <w:rPr>
           <w:color w:val="000000" w:themeColor="text1"/>
         </w:rPr>
-        <w:t xml:space="preserve"> Notebook to see the shape of the data but faced a difficulty in </w:t>
+        <w:t xml:space="preserve"> Notebook</w:t>
       </w:r>
       <w:r>
         <w:rPr>
           <w:color w:val="000000" w:themeColor="text1"/>
         </w:rPr>
-        <w:t>what was assumed to be simple. Due to</w:t>
+        <w:t>. This was</w:t>
       </w:r>
       <w:r>
         <w:rPr>
           <w:color w:val="000000" w:themeColor="text1"/>
         </w:rPr>
-        <w:t xml:space="preserve"> the arrays of data </w:t>
+        <w:t xml:space="preserve"> due to it having many useful libraries that would help </w:t>
       </w:r>
       <w:r>
         <w:rPr>
           <w:color w:val="000000" w:themeColor="text1"/>
         </w:rPr>
-        <w:t xml:space="preserve">being </w:t>
-      </w:r>
-      <w:r>
-        <w:rPr>
-          <w:color w:val="000000" w:themeColor="text1"/>
-        </w:rPr>
-        <w:t>of different sizes</w:t>
-      </w:r>
-      <w:r>
-        <w:rPr>
-          <w:color w:val="000000" w:themeColor="text1"/>
-        </w:rPr>
-        <w:t xml:space="preserve"> it proved challenging to work with and took a while to find a solution.</w:t>
+        <w:t xml:space="preserve">perform the calculations and transformations in the easiest manner in both the learning and implementing stages. </w:t>
       </w:r>
     </w:p>
     <w:p>
@@ -11277,7 +11379,54 @@
         <w:ind w:right="114"/>
       </w:pPr>
       <w:r>
-        <w:t>Make basic visualization to see the shape of the data</w:t>
+        <w:rPr>
+          <w:color w:val="000000" w:themeColor="text1"/>
+        </w:rPr>
+        <w:t xml:space="preserve">The idea was to get averages of the gold differences of games by a team within a certain region and year. First, pandas was used to create a data frame using the csv file of the cleaned data and the first problem faced was due to the formatting of the data. By simply creating a data frame the data type of the arrays </w:t>
+      </w:r>
+      <w:r>
+        <w:rPr>
+          <w:color w:val="000000" w:themeColor="text1"/>
+        </w:rPr>
+        <w:t>was</w:t>
+      </w:r>
+      <w:r>
+        <w:rPr>
+          <w:color w:val="000000" w:themeColor="text1"/>
+        </w:rPr>
+        <w:t xml:space="preserve"> read as an array of tuples where due to its immutability operations couldn’t be performed. The solution to this was to use a parameter when reading the csv file called </w:t>
+      </w:r>
+      <w:r>
+        <w:rPr>
+          <w:color w:val="000000" w:themeColor="text1"/>
+        </w:rPr>
+        <w:t>‘converters</w:t>
+      </w:r>
+      <w:r>
+        <w:rPr>
+          <w:color w:val="000000" w:themeColor="text1"/>
+        </w:rPr>
+        <w:t>’ and setting it to ‘</w:t>
+      </w:r>
+      <w:proofErr w:type="spellStart"/>
+      <w:r>
+        <w:rPr>
+          <w:color w:val="000000" w:themeColor="text1"/>
+        </w:rPr>
+        <w:t>pd.eval</w:t>
+      </w:r>
+      <w:proofErr w:type="spellEnd"/>
+      <w:r>
+        <w:rPr>
+          <w:color w:val="000000" w:themeColor="text1"/>
+        </w:rPr>
+        <w:t xml:space="preserve">’ which allows for the data to be </w:t>
+      </w:r>
+      <w:r>
+        <w:rPr>
+          <w:color w:val="000000" w:themeColor="text1"/>
+        </w:rPr>
+        <w:t>formatted so that arithmetic operations can be used.</w:t>
       </w:r>
     </w:p>
     <w:p>
@@ -11291,7 +11440,91 @@
         <w:ind w:right="114"/>
       </w:pPr>
       <w:r>
-        <w:t>Experiment with different styles to see which method of visualization best tells the story I’m trying to tell.</w:t>
+        <w:rPr>
+          <w:color w:val="000000" w:themeColor="text1"/>
+        </w:rPr>
+        <w:t xml:space="preserve">Next, it was followed by another problem which was that to get an element wise average of the game didn’t initially work as the arrays of games were of different lengths as not all games have the same time length. To tackle this the arrays of the data was converted to a </w:t>
+      </w:r>
+      <w:r>
+        <w:rPr>
+          <w:color w:val="000000" w:themeColor="text1"/>
+        </w:rPr>
+        <w:t>NumPy</w:t>
+      </w:r>
+      <w:r>
+        <w:rPr>
+          <w:color w:val="000000" w:themeColor="text1"/>
+        </w:rPr>
+        <w:t xml:space="preserve"> array of type object which would allow for the flexibility needed to work with different sized arrays. Then the arrays were made to be of equal lengths by filling ‘Nans’ into shorter length arrays. Then by using a tool called ‘</w:t>
+      </w:r>
+      <w:proofErr w:type="spellStart"/>
+      <w:r>
+        <w:rPr>
+          <w:color w:val="000000" w:themeColor="text1"/>
+        </w:rPr>
+        <w:t>zip_longest</w:t>
+      </w:r>
+      <w:proofErr w:type="spellEnd"/>
+      <w:r>
+        <w:rPr>
+          <w:color w:val="000000" w:themeColor="text1"/>
+        </w:rPr>
+        <w:t>’ the arrays were transformed so that each new array represented each unique minute from the games rather than being arrays of individual games. Then by using the ‘</w:t>
+      </w:r>
+      <w:proofErr w:type="spellStart"/>
+      <w:r>
+        <w:rPr>
+          <w:color w:val="000000" w:themeColor="text1"/>
+        </w:rPr>
+        <w:t>nanmean</w:t>
+      </w:r>
+      <w:proofErr w:type="spellEnd"/>
+      <w:r>
+        <w:rPr>
+          <w:color w:val="000000" w:themeColor="text1"/>
+        </w:rPr>
+        <w:t>’ function the goal of getting an element wise average of games was achieved.</w:t>
+      </w:r>
+    </w:p>
+    <w:p>
+      <w:pPr>
+        <w:pStyle w:val="BodyText"/>
+        <w:numPr>
+          <w:ilvl w:val="0"/>
+          <w:numId w:val="5"/>
+        </w:numPr>
+        <w:spacing w:before="22" w:line="259" w:lineRule="auto"/>
+        <w:ind w:right="114"/>
+      </w:pPr>
+      <w:r>
+        <w:t xml:space="preserve">Now that it was possible to get an element wise average this could be then </w:t>
+      </w:r>
+      <w:r>
+        <w:lastRenderedPageBreak/>
+        <w:t>implemented on a few more teams so that then some basic visualisations could be made. Then using the matplotlib library a basic line chart visualisation was made to see the shape of the data and i</w:t>
+      </w:r>
+      <w:r>
+        <w:t>t was then compared to a bar chart race. This comparison was made to see how a more interactive visualisation would represent the results of the data. Although the code was running it did face a few bugs and so could not accurately visualise the data to the full extent.</w:t>
+      </w:r>
+    </w:p>
+    <w:p>
+      <w:pPr>
+        <w:pStyle w:val="BodyText"/>
+        <w:numPr>
+          <w:ilvl w:val="0"/>
+          <w:numId w:val="5"/>
+        </w:numPr>
+        <w:spacing w:before="22" w:line="259" w:lineRule="auto"/>
+        <w:ind w:right="114"/>
+      </w:pPr>
+      <w:r>
+        <w:t xml:space="preserve">It was then decided to use d3js as the method of visualisation after researching </w:t>
+      </w:r>
+      <w:r>
+        <w:t xml:space="preserve">alternatives like Tableau. </w:t>
+      </w:r>
+      <w:r>
+        <w:t xml:space="preserve"> </w:t>
       </w:r>
     </w:p>
     <w:p>
@@ -12349,21 +12582,7 @@
         <w:rPr>
           <w:color w:val="1F4E79"/>
         </w:rPr>
-        <w:t xml:space="preserve">The idea for implementation is to describe how the design has </w:t>
-      </w:r>
-      <w:proofErr w:type="gramStart"/>
-      <w:r>
-        <w:rPr>
-          <w:color w:val="1F4E79"/>
-        </w:rPr>
-        <w:t>actually turned</w:t>
-      </w:r>
-      <w:proofErr w:type="gramEnd"/>
-      <w:r>
-        <w:rPr>
-          <w:color w:val="1F4E79"/>
-        </w:rPr>
-        <w:t xml:space="preserve"> out.</w:t>
+        <w:t>The idea for implementation is to describe how the design has actually turned out.</w:t>
       </w:r>
     </w:p>
     <w:p>
@@ -14636,21 +14855,7 @@
         <w:rPr>
           <w:color w:val="1F4E79"/>
         </w:rPr>
-        <w:t xml:space="preserve">discoveries. There are some </w:t>
-      </w:r>
-      <w:proofErr w:type="gramStart"/>
-      <w:r>
-        <w:rPr>
-          <w:color w:val="1F4E79"/>
-        </w:rPr>
-        <w:t>particular subsections</w:t>
-      </w:r>
-      <w:proofErr w:type="gramEnd"/>
-      <w:r>
-        <w:rPr>
-          <w:color w:val="1F4E79"/>
-        </w:rPr>
-        <w:t xml:space="preserve"> that must appear in your conclusion.</w:t>
+        <w:t>discoveries. There are some particular subsections that must appear in your conclusion.</w:t>
       </w:r>
     </w:p>
     <w:p>
@@ -14886,7 +15091,6 @@
         </w:rPr>
         <w:t xml:space="preserve"> </w:t>
       </w:r>
-      <w:proofErr w:type="gramStart"/>
       <w:r>
         <w:rPr>
           <w:color w:val="1F4E79"/>
@@ -14906,7 +15110,6 @@
         </w:rPr>
         <w:t>things</w:t>
       </w:r>
-      <w:proofErr w:type="gramEnd"/>
       <w:r>
         <w:rPr>
           <w:color w:val="1F4E79"/>
@@ -16738,16 +16941,11 @@
         </w:sectPr>
       </w:pPr>
       <w:r>
-        <w:t>[3</w:t>
-      </w:r>
-      <w:proofErr w:type="gramStart"/>
-      <w:r>
-        <w:t xml:space="preserve">]  </w:t>
+        <w:t xml:space="preserve">[3]  </w:t>
       </w:r>
       <w:r>
         <w:tab/>
       </w:r>
-      <w:proofErr w:type="gramEnd"/>
     </w:p>
     <w:p>
       <w:pPr>
@@ -17690,23 +17888,7 @@
           <w:b/>
           <w:color w:val="1F4E79"/>
         </w:rPr>
-        <w:t xml:space="preserve">use GitHub or something </w:t>
-      </w:r>
-      <w:proofErr w:type="gramStart"/>
-      <w:r>
-        <w:rPr>
-          <w:b/>
-          <w:color w:val="1F4E79"/>
-        </w:rPr>
-        <w:t>similar to</w:t>
-      </w:r>
-      <w:proofErr w:type="gramEnd"/>
-      <w:r>
-        <w:rPr>
-          <w:b/>
-          <w:color w:val="1F4E79"/>
-        </w:rPr>
-        <w:t xml:space="preserve"> do this.</w:t>
+        <w:t>use GitHub or something similar to do this.</w:t>
       </w:r>
     </w:p>
     <w:p>

</xml_diff>

<commit_message>
Changes to section 1,2, and 3
</commit_message>
<xml_diff>
--- a/Report.docx
+++ b/Report.docx
@@ -2735,6 +2735,7 @@
         </w:rPr>
         <w:t xml:space="preserve"> </w:t>
       </w:r>
+      <w:proofErr w:type="gramStart"/>
       <w:r>
         <w:rPr>
           <w:rFonts w:ascii="Calibri"/>
@@ -2742,6 +2743,7 @@
         </w:rPr>
         <w:t>required</w:t>
       </w:r>
+      <w:proofErr w:type="gramEnd"/>
     </w:p>
     <w:p>
       <w:pPr>
@@ -3676,12 +3678,14 @@
         </w:rPr>
         <w:t xml:space="preserve"> </w:t>
       </w:r>
+      <w:proofErr w:type="gramStart"/>
       <w:r>
         <w:rPr>
           <w:sz w:val="24"/>
         </w:rPr>
         <w:t>here</w:t>
       </w:r>
+      <w:proofErr w:type="gramEnd"/>
     </w:p>
     <w:p>
       <w:pPr>
@@ -5271,12 +5275,14 @@
         </w:rPr>
         <w:t xml:space="preserve"> </w:t>
       </w:r>
+      <w:proofErr w:type="gramStart"/>
       <w:r>
         <w:rPr>
           <w:spacing w:val="-2"/>
         </w:rPr>
         <w:t>Addressed</w:t>
       </w:r>
+      <w:proofErr w:type="gramEnd"/>
     </w:p>
     <w:p>
       <w:pPr>
@@ -6091,7 +6097,21 @@
         <w:t>in</w:t>
       </w:r>
       <w:r>
-        <w:t xml:space="preserve"> the eSports scene. </w:t>
+        <w:t xml:space="preserve"> the eSports scene.</w:t>
+      </w:r>
+      <w:r>
+        <w:t xml:space="preserve"> </w:t>
+      </w:r>
+      <w:proofErr w:type="gramStart"/>
+      <w:r>
+        <w:t>( join</w:t>
+      </w:r>
+      <w:proofErr w:type="gramEnd"/>
+      <w:r>
+        <w:t xml:space="preserve"> to first para make it not a separate aim but a reason for one of them and just use the first sentence).</w:t>
+      </w:r>
+      <w:r>
+        <w:t xml:space="preserve"> </w:t>
       </w:r>
     </w:p>
     <w:p>
@@ -6647,7 +6667,19 @@
         <w:rPr>
           <w:color w:val="000000" w:themeColor="text1"/>
         </w:rPr>
-        <w:t>The first objective would be to source the data</w:t>
+        <w:t xml:space="preserve">The first objective </w:t>
+      </w:r>
+      <w:r>
+        <w:rPr>
+          <w:color w:val="000000" w:themeColor="text1"/>
+        </w:rPr>
+        <w:t>is</w:t>
+      </w:r>
+      <w:r>
+        <w:rPr>
+          <w:color w:val="000000" w:themeColor="text1"/>
+        </w:rPr>
+        <w:t xml:space="preserve"> to source the data</w:t>
       </w:r>
       <w:r>
         <w:rPr>
@@ -7008,6 +7040,12 @@
         </w:rPr>
         <w:t>.</w:t>
       </w:r>
+      <w:r>
+        <w:rPr>
+          <w:color w:val="000000" w:themeColor="text1"/>
+        </w:rPr>
+        <w:t xml:space="preserve">   SHOULD BE AN OBJ</w:t>
+      </w:r>
     </w:p>
     <w:p>
       <w:pPr>
@@ -7021,6 +7059,7 @@
           <w:color w:val="000000" w:themeColor="text1"/>
         </w:rPr>
       </w:pPr>
+      <w:proofErr w:type="gramStart"/>
       <w:r>
         <w:rPr>
           <w:color w:val="000000" w:themeColor="text1"/>
@@ -7049,12 +7088,19 @@
         <w:rPr>
           <w:color w:val="000000" w:themeColor="text1"/>
         </w:rPr>
-        <w:t xml:space="preserve"> there will be a learning curve step where</w:t>
-      </w:r>
+        <w:t xml:space="preserve"> there</w:t>
+      </w:r>
+      <w:proofErr w:type="gramEnd"/>
       <w:r>
         <w:rPr>
           <w:color w:val="000000" w:themeColor="text1"/>
         </w:rPr>
+        <w:t xml:space="preserve"> will be a learning curve step where</w:t>
+      </w:r>
+      <w:r>
+        <w:rPr>
+          <w:color w:val="000000" w:themeColor="text1"/>
+        </w:rPr>
         <w:t>,</w:t>
       </w:r>
       <w:r>
@@ -7104,6 +7150,12 @@
           <w:color w:val="000000" w:themeColor="text1"/>
         </w:rPr>
         <w:t xml:space="preserve"> it to a satisfactory level.</w:t>
+      </w:r>
+      <w:r>
+        <w:rPr>
+          <w:color w:val="000000" w:themeColor="text1"/>
+        </w:rPr>
+        <w:t xml:space="preserve">  DELETE</w:t>
       </w:r>
     </w:p>
     <w:p>
@@ -7124,6 +7176,12 @@
         </w:rPr>
         <w:t>Then there would be a focus on the design and front end of the webpage, as it would allow for a better presentation of the visualisations.</w:t>
       </w:r>
+      <w:r>
+        <w:rPr>
+          <w:color w:val="000000" w:themeColor="text1"/>
+        </w:rPr>
+        <w:t xml:space="preserve"> DELETE BUT TALK ABOUT IN OBJ 3</w:t>
+      </w:r>
     </w:p>
     <w:p>
       <w:pPr>
@@ -7141,31 +7199,7 @@
         <w:rPr>
           <w:color w:val="000000" w:themeColor="text1"/>
         </w:rPr>
-        <w:t>Then</w:t>
-      </w:r>
-      <w:r>
-        <w:rPr>
-          <w:color w:val="000000" w:themeColor="text1"/>
-        </w:rPr>
-        <w:t>,</w:t>
-      </w:r>
-      <w:r>
-        <w:rPr>
-          <w:color w:val="000000" w:themeColor="text1"/>
-        </w:rPr>
-        <w:t xml:space="preserve"> based on the time constraints and when a finished prototype of the project is ready</w:t>
-      </w:r>
-      <w:r>
-        <w:rPr>
-          <w:color w:val="000000" w:themeColor="text1"/>
-        </w:rPr>
-        <w:t>,</w:t>
-      </w:r>
-      <w:r>
-        <w:rPr>
-          <w:color w:val="000000" w:themeColor="text1"/>
-        </w:rPr>
-        <w:t xml:space="preserve"> there would be the idea to scrap</w:t>
+        <w:t>Then, based on the time constraints and when a finished prototype of the project is ready, there would be the idea to scrap</w:t>
       </w:r>
       <w:r>
         <w:rPr>
@@ -7633,7 +7667,15 @@
         <w:t>A professional consideration is to ensure that the visualisations are correct and that there are no errors made during the manipulating stage</w:t>
       </w:r>
       <w:r>
-        <w:t xml:space="preserve"> to provide factual information. Another thing to consider is that there may be teams and players </w:t>
+        <w:t xml:space="preserve"> to provide </w:t>
+      </w:r>
+      <w:proofErr w:type="gramStart"/>
+      <w:r>
+        <w:t>factual information</w:t>
+      </w:r>
+      <w:proofErr w:type="gramEnd"/>
+      <w:r>
+        <w:t xml:space="preserve">. Another thing to consider is that there may be teams and players </w:t>
       </w:r>
       <w:r>
         <w:t>who</w:t>
@@ -8074,6 +8116,9 @@
         <w:pStyle w:val="BodyText"/>
         <w:spacing w:before="159" w:line="259" w:lineRule="auto"/>
         <w:ind w:left="100"/>
+        <w:rPr>
+          <w:color w:val="1F4E79"/>
+        </w:rPr>
       </w:pPr>
       <w:r>
         <w:rPr>
@@ -8288,6 +8333,299 @@
           <w:color w:val="1F4E79"/>
         </w:rPr>
         <w:t>the work undertaken in your project.</w:t>
+      </w:r>
+    </w:p>
+    <w:p>
+      <w:pPr>
+        <w:pStyle w:val="BodyText"/>
+        <w:spacing w:before="159" w:line="259" w:lineRule="auto"/>
+        <w:ind w:left="100"/>
+        <w:rPr>
+          <w:color w:val="1F4E79"/>
+        </w:rPr>
+      </w:pPr>
+    </w:p>
+    <w:p>
+      <w:pPr>
+        <w:pStyle w:val="BodyText"/>
+        <w:spacing w:before="159" w:line="259" w:lineRule="auto"/>
+        <w:ind w:left="100"/>
+        <w:rPr>
+          <w:color w:val="1F4E79"/>
+        </w:rPr>
+      </w:pPr>
+      <w:r>
+        <w:rPr>
+          <w:color w:val="1F4E79"/>
+        </w:rPr>
+        <w:t>What is it that makes this challenging?</w:t>
+      </w:r>
+    </w:p>
+    <w:p>
+      <w:pPr>
+        <w:pStyle w:val="BodyText"/>
+        <w:spacing w:before="159" w:line="259" w:lineRule="auto"/>
+        <w:ind w:left="100"/>
+        <w:rPr>
+          <w:color w:val="1F4E79"/>
+        </w:rPr>
+      </w:pPr>
+      <w:r>
+        <w:rPr>
+          <w:color w:val="1F4E79"/>
+        </w:rPr>
+        <w:t>New technology?</w:t>
+      </w:r>
+    </w:p>
+    <w:p>
+      <w:pPr>
+        <w:pStyle w:val="BodyText"/>
+        <w:spacing w:before="159" w:line="259" w:lineRule="auto"/>
+        <w:ind w:left="100"/>
+        <w:rPr>
+          <w:color w:val="1F4E79"/>
+        </w:rPr>
+      </w:pPr>
+      <w:r>
+        <w:rPr>
+          <w:color w:val="1F4E79"/>
+        </w:rPr>
+        <w:t>Bring it all together?</w:t>
+      </w:r>
+    </w:p>
+    <w:p>
+      <w:pPr>
+        <w:pStyle w:val="BodyText"/>
+        <w:spacing w:before="159" w:line="259" w:lineRule="auto"/>
+        <w:ind w:left="100"/>
+        <w:rPr>
+          <w:color w:val="1F4E79"/>
+        </w:rPr>
+      </w:pPr>
+      <w:r>
+        <w:rPr>
+          <w:color w:val="1F4E79"/>
+        </w:rPr>
+        <w:t xml:space="preserve">How </w:t>
+      </w:r>
+      <w:proofErr w:type="gramStart"/>
+      <w:r>
+        <w:rPr>
+          <w:color w:val="1F4E79"/>
+        </w:rPr>
+        <w:t>the project was</w:t>
+      </w:r>
+      <w:proofErr w:type="gramEnd"/>
+      <w:r>
+        <w:rPr>
+          <w:color w:val="1F4E79"/>
+        </w:rPr>
+        <w:t xml:space="preserve"> built up?</w:t>
+      </w:r>
+    </w:p>
+    <w:p>
+      <w:pPr>
+        <w:pStyle w:val="BodyText"/>
+        <w:spacing w:before="159" w:line="259" w:lineRule="auto"/>
+        <w:ind w:left="100"/>
+        <w:rPr>
+          <w:color w:val="1F4E79"/>
+        </w:rPr>
+      </w:pPr>
+      <w:r>
+        <w:rPr>
+          <w:color w:val="1F4E79"/>
+        </w:rPr>
+        <w:t>Which things are new and difficult?</w:t>
+      </w:r>
+    </w:p>
+    <w:p>
+      <w:pPr>
+        <w:pStyle w:val="BodyText"/>
+        <w:spacing w:before="159" w:line="259" w:lineRule="auto"/>
+        <w:ind w:left="100"/>
+        <w:rPr>
+          <w:color w:val="1F4E79"/>
+        </w:rPr>
+      </w:pPr>
+      <w:r>
+        <w:rPr>
+          <w:color w:val="1F4E79"/>
+        </w:rPr>
+        <w:t xml:space="preserve">Give reader the information they need to </w:t>
+      </w:r>
+      <w:proofErr w:type="spellStart"/>
+      <w:r>
+        <w:rPr>
+          <w:color w:val="1F4E79"/>
+        </w:rPr>
+        <w:t>undersantd</w:t>
+      </w:r>
+      <w:proofErr w:type="spellEnd"/>
+      <w:r>
+        <w:rPr>
+          <w:color w:val="1F4E79"/>
+        </w:rPr>
+        <w:t xml:space="preserve"> the </w:t>
+      </w:r>
+      <w:proofErr w:type="gramStart"/>
+      <w:r>
+        <w:rPr>
+          <w:color w:val="1F4E79"/>
+        </w:rPr>
+        <w:t>game</w:t>
+      </w:r>
+      <w:proofErr w:type="gramEnd"/>
+    </w:p>
+    <w:p>
+      <w:pPr>
+        <w:pStyle w:val="BodyText"/>
+        <w:spacing w:before="159" w:line="259" w:lineRule="auto"/>
+        <w:ind w:left="100"/>
+        <w:rPr>
+          <w:color w:val="1F4E79"/>
+        </w:rPr>
+      </w:pPr>
+      <w:r>
+        <w:rPr>
+          <w:color w:val="1F4E79"/>
+        </w:rPr>
+        <w:t>Relate to previous courses?</w:t>
+      </w:r>
+    </w:p>
+    <w:p>
+      <w:pPr>
+        <w:pStyle w:val="BodyText"/>
+        <w:spacing w:before="159" w:line="259" w:lineRule="auto"/>
+        <w:ind w:left="100"/>
+        <w:rPr>
+          <w:color w:val="1F4E79"/>
+        </w:rPr>
+      </w:pPr>
+      <w:r>
+        <w:rPr>
+          <w:color w:val="1F4E79"/>
+        </w:rPr>
+        <w:t xml:space="preserve">Why use used tech? widely used in </w:t>
+      </w:r>
+      <w:proofErr w:type="gramStart"/>
+      <w:r>
+        <w:rPr>
+          <w:color w:val="1F4E79"/>
+        </w:rPr>
+        <w:t>industry</w:t>
+      </w:r>
+      <w:proofErr w:type="gramEnd"/>
+    </w:p>
+    <w:p>
+      <w:pPr>
+        <w:pStyle w:val="BodyText"/>
+        <w:spacing w:before="159" w:line="259" w:lineRule="auto"/>
+        <w:ind w:left="100"/>
+        <w:rPr>
+          <w:color w:val="1F4E79"/>
+        </w:rPr>
+      </w:pPr>
+      <w:r>
+        <w:rPr>
+          <w:color w:val="1F4E79"/>
+        </w:rPr>
+        <w:t xml:space="preserve">Refer to lit and tech </w:t>
+      </w:r>
+      <w:proofErr w:type="gramStart"/>
+      <w:r>
+        <w:rPr>
+          <w:color w:val="1F4E79"/>
+        </w:rPr>
+        <w:t>section</w:t>
+      </w:r>
+      <w:proofErr w:type="gramEnd"/>
+    </w:p>
+    <w:p>
+      <w:pPr>
+        <w:pStyle w:val="BodyText"/>
+        <w:spacing w:before="159" w:line="259" w:lineRule="auto"/>
+        <w:ind w:left="100"/>
+        <w:rPr>
+          <w:color w:val="1F4E79"/>
+        </w:rPr>
+      </w:pPr>
+      <w:r>
+        <w:rPr>
+          <w:color w:val="1F4E79"/>
+        </w:rPr>
+        <w:t xml:space="preserve">Why am I interested it? Data </w:t>
+      </w:r>
+      <w:proofErr w:type="spellStart"/>
+      <w:r>
+        <w:rPr>
+          <w:color w:val="1F4E79"/>
+        </w:rPr>
+        <w:t>sciene</w:t>
+      </w:r>
+      <w:proofErr w:type="spellEnd"/>
+      <w:r>
+        <w:rPr>
+          <w:color w:val="1F4E79"/>
+        </w:rPr>
+        <w:t>, vis, technology</w:t>
+      </w:r>
+    </w:p>
+    <w:p>
+      <w:pPr>
+        <w:pStyle w:val="BodyText"/>
+        <w:spacing w:before="159" w:line="259" w:lineRule="auto"/>
+        <w:ind w:left="100"/>
+        <w:rPr>
+          <w:color w:val="1F4E79"/>
+        </w:rPr>
+      </w:pPr>
+      <w:r>
+        <w:rPr>
+          <w:color w:val="1F4E79"/>
+        </w:rPr>
+        <w:t>What are the obj in league of legends and why they matter?</w:t>
+      </w:r>
+    </w:p>
+    <w:p>
+      <w:pPr>
+        <w:pStyle w:val="BodyText"/>
+        <w:spacing w:before="159" w:line="259" w:lineRule="auto"/>
+        <w:ind w:left="100"/>
+      </w:pPr>
+      <w:r>
+        <w:rPr>
+          <w:color w:val="1F4E79"/>
+        </w:rPr>
+        <w:t xml:space="preserve">Talk about growth in </w:t>
+      </w:r>
+      <w:proofErr w:type="spellStart"/>
+      <w:r>
+        <w:rPr>
+          <w:color w:val="1F4E79"/>
+        </w:rPr>
+        <w:t>visualisation</w:t>
+      </w:r>
+      <w:proofErr w:type="spellEnd"/>
+      <w:r>
+        <w:rPr>
+          <w:color w:val="1F4E79"/>
+        </w:rPr>
+        <w:t xml:space="preserve">? Check </w:t>
+      </w:r>
+      <w:proofErr w:type="gramStart"/>
+      <w:r>
+        <w:rPr>
+          <w:color w:val="1F4E79"/>
+        </w:rPr>
+        <w:t>google</w:t>
+      </w:r>
+      <w:proofErr w:type="gramEnd"/>
+      <w:r>
+        <w:rPr>
+          <w:color w:val="1F4E79"/>
+        </w:rPr>
+        <w:t xml:space="preserve"> trends</w:t>
       </w:r>
     </w:p>
     <w:p>
@@ -9607,8 +9945,13 @@
       </w:r>
       <w:proofErr w:type="spellEnd"/>
       <w:r>
-        <w:t xml:space="preserve"> – Used to store and track progress of project and was used due to previous experience and it being easy to integrate version control</w:t>
-      </w:r>
+        <w:t xml:space="preserve"> – Used to store and track progress of project and was used due to previous experience and it being easy to integrate version </w:t>
+      </w:r>
+      <w:proofErr w:type="gramStart"/>
+      <w:r>
+        <w:t>control</w:t>
+      </w:r>
+      <w:proofErr w:type="gramEnd"/>
     </w:p>
     <w:p>
       <w:pPr>
@@ -9633,8 +9976,13 @@
         <w:t>was used to manage the project as a task board</w:t>
       </w:r>
       <w:r>
-        <w:t xml:space="preserve"> to manage and track task and was used compared to alternatives like Trello because it’s very good with many features for free</w:t>
-      </w:r>
+        <w:t xml:space="preserve"> to manage and track task and was used compared to alternatives like Trello because it’s very good with many features for </w:t>
+      </w:r>
+      <w:proofErr w:type="gramStart"/>
+      <w:r>
+        <w:t>free</w:t>
+      </w:r>
+      <w:proofErr w:type="gramEnd"/>
     </w:p>
     <w:p>
       <w:pPr>
@@ -11099,6 +11447,7 @@
         </w:rPr>
         <w:t xml:space="preserve"> </w:t>
       </w:r>
+      <w:proofErr w:type="gramStart"/>
       <w:r>
         <w:rPr>
           <w:color w:val="1F4E79"/>
@@ -11118,6 +11467,7 @@
         </w:rPr>
         <w:t>research</w:t>
       </w:r>
+      <w:proofErr w:type="gramEnd"/>
       <w:r>
         <w:rPr>
           <w:color w:val="1F4E79"/>
@@ -11382,18 +11732,32 @@
         <w:rPr>
           <w:color w:val="000000" w:themeColor="text1"/>
         </w:rPr>
-        <w:t xml:space="preserve">The idea was to get averages of the gold differences of games by a team within a certain region and year. First, pandas was used to create a data frame using the csv file of the cleaned data and the first problem faced was due to the formatting of the data. By simply creating a data frame the data type of the arrays </w:t>
-      </w:r>
+        <w:t xml:space="preserve">The idea was to get averages of the gold differences of games by a team within a certain region and year. First, pandas </w:t>
+      </w:r>
+      <w:proofErr w:type="gramStart"/>
       <w:r>
         <w:rPr>
           <w:color w:val="000000" w:themeColor="text1"/>
         </w:rPr>
         <w:t>was</w:t>
       </w:r>
+      <w:proofErr w:type="gramEnd"/>
       <w:r>
         <w:rPr>
           <w:color w:val="000000" w:themeColor="text1"/>
         </w:rPr>
+        <w:t xml:space="preserve"> used to create a data frame using the csv file of the cleaned data and the first problem faced was due to the formatting of the data. By simply creating a data frame the data type of the arrays </w:t>
+      </w:r>
+      <w:r>
+        <w:rPr>
+          <w:color w:val="000000" w:themeColor="text1"/>
+        </w:rPr>
+        <w:t>was</w:t>
+      </w:r>
+      <w:r>
+        <w:rPr>
+          <w:color w:val="000000" w:themeColor="text1"/>
+        </w:rPr>
         <w:t xml:space="preserve"> read as an array of tuples where due to its immutability operations couldn’t be performed. The solution to this was to use a parameter when reading the csv file called </w:t>
       </w:r>
       <w:r>
@@ -11409,6 +11773,7 @@
         <w:t>’ and setting it to ‘</w:t>
       </w:r>
       <w:proofErr w:type="spellStart"/>
+      <w:proofErr w:type="gramStart"/>
       <w:r>
         <w:rPr>
           <w:color w:val="000000" w:themeColor="text1"/>
@@ -11416,6 +11781,7 @@
         <w:t>pd.eval</w:t>
       </w:r>
       <w:proofErr w:type="spellEnd"/>
+      <w:proofErr w:type="gramEnd"/>
       <w:r>
         <w:rPr>
           <w:color w:val="000000" w:themeColor="text1"/>
@@ -12582,7 +12948,21 @@
         <w:rPr>
           <w:color w:val="1F4E79"/>
         </w:rPr>
-        <w:t>The idea for implementation is to describe how the design has actually turned out.</w:t>
+        <w:t xml:space="preserve">The idea for implementation is to describe how the design has </w:t>
+      </w:r>
+      <w:proofErr w:type="gramStart"/>
+      <w:r>
+        <w:rPr>
+          <w:color w:val="1F4E79"/>
+        </w:rPr>
+        <w:t>actually turned</w:t>
+      </w:r>
+      <w:proofErr w:type="gramEnd"/>
+      <w:r>
+        <w:rPr>
+          <w:color w:val="1F4E79"/>
+        </w:rPr>
+        <w:t xml:space="preserve"> out.</w:t>
       </w:r>
     </w:p>
     <w:p>
@@ -14855,7 +15235,21 @@
         <w:rPr>
           <w:color w:val="1F4E79"/>
         </w:rPr>
-        <w:t>discoveries. There are some particular subsections that must appear in your conclusion.</w:t>
+        <w:t xml:space="preserve">discoveries. There are some </w:t>
+      </w:r>
+      <w:proofErr w:type="gramStart"/>
+      <w:r>
+        <w:rPr>
+          <w:color w:val="1F4E79"/>
+        </w:rPr>
+        <w:t>particular subsections</w:t>
+      </w:r>
+      <w:proofErr w:type="gramEnd"/>
+      <w:r>
+        <w:rPr>
+          <w:color w:val="1F4E79"/>
+        </w:rPr>
+        <w:t xml:space="preserve"> that must appear in your conclusion.</w:t>
       </w:r>
     </w:p>
     <w:p>
@@ -15091,6 +15485,7 @@
         </w:rPr>
         <w:t xml:space="preserve"> </w:t>
       </w:r>
+      <w:proofErr w:type="gramStart"/>
       <w:r>
         <w:rPr>
           <w:color w:val="1F4E79"/>
@@ -15110,6 +15505,7 @@
         </w:rPr>
         <w:t>things</w:t>
       </w:r>
+      <w:proofErr w:type="gramEnd"/>
       <w:r>
         <w:rPr>
           <w:color w:val="1F4E79"/>
@@ -16909,10 +17305,7 @@
       </w:r>
       <w:r>
         <w:tab/>
-        <w:t xml:space="preserve">Paper on </w:t>
-      </w:r>
-      <w:r>
-        <w:t>Logic Mining in League of Legends</w:t>
+        <w:t>Paper on Logic Mining in League of Legends</w:t>
       </w:r>
       <w:r>
         <w:tab/>
@@ -16941,11 +17334,16 @@
         </w:sectPr>
       </w:pPr>
       <w:r>
-        <w:t xml:space="preserve">[3]  </w:t>
+        <w:t>[3</w:t>
+      </w:r>
+      <w:proofErr w:type="gramStart"/>
+      <w:r>
+        <w:t xml:space="preserve">]  </w:t>
       </w:r>
       <w:r>
         <w:tab/>
       </w:r>
+      <w:proofErr w:type="gramEnd"/>
     </w:p>
     <w:p>
       <w:pPr>
@@ -17888,7 +18286,23 @@
           <w:b/>
           <w:color w:val="1F4E79"/>
         </w:rPr>
-        <w:t>use GitHub or something similar to do this.</w:t>
+        <w:t xml:space="preserve">use GitHub or something </w:t>
+      </w:r>
+      <w:proofErr w:type="gramStart"/>
+      <w:r>
+        <w:rPr>
+          <w:b/>
+          <w:color w:val="1F4E79"/>
+        </w:rPr>
+        <w:t>similar to</w:t>
+      </w:r>
+      <w:proofErr w:type="gramEnd"/>
+      <w:r>
+        <w:rPr>
+          <w:b/>
+          <w:color w:val="1F4E79"/>
+        </w:rPr>
+        <w:t xml:space="preserve"> do this.</w:t>
       </w:r>
     </w:p>
     <w:p>

</xml_diff>